<commit_message>
Added switches for Engineering Manager roles.
</commit_message>
<xml_diff>
--- a/resumes/ryanparman-cloud-devops-sre.docx
+++ b/resumes/ryanparman-cloud-devops-sre.docx
@@ -213,7 +213,7 @@
         <w:pStyle w:val="FirstParagraph"/>
       </w:pPr>
       <w:r>
-        <w:t xml:space="preserve">Dynamic cloud engineering leader with a diverse background spanning design, development, security, and innovation. Proven expertise in building scalable infrastructure, driving efficiency, and enhancing user experience. Adept at leading teams, streamlining complex processes, and fostering knowledge-sharing cultures. Passionate about solving real-world problems through technology, security, and strategic thinking.</w:t>
+        <w:t xml:space="preserve">Cloud engineering leader with a diverse background spanning design, development, security, and innovation. Proven expertise in building scalable infrastructure, driving efficiency, and enhancing user experience. Adept at leading teams, streamlining complex processes, and fostering knowledge-sharing cultures. Passionate about solving real-world problems through technology, security, and strategic thinking.</w:t>
       </w:r>
     </w:p>
     <w:bookmarkStart w:id="30" w:name="key-skills"/>
@@ -2554,7 +2554,7 @@
         <w:pStyle w:val="FirstParagraph"/>
       </w:pPr>
       <w:r>
-        <w:t xml:space="preserve">This list is not exhaustive, but these are software and skills I leveraged in the roles above which are most relevant to Cloud Engineering, DevOps, and Site Reliability Engineering roles.</w:t>
+        <w:t xml:space="preserve">This list is not exhaustive, but these are software and hard skills I leveraged in the roles above which are most relevant to Cloud Engineering, DevOps, and Site Reliability Engineering roles.</w:t>
       </w:r>
     </w:p>
     <w:p>

</xml_diff>

<commit_message>
Update keywords to better fit engineering responsibilities.
</commit_message>
<xml_diff>
--- a/resumes/ryanparman-cloud-devops-sre.docx
+++ b/resumes/ryanparman-cloud-devops-sre.docx
@@ -2,7 +2,7 @@
 <file path=word/document.xml><?xml version="1.0" encoding="utf-8"?>
 <w:document xmlns:w="http://schemas.openxmlformats.org/wordprocessingml/2006/main" xmlns:m="http://schemas.openxmlformats.org/officeDocument/2006/math" xmlns:r="http://schemas.openxmlformats.org/officeDocument/2006/relationships" xmlns:o="urn:schemas-microsoft-com:office:office" xmlns:v="urn:schemas-microsoft-com:vml" xmlns:w10="urn:schemas-microsoft-com:office:word" xmlns:a="http://schemas.openxmlformats.org/drawingml/2006/main" xmlns:pic="http://schemas.openxmlformats.org/drawingml/2006/picture" xmlns:wp="http://schemas.openxmlformats.org/drawingml/2006/wordprocessingDrawing">
   <w:body>
-    <w:bookmarkStart w:id="121" w:name="ryan-parman--jobsryanparmancom"/>
+    <w:bookmarkStart w:id="123" w:name="ryan-parman--jobsryanparmancom"/>
     <w:p>
       <w:pPr>
         <w:pStyle w:val="Heading1"/>
@@ -282,7 +282,7 @@
     </w:p>
     <w:bookmarkEnd w:id="18"/>
     <w:bookmarkEnd w:id="19"/>
-    <w:bookmarkStart w:id="76" w:name="work-experience"/>
+    <w:bookmarkStart w:id="82" w:name="work-experience"/>
     <w:p>
       <w:pPr>
         <w:pStyle w:val="Heading2"/>
@@ -380,7 +380,7 @@
     </w:p>
     <w:bookmarkEnd w:id="22"/>
     <w:bookmarkEnd w:id="23"/>
-    <w:bookmarkStart w:id="55" w:name="Xf1ca04f93ae92722b2d43ad420b5bb917dd645c"/>
+    <w:bookmarkStart w:id="62" w:name="Xf1ca04f93ae92722b2d43ad420b5bb917dd645c"/>
     <w:p>
       <w:pPr>
         <w:pStyle w:val="Heading3"/>
@@ -545,7 +545,7 @@
       </w:r>
     </w:p>
     <w:bookmarkEnd w:id="28"/>
-    <w:bookmarkStart w:id="40" w:name="X4cbec74ef50d2bac18d76b486d664134b376b29"/>
+    <w:bookmarkStart w:id="49" w:name="X4cbec74ef50d2bac18d76b486d664134b376b29"/>
     <w:p>
       <w:pPr>
         <w:pStyle w:val="Heading4"/>
@@ -563,7 +563,7 @@
         </w:numPr>
       </w:pPr>
       <w:r>
-        <w:t xml:space="preserve">Led the team who supported all SRE and product engineering teams, scaling core platforms and services as every school in America transitioned to online learning during the COVID-19 lockdowns.</w:t>
+        <w:t xml:space="preserve">Led the team which supported all SRE and product engineering teams, scaling core platforms and services as every school in America transitioned to online learning during the COVID-19 lockdowns.</w:t>
       </w:r>
     </w:p>
     <w:p>
@@ -623,7 +623,18 @@
         </w:r>
       </w:hyperlink>
       <w:r>
-        <w:t xml:space="preserve">, resulting in lowered costs and improved control over security guardrails.</w:t>
+        <w:t xml:space="preserve">, resulting in lowered costs and improved control over security guardrails (</w:t>
+      </w:r>
+      <w:hyperlink r:id="rId32">
+        <w:r>
+          <w:rPr>
+            <w:rStyle w:val="Hyperlink"/>
+          </w:rPr>
+          <w:t xml:space="preserve">Python</w:t>
+        </w:r>
+      </w:hyperlink>
+      <w:r>
+        <w:t xml:space="preserve">, [Cloudformation]).</w:t>
       </w:r>
     </w:p>
     <w:p>
@@ -640,33 +651,257 @@
       <w:r>
         <w:t xml:space="preserve"> </w:t>
       </w:r>
+      <w:hyperlink r:id="rId33">
+        <w:r>
+          <w:rPr>
+            <w:rStyle w:val="Hyperlink"/>
+          </w:rPr>
+          <w:t xml:space="preserve">AMI</w:t>
+        </w:r>
+      </w:hyperlink>
+      <w:r>
+        <w:t xml:space="preserve"> </w:t>
+      </w:r>
+      <w:r>
+        <w:t xml:space="preserve">program (server disk images). Leveraged insights from</w:t>
+      </w:r>
+      <w:r>
+        <w:t xml:space="preserve"> </w:t>
+      </w:r>
+      <w:hyperlink r:id="rId34">
+        <w:r>
+          <w:rPr>
+            <w:rStyle w:val="Hyperlink"/>
+          </w:rPr>
+          <w:t xml:space="preserve">CIS</w:t>
+        </w:r>
+      </w:hyperlink>
+      <w:r>
+        <w:t xml:space="preserve">, security patching, and internal needs to develop a unified build pipeline integrating best practices. Reduced time-to-boot, increased security, and eliminated engineering toil (</w:t>
+      </w:r>
+      <w:hyperlink r:id="rId35">
+        <w:r>
+          <w:rPr>
+            <w:rStyle w:val="Hyperlink"/>
+          </w:rPr>
+          <w:t xml:space="preserve">Packer</w:t>
+        </w:r>
+      </w:hyperlink>
+      <w:r>
+        <w:t xml:space="preserve">,</w:t>
+      </w:r>
+      <w:r>
+        <w:t xml:space="preserve"> </w:t>
+      </w:r>
+      <w:hyperlink r:id="rId36">
+        <w:r>
+          <w:rPr>
+            <w:rStyle w:val="Hyperlink"/>
+          </w:rPr>
+          <w:t xml:space="preserve">Bash</w:t>
+        </w:r>
+      </w:hyperlink>
+      <w:r>
+        <w:t xml:space="preserve">, [AWS ImageBuilder]) (1 → 10).</w:t>
+      </w:r>
+    </w:p>
+    <w:p>
+      <w:pPr>
+        <w:pStyle w:val="Compact"/>
+        <w:numPr>
+          <w:ilvl w:val="0"/>
+          <w:numId w:val="1006"/>
+        </w:numPr>
+      </w:pPr>
+      <w:r>
+        <w:t xml:space="preserve">Conducted comprehensive scans of</w:t>
+      </w:r>
+      <w:r>
+        <w:t xml:space="preserve"> </w:t>
+      </w:r>
+      <w:hyperlink r:id="rId37">
+        <w:r>
+          <w:rPr>
+            <w:rStyle w:val="Hyperlink"/>
+          </w:rPr>
+          <w:t xml:space="preserve">Route 53</w:t>
+        </w:r>
+      </w:hyperlink>
+      <w:r>
+        <w:t xml:space="preserve"> </w:t>
+      </w:r>
+      <w:r>
+        <w:t xml:space="preserve">to obtain a mapping of the company’s thousands of active websites. Prioritized identifying and remediating misconfigurations, rotating certificates, and increasing visibility (</w:t>
+      </w:r>
+      <w:hyperlink r:id="rId38">
+        <w:r>
+          <w:rPr>
+            <w:rStyle w:val="Hyperlink"/>
+          </w:rPr>
+          <w:t xml:space="preserve">Go</w:t>
+        </w:r>
+      </w:hyperlink>
+      <w:r>
+        <w:t xml:space="preserve">, [async programming],</w:t>
+      </w:r>
+      <w:r>
+        <w:t xml:space="preserve"> </w:t>
+      </w:r>
+      <w:hyperlink r:id="rId39">
+        <w:r>
+          <w:rPr>
+            <w:rStyle w:val="Hyperlink"/>
+          </w:rPr>
+          <w:t xml:space="preserve">AWS Lambda</w:t>
+        </w:r>
+      </w:hyperlink>
+      <w:r>
+        <w:t xml:space="preserve">, [PostgreSQL]).</w:t>
+      </w:r>
+    </w:p>
+    <w:p>
+      <w:pPr>
+        <w:pStyle w:val="Compact"/>
+        <w:numPr>
+          <w:ilvl w:val="0"/>
+          <w:numId w:val="1006"/>
+        </w:numPr>
+      </w:pPr>
+      <w:r>
+        <w:t xml:space="preserve">Ran a project which scanned AWS accounts for high-priority misconfigurations, vulnerabilities, and cost-savings opportunities. Became a trusted tool across the organization (</w:t>
+      </w:r>
+      <w:hyperlink r:id="rId38">
+        <w:r>
+          <w:rPr>
+            <w:rStyle w:val="Hyperlink"/>
+          </w:rPr>
+          <w:t xml:space="preserve">Go</w:t>
+        </w:r>
+      </w:hyperlink>
+      <w:r>
+        <w:t xml:space="preserve">, [async programming],</w:t>
+      </w:r>
+      <w:r>
+        <w:t xml:space="preserve"> </w:t>
+      </w:r>
+      <w:hyperlink r:id="rId39">
+        <w:r>
+          <w:rPr>
+            <w:rStyle w:val="Hyperlink"/>
+          </w:rPr>
+          <w:t xml:space="preserve">AWS Lambda</w:t>
+        </w:r>
+      </w:hyperlink>
+      <w:r>
+        <w:t xml:space="preserve">, [PostgreSQL]) (1 → 10).</w:t>
+      </w:r>
+    </w:p>
+    <w:p>
+      <w:pPr>
+        <w:pStyle w:val="Compact"/>
+        <w:numPr>
+          <w:ilvl w:val="0"/>
+          <w:numId w:val="1006"/>
+        </w:numPr>
+      </w:pPr>
+      <w:r>
+        <w:t xml:space="preserve">Implemented the custom Linux runtime environment used by self-hosted</w:t>
+      </w:r>
+      <w:r>
+        <w:t xml:space="preserve"> </w:t>
+      </w:r>
+      <w:hyperlink r:id="rId40">
+        <w:r>
+          <w:rPr>
+            <w:rStyle w:val="Hyperlink"/>
+          </w:rPr>
+          <w:t xml:space="preserve">GitHub Actions</w:t>
+        </w:r>
+      </w:hyperlink>
+      <w:r>
+        <w:t xml:space="preserve"> </w:t>
+      </w:r>
+      <w:r>
+        <w:t xml:space="preserve">runners (</w:t>
+      </w:r>
+      <w:hyperlink r:id="rId41">
+        <w:r>
+          <w:rPr>
+            <w:rStyle w:val="Hyperlink"/>
+          </w:rPr>
+          <w:t xml:space="preserve">Ubuntu</w:t>
+        </w:r>
+      </w:hyperlink>
+      <w:r>
+        <w:t xml:space="preserve">).</w:t>
+      </w:r>
+    </w:p>
+    <w:p>
+      <w:pPr>
+        <w:pStyle w:val="Compact"/>
+        <w:numPr>
+          <w:ilvl w:val="0"/>
+          <w:numId w:val="1006"/>
+        </w:numPr>
+      </w:pPr>
+      <w:r>
+        <w:t xml:space="preserve">Spearheaded the</w:t>
+      </w:r>
+      <w:r>
+        <w:t xml:space="preserve"> </w:t>
+      </w:r>
+      <w:hyperlink r:id="rId42">
+        <w:r>
+          <w:rPr>
+            <w:rStyle w:val="Hyperlink"/>
+          </w:rPr>
+          <w:t xml:space="preserve">Artifactory</w:t>
+        </w:r>
+      </w:hyperlink>
+      <w:r>
+        <w:t xml:space="preserve"> </w:t>
+      </w:r>
+      <w:r>
+        <w:t xml:space="preserve">Rebuild project, which significantly improved reliability and ability to detect/mirigate supply chain vulnerabilities. Directed effort across ~80 teams and ~300 services to complete the project (</w:t>
+      </w:r>
+      <w:hyperlink r:id="rId38">
+        <w:r>
+          <w:rPr>
+            <w:rStyle w:val="Hyperlink"/>
+          </w:rPr>
+          <w:t xml:space="preserve">Go</w:t>
+        </w:r>
+      </w:hyperlink>
+      <w:r>
+        <w:t xml:space="preserve">,</w:t>
+      </w:r>
+      <w:r>
+        <w:t xml:space="preserve"> </w:t>
+      </w:r>
       <w:hyperlink r:id="rId32">
         <w:r>
           <w:rPr>
             <w:rStyle w:val="Hyperlink"/>
           </w:rPr>
-          <w:t xml:space="preserve">AMI</w:t>
-        </w:r>
-      </w:hyperlink>
-      <w:r>
-        <w:t xml:space="preserve"> </w:t>
-      </w:r>
-      <w:r>
-        <w:t xml:space="preserve">program (server disk images). Leveraged insights from</w:t>
-      </w:r>
-      <w:r>
-        <w:t xml:space="preserve"> </w:t>
-      </w:r>
-      <w:hyperlink r:id="rId33">
-        <w:r>
-          <w:rPr>
-            <w:rStyle w:val="Hyperlink"/>
-          </w:rPr>
-          <w:t xml:space="preserve">CIS</w:t>
-        </w:r>
-      </w:hyperlink>
-      <w:r>
-        <w:t xml:space="preserve">, security patching, and internal needs to develop a unified build pipeline integrating best practices. Reduced time-to-boot, and eliminated engineering toil (1 → 10).</w:t>
+          <w:t xml:space="preserve">Python</w:t>
+        </w:r>
+      </w:hyperlink>
+      <w:r>
+        <w:t xml:space="preserve">,</w:t>
+      </w:r>
+      <w:r>
+        <w:t xml:space="preserve"> </w:t>
+      </w:r>
+      <w:hyperlink r:id="rId36">
+        <w:r>
+          <w:rPr>
+            <w:rStyle w:val="Hyperlink"/>
+          </w:rPr>
+          <w:t xml:space="preserve">Bash</w:t>
+        </w:r>
+      </w:hyperlink>
+      <w:r>
+        <w:t xml:space="preserve">, cybersecurity, project management).</w:t>
       </w:r>
     </w:p>
     <w:p>
@@ -678,106 +913,7 @@
         </w:numPr>
       </w:pPr>
       <w:r>
-        <w:t xml:space="preserve">Conducted comprehensive scans of</w:t>
-      </w:r>
-      <w:r>
-        <w:t xml:space="preserve"> </w:t>
-      </w:r>
-      <w:hyperlink r:id="rId34">
-        <w:r>
-          <w:rPr>
-            <w:rStyle w:val="Hyperlink"/>
-          </w:rPr>
-          <w:t xml:space="preserve">Route 53</w:t>
-        </w:r>
-      </w:hyperlink>
-      <w:r>
-        <w:t xml:space="preserve"> </w:t>
-      </w:r>
-      <w:r>
-        <w:t xml:space="preserve">to obtain a mapping of the company’s thousands of active websites. Prioritized identifying and remediating misconfigurations, rotating certificates, and increasing visibility.</w:t>
-      </w:r>
-    </w:p>
-    <w:p>
-      <w:pPr>
-        <w:pStyle w:val="Compact"/>
-        <w:numPr>
-          <w:ilvl w:val="0"/>
-          <w:numId w:val="1006"/>
-        </w:numPr>
-      </w:pPr>
-      <w:r>
-        <w:t xml:space="preserve">Grew and ran a project which evaluated AWS accounts for high-priority misconfigurations and vulnerabilities. Included a high-level score (friendly competition), explanations of the issues (security education), and instructions for fixing (driving forward). Became a trusted tool across the organization (1 → 10).</w:t>
-      </w:r>
-    </w:p>
-    <w:p>
-      <w:pPr>
-        <w:pStyle w:val="Compact"/>
-        <w:numPr>
-          <w:ilvl w:val="0"/>
-          <w:numId w:val="1006"/>
-        </w:numPr>
-      </w:pPr>
-      <w:r>
-        <w:t xml:space="preserve">Implemented the custom Linux runtime environment used by self-hosted</w:t>
-      </w:r>
-      <w:r>
-        <w:t xml:space="preserve"> </w:t>
-      </w:r>
-      <w:hyperlink r:id="rId35">
-        <w:r>
-          <w:rPr>
-            <w:rStyle w:val="Hyperlink"/>
-          </w:rPr>
-          <w:t xml:space="preserve">GitHub Actions</w:t>
-        </w:r>
-      </w:hyperlink>
-      <w:r>
-        <w:t xml:space="preserve"> </w:t>
-      </w:r>
-      <w:r>
-        <w:t xml:space="preserve">runners.</w:t>
-      </w:r>
-    </w:p>
-    <w:p>
-      <w:pPr>
-        <w:pStyle w:val="Compact"/>
-        <w:numPr>
-          <w:ilvl w:val="0"/>
-          <w:numId w:val="1006"/>
-        </w:numPr>
-      </w:pPr>
-      <w:r>
-        <w:t xml:space="preserve">Spearheaded the</w:t>
-      </w:r>
-      <w:r>
-        <w:t xml:space="preserve"> </w:t>
-      </w:r>
-      <w:hyperlink r:id="rId36">
-        <w:r>
-          <w:rPr>
-            <w:rStyle w:val="Hyperlink"/>
-          </w:rPr>
-          <w:t xml:space="preserve">Artifactory</w:t>
-        </w:r>
-      </w:hyperlink>
-      <w:r>
-        <w:t xml:space="preserve"> </w:t>
-      </w:r>
-      <w:r>
-        <w:t xml:space="preserve">Rebuild project. Ran the project from inception to completion, including the majority of development. Directed effort across ~80 teams and ~300 services to complete the project.</w:t>
-      </w:r>
-    </w:p>
-    <w:p>
-      <w:pPr>
-        <w:pStyle w:val="Compact"/>
-        <w:numPr>
-          <w:ilvl w:val="0"/>
-          <w:numId w:val="1006"/>
-        </w:numPr>
-      </w:pPr>
-      <w:r>
-        <w:t xml:space="preserve">Enabled continuous token and password rotation for engineering teams by designing and deploying a</w:t>
+        <w:t xml:space="preserve">Enabled continuous token and password rotation by designing and deploying a</w:t>
       </w:r>
       <w:r>
         <w:t xml:space="preserve"> </w:t>
@@ -790,7 +926,46 @@
         <w:t xml:space="preserve">Token Vending Machine</w:t>
       </w:r>
       <w:r>
-        <w:t xml:space="preserve">, improving security.</w:t>
+        <w:t xml:space="preserve">, improving security (</w:t>
+      </w:r>
+      <w:hyperlink r:id="rId38">
+        <w:r>
+          <w:rPr>
+            <w:rStyle w:val="Hyperlink"/>
+          </w:rPr>
+          <w:t xml:space="preserve">Go</w:t>
+        </w:r>
+      </w:hyperlink>
+      <w:r>
+        <w:t xml:space="preserve">, [IAM],</w:t>
+      </w:r>
+      <w:r>
+        <w:t xml:space="preserve"> </w:t>
+      </w:r>
+      <w:hyperlink r:id="rId39">
+        <w:r>
+          <w:rPr>
+            <w:rStyle w:val="Hyperlink"/>
+          </w:rPr>
+          <w:t xml:space="preserve">AWS Lambda</w:t>
+        </w:r>
+      </w:hyperlink>
+      <w:r>
+        <w:t xml:space="preserve">,</w:t>
+      </w:r>
+      <w:r>
+        <w:t xml:space="preserve"> </w:t>
+      </w:r>
+      <w:hyperlink r:id="rId43">
+        <w:r>
+          <w:rPr>
+            <w:rStyle w:val="Hyperlink"/>
+          </w:rPr>
+          <w:t xml:space="preserve">AWS Secrets Manager</w:t>
+        </w:r>
+      </w:hyperlink>
+      <w:r>
+        <w:t xml:space="preserve">).</w:t>
       </w:r>
     </w:p>
     <w:p>
@@ -802,7 +977,143 @@
         </w:numPr>
       </w:pPr>
       <w:r>
-        <w:t xml:space="preserve">Adapted the</w:t>
+        <w:t xml:space="preserve">Adapted our internal observability-as-code framework to abstract-away the underlying vendor, streamlining vendor migrations and preventing vendor lock-in (</w:t>
+      </w:r>
+      <w:hyperlink r:id="rId44">
+        <w:r>
+          <w:rPr>
+            <w:rStyle w:val="Hyperlink"/>
+          </w:rPr>
+          <w:t xml:space="preserve">New Relic</w:t>
+        </w:r>
+      </w:hyperlink>
+      <w:r>
+        <w:t xml:space="preserve">,</w:t>
+      </w:r>
+      <w:r>
+        <w:t xml:space="preserve"> </w:t>
+      </w:r>
+      <w:hyperlink r:id="rId45">
+        <w:r>
+          <w:rPr>
+            <w:rStyle w:val="Hyperlink"/>
+          </w:rPr>
+          <w:t xml:space="preserve">Datadog</w:t>
+        </w:r>
+      </w:hyperlink>
+      <w:r>
+        <w:t xml:space="preserve">,</w:t>
+      </w:r>
+      <w:r>
+        <w:t xml:space="preserve"> </w:t>
+      </w:r>
+      <w:hyperlink r:id="rId46">
+        <w:r>
+          <w:rPr>
+            <w:rStyle w:val="Hyperlink"/>
+          </w:rPr>
+          <w:t xml:space="preserve">Terraform</w:t>
+        </w:r>
+      </w:hyperlink>
+      <w:r>
+        <w:t xml:space="preserve">,</w:t>
+      </w:r>
+      <w:r>
+        <w:t xml:space="preserve"> </w:t>
+      </w:r>
+      <w:hyperlink r:id="rId38">
+        <w:r>
+          <w:rPr>
+            <w:rStyle w:val="Hyperlink"/>
+          </w:rPr>
+          <w:t xml:space="preserve">Go</w:t>
+        </w:r>
+      </w:hyperlink>
+      <w:r>
+        <w:t xml:space="preserve">,</w:t>
+      </w:r>
+      <w:r>
+        <w:t xml:space="preserve"> </w:t>
+      </w:r>
+      <w:hyperlink r:id="rId32">
+        <w:r>
+          <w:rPr>
+            <w:rStyle w:val="Hyperlink"/>
+          </w:rPr>
+          <w:t xml:space="preserve">Python</w:t>
+        </w:r>
+      </w:hyperlink>
+      <w:r>
+        <w:t xml:space="preserve">) (1 → 10).</w:t>
+      </w:r>
+    </w:p>
+    <w:p>
+      <w:pPr>
+        <w:pStyle w:val="Compact"/>
+        <w:numPr>
+          <w:ilvl w:val="0"/>
+          <w:numId w:val="1006"/>
+        </w:numPr>
+      </w:pPr>
+      <w:r>
+        <w:t xml:space="preserve">Resolved all technology blockers preventing migration lower-cost</w:t>
+      </w:r>
+      <w:r>
+        <w:t xml:space="preserve"> </w:t>
+      </w:r>
+      <w:hyperlink r:id="rId47">
+        <w:r>
+          <w:rPr>
+            <w:rStyle w:val="Hyperlink"/>
+          </w:rPr>
+          <w:t xml:space="preserve">ARM64</w:t>
+        </w:r>
+      </w:hyperlink>
+      <w:r>
+        <w:t xml:space="preserve"> </w:t>
+      </w:r>
+      <w:r>
+        <w:t xml:space="preserve">CPUs, opening the door for ~$450k/year in cost savings (</w:t>
+      </w:r>
+      <w:hyperlink r:id="rId36">
+        <w:r>
+          <w:rPr>
+            <w:rStyle w:val="Hyperlink"/>
+          </w:rPr>
+          <w:t xml:space="preserve">Bash</w:t>
+        </w:r>
+      </w:hyperlink>
+      <w:r>
+        <w:t xml:space="preserve">, Linux packaging).</w:t>
+      </w:r>
+    </w:p>
+    <w:p>
+      <w:pPr>
+        <w:pStyle w:val="Compact"/>
+        <w:numPr>
+          <w:ilvl w:val="0"/>
+          <w:numId w:val="1006"/>
+        </w:numPr>
+      </w:pPr>
+      <w:r>
+        <w:t xml:space="preserve">Led dozens of smaller projects, offered guidance to engineers on best practices, and authored/edited over 1,800</w:t>
+      </w:r>
+      <w:r>
+        <w:t xml:space="preserve"> </w:t>
+      </w:r>
+      <w:hyperlink r:id="rId48">
+        <w:r>
+          <w:rPr>
+            <w:rStyle w:val="Hyperlink"/>
+          </w:rPr>
+          <w:t xml:space="preserve">Confluence</w:t>
+        </w:r>
+      </w:hyperlink>
+      <w:r>
+        <w:t xml:space="preserve"> </w:t>
+      </w:r>
+      <w:r>
+        <w:t xml:space="preserve">documents with the goal of reducing</w:t>
       </w:r>
       <w:r>
         <w:t xml:space="preserve"> </w:t>
@@ -812,83 +1123,14 @@
           <w:i/>
           <w:iCs/>
         </w:rPr>
-        <w:t xml:space="preserve">Monitoring-as-Code</w:t>
-      </w:r>
-      <w:r>
-        <w:t xml:space="preserve"> </w:t>
-      </w:r>
-      <w:r>
-        <w:t xml:space="preserve">tooling/methodology to abstract-away the underlying vendor, streamlining a vendor migration (</w:t>
-      </w:r>
-      <w:hyperlink r:id="rId37">
-        <w:r>
-          <w:rPr>
-            <w:rStyle w:val="Hyperlink"/>
-          </w:rPr>
-          <w:t xml:space="preserve">New Relic</w:t>
-        </w:r>
-      </w:hyperlink>
-      <w:r>
-        <w:t xml:space="preserve">,</w:t>
-      </w:r>
-      <w:r>
-        <w:t xml:space="preserve"> </w:t>
-      </w:r>
-      <w:hyperlink r:id="rId38">
-        <w:r>
-          <w:rPr>
-            <w:rStyle w:val="Hyperlink"/>
-          </w:rPr>
-          <w:t xml:space="preserve">Datadog</w:t>
-        </w:r>
-      </w:hyperlink>
-      <w:r>
-        <w:t xml:space="preserve">) (1 → 10).</w:t>
-      </w:r>
-    </w:p>
-    <w:p>
-      <w:pPr>
-        <w:pStyle w:val="Compact"/>
-        <w:numPr>
-          <w:ilvl w:val="0"/>
-          <w:numId w:val="1006"/>
-        </w:numPr>
-      </w:pPr>
-      <w:r>
-        <w:t xml:space="preserve">Resolved all technology blockers preventing migration lower-cost</w:t>
-      </w:r>
-      <w:r>
-        <w:t xml:space="preserve"> </w:t>
-      </w:r>
-      <w:hyperlink r:id="rId39">
-        <w:r>
-          <w:rPr>
-            <w:rStyle w:val="Hyperlink"/>
-          </w:rPr>
-          <w:t xml:space="preserve">ARM64</w:t>
-        </w:r>
-      </w:hyperlink>
-      <w:r>
-        <w:t xml:space="preserve"> </w:t>
-      </w:r>
-      <w:r>
-        <w:t xml:space="preserve">CPUs, opening the door for ~$450k/year in cost savings.</w:t>
-      </w:r>
-    </w:p>
-    <w:p>
-      <w:pPr>
-        <w:pStyle w:val="Compact"/>
-        <w:numPr>
-          <w:ilvl w:val="0"/>
-          <w:numId w:val="1006"/>
-        </w:numPr>
-      </w:pPr>
-      <w:r>
-        <w:t xml:space="preserve">Led dozens of smaller projects, offered guidance to engineers on best practices, and documented knowledge.</w:t>
-      </w:r>
-    </w:p>
-    <w:bookmarkEnd w:id="40"/>
-    <w:bookmarkStart w:id="45" w:name="X10db8962cfbd6696b1143be0f8a86ec8231ce42"/>
+        <w:t xml:space="preserve">tribal knowledge</w:t>
+      </w:r>
+      <w:r>
+        <w:t xml:space="preserve">.</w:t>
+      </w:r>
+    </w:p>
+    <w:bookmarkEnd w:id="49"/>
+    <w:bookmarkStart w:id="53" w:name="X10db8962cfbd6696b1143be0f8a86ec8231ce42"/>
     <w:p>
       <w:pPr>
         <w:pStyle w:val="Heading4"/>
@@ -911,7 +1153,7 @@
       <w:r>
         <w:t xml:space="preserve"> </w:t>
       </w:r>
-      <w:hyperlink r:id="rId41">
+      <w:hyperlink r:id="rId50">
         <w:r>
           <w:rPr>
             <w:rStyle w:val="Hyperlink"/>
@@ -925,7 +1167,7 @@
         <w:t xml:space="preserve"> </w:t>
       </w:r>
       <w:r>
-        <w:t xml:space="preserve">(SRE) team in addressing macro problems affecting engineering, empowering self-service.</w:t>
+        <w:t xml:space="preserve">(SRE) team in focusing on macro-oriented reliability/availability problems and toil, and empowering greater self-service for engineering teams.</w:t>
       </w:r>
     </w:p>
     <w:p>
@@ -937,12 +1179,12 @@
         </w:numPr>
       </w:pPr>
       <w:r>
-        <w:t xml:space="preserve">Established a process for maintaining reusable</w:t>
-      </w:r>
-      <w:r>
-        <w:t xml:space="preserve"> </w:t>
-      </w:r>
-      <w:hyperlink r:id="rId42">
+        <w:t xml:space="preserve">Established a community working group which created a series of reusable</w:t>
+      </w:r>
+      <w:r>
+        <w:t xml:space="preserve"> </w:t>
+      </w:r>
+      <w:hyperlink r:id="rId46">
         <w:r>
           <w:rPr>
             <w:rStyle w:val="Hyperlink"/>
@@ -954,7 +1196,7 @@
         <w:t xml:space="preserve"> </w:t>
       </w:r>
       <w:r>
-        <w:t xml:space="preserve">modules which teams leveraged to compose infrastructure.</w:t>
+        <w:t xml:space="preserve">modules which teams were able to use for composing their service infrastructure.</w:t>
       </w:r>
     </w:p>
     <w:p>
@@ -988,7 +1230,7 @@
       <w:r>
         <w:t xml:space="preserve"> </w:t>
       </w:r>
-      <w:hyperlink r:id="rId33">
+      <w:hyperlink r:id="rId34">
         <w:r>
           <w:rPr>
             <w:rStyle w:val="Hyperlink"/>
@@ -1005,7 +1247,7 @@
       <w:r>
         <w:t xml:space="preserve"> </w:t>
       </w:r>
-      <w:hyperlink r:id="rId43">
+      <w:hyperlink r:id="rId51">
         <w:r>
           <w:rPr>
             <w:rStyle w:val="Hyperlink"/>
@@ -1038,46 +1280,30 @@
         </w:numPr>
       </w:pPr>
       <w:r>
-        <w:t xml:space="preserve">Reduced the time to deploy a new service from dozens of weeks to a single meeting by implementing a</w:t>
-      </w:r>
-      <w:r>
-        <w:t xml:space="preserve"> </w:t>
-      </w:r>
-      <w:r>
-        <w:rPr>
-          <w:i/>
-          <w:iCs/>
-        </w:rPr>
-        <w:t xml:space="preserve">Monitoring-as-Code</w:t>
-      </w:r>
-      <w:r>
-        <w:t xml:space="preserve"> </w:t>
-      </w:r>
-      <w:r>
-        <w:t xml:space="preserve">methodology, and defining broad-use</w:t>
-      </w:r>
-      <w:r>
-        <w:t xml:space="preserve"> </w:t>
+        <w:t xml:space="preserve">Observability was traditionally an afterthought. Developed a framework which deployed monitors, alerts, and on-call rotations for broad-use</w:t>
+      </w:r>
+      <w:r>
+        <w:t xml:space="preserve"> </w:t>
+      </w:r>
+      <w:hyperlink r:id="rId52">
+        <w:r>
+          <w:rPr>
+            <w:rStyle w:val="Hyperlink"/>
+          </w:rPr>
+          <w:t xml:space="preserve">Service Level Objectives</w:t>
+        </w:r>
+      </w:hyperlink>
+      <w:r>
+        <w:t xml:space="preserve"> </w:t>
+      </w:r>
+      <w:r>
+        <w:t xml:space="preserve">(SLOs) in under 20m (</w:t>
       </w:r>
       <w:hyperlink r:id="rId44">
         <w:r>
           <w:rPr>
             <w:rStyle w:val="Hyperlink"/>
           </w:rPr>
-          <w:t xml:space="preserve">Service Level Objectives</w:t>
-        </w:r>
-      </w:hyperlink>
-      <w:r>
-        <w:t xml:space="preserve"> </w:t>
-      </w:r>
-      <w:r>
-        <w:t xml:space="preserve">(SLOs) (</w:t>
-      </w:r>
-      <w:hyperlink r:id="rId37">
-        <w:r>
-          <w:rPr>
-            <w:rStyle w:val="Hyperlink"/>
-          </w:rPr>
           <w:t xml:space="preserve">New Relic</w:t>
         </w:r>
       </w:hyperlink>
@@ -1087,7 +1313,7 @@
       <w:r>
         <w:t xml:space="preserve"> </w:t>
       </w:r>
-      <w:hyperlink r:id="rId38">
+      <w:hyperlink r:id="rId45">
         <w:r>
           <w:rPr>
             <w:rStyle w:val="Hyperlink"/>
@@ -1099,8 +1325,8 @@
         <w:t xml:space="preserve">) (0 → 1).</w:t>
       </w:r>
     </w:p>
-    <w:bookmarkEnd w:id="45"/>
-    <w:bookmarkStart w:id="54" w:name="Xbb0df5850d4c183c9a79a02a33b92ad2a2543dd"/>
+    <w:bookmarkEnd w:id="53"/>
+    <w:bookmarkStart w:id="61" w:name="Xbb0df5850d4c183c9a79a02a33b92ad2a2543dd"/>
     <w:p>
       <w:pPr>
         <w:pStyle w:val="Heading4"/>
@@ -1123,12 +1349,85 @@
       <w:r>
         <w:t xml:space="preserve"> </w:t>
       </w:r>
+      <w:hyperlink r:id="rId54">
+        <w:r>
+          <w:rPr>
+            <w:rStyle w:val="Hyperlink"/>
+          </w:rPr>
+          <w:t xml:space="preserve">REST</w:t>
+        </w:r>
+      </w:hyperlink>
+      <w:r>
+        <w:t xml:space="preserve">,</w:t>
+      </w:r>
+      <w:r>
+        <w:t xml:space="preserve"> </w:t>
+      </w:r>
+      <w:hyperlink r:id="rId55">
+        <w:r>
+          <w:rPr>
+            <w:rStyle w:val="Hyperlink"/>
+          </w:rPr>
+          <w:t xml:space="preserve">GraphQL</w:t>
+        </w:r>
+      </w:hyperlink>
+      <w:r>
+        <w:t xml:space="preserve">, API design,</w:t>
+      </w:r>
+      <w:r>
+        <w:t xml:space="preserve"> </w:t>
+      </w:r>
+      <w:hyperlink r:id="rId56">
+        <w:r>
+          <w:rPr>
+            <w:rStyle w:val="Hyperlink"/>
+          </w:rPr>
+          <w:t xml:space="preserve">Amazon ECS</w:t>
+        </w:r>
+      </w:hyperlink>
+      <w:r>
+        <w:t xml:space="preserve"> </w:t>
+      </w:r>
+      <w:r>
+        <w:t xml:space="preserve">(similar to</w:t>
+      </w:r>
+      <w:r>
+        <w:t xml:space="preserve"> </w:t>
+      </w:r>
+      <w:hyperlink r:id="rId57">
+        <w:r>
+          <w:rPr>
+            <w:rStyle w:val="Hyperlink"/>
+          </w:rPr>
+          <w:t xml:space="preserve">Kubernetes</w:t>
+        </w:r>
+      </w:hyperlink>
+      <w:r>
+        <w:t xml:space="preserve">),</w:t>
+      </w:r>
+      <w:r>
+        <w:t xml:space="preserve"> </w:t>
+      </w:r>
+      <w:hyperlink r:id="rId51">
+        <w:r>
+          <w:rPr>
+            <w:rStyle w:val="Hyperlink"/>
+          </w:rPr>
+          <w:t xml:space="preserve">Docker</w:t>
+        </w:r>
+      </w:hyperlink>
+      <w:r>
+        <w:t xml:space="preserve">,</w:t>
+      </w:r>
+      <w:r>
+        <w:t xml:space="preserve"> </w:t>
+      </w:r>
       <w:hyperlink r:id="rId46">
         <w:r>
           <w:rPr>
             <w:rStyle w:val="Hyperlink"/>
           </w:rPr>
-          <w:t xml:space="preserve">REST</w:t>
+          <w:t xml:space="preserve">Terraform</w:t>
         </w:r>
       </w:hyperlink>
       <w:r>
@@ -1137,80 +1436,7 @@
       <w:r>
         <w:t xml:space="preserve"> </w:t>
       </w:r>
-      <w:hyperlink r:id="rId47">
-        <w:r>
-          <w:rPr>
-            <w:rStyle w:val="Hyperlink"/>
-          </w:rPr>
-          <w:t xml:space="preserve">GraphQL</w:t>
-        </w:r>
-      </w:hyperlink>
-      <w:r>
-        <w:t xml:space="preserve">, API design,</w:t>
-      </w:r>
-      <w:r>
-        <w:t xml:space="preserve"> </w:t>
-      </w:r>
-      <w:hyperlink r:id="rId48">
-        <w:r>
-          <w:rPr>
-            <w:rStyle w:val="Hyperlink"/>
-          </w:rPr>
-          <w:t xml:space="preserve">Amazon ECS</w:t>
-        </w:r>
-      </w:hyperlink>
-      <w:r>
-        <w:t xml:space="preserve"> </w:t>
-      </w:r>
-      <w:r>
-        <w:t xml:space="preserve">(similar to</w:t>
-      </w:r>
-      <w:r>
-        <w:t xml:space="preserve"> </w:t>
-      </w:r>
-      <w:hyperlink r:id="rId49">
-        <w:r>
-          <w:rPr>
-            <w:rStyle w:val="Hyperlink"/>
-          </w:rPr>
-          <w:t xml:space="preserve">Kubernetes</w:t>
-        </w:r>
-      </w:hyperlink>
-      <w:r>
-        <w:t xml:space="preserve">),</w:t>
-      </w:r>
-      <w:r>
-        <w:t xml:space="preserve"> </w:t>
-      </w:r>
-      <w:hyperlink r:id="rId43">
-        <w:r>
-          <w:rPr>
-            <w:rStyle w:val="Hyperlink"/>
-          </w:rPr>
-          <w:t xml:space="preserve">Docker</w:t>
-        </w:r>
-      </w:hyperlink>
-      <w:r>
-        <w:t xml:space="preserve">,</w:t>
-      </w:r>
-      <w:r>
-        <w:t xml:space="preserve"> </w:t>
-      </w:r>
-      <w:hyperlink r:id="rId42">
-        <w:r>
-          <w:rPr>
-            <w:rStyle w:val="Hyperlink"/>
-          </w:rPr>
-          <w:t xml:space="preserve">Terraform</w:t>
-        </w:r>
-      </w:hyperlink>
-      <w:r>
-        <w:t xml:space="preserve">,</w:t>
-      </w:r>
-      <w:r>
-        <w:t xml:space="preserve"> </w:t>
-      </w:r>
-      <w:hyperlink r:id="rId50">
+      <w:hyperlink r:id="rId58">
         <w:r>
           <w:rPr>
             <w:rStyle w:val="Hyperlink"/>
@@ -1236,7 +1462,7 @@
       <w:r>
         <w:t xml:space="preserve"> </w:t>
       </w:r>
-      <w:hyperlink r:id="rId51">
+      <w:hyperlink r:id="rId59">
         <w:r>
           <w:rPr>
             <w:rStyle w:val="Hyperlink"/>
@@ -1250,7 +1476,7 @@
       <w:r>
         <w:t xml:space="preserve"> </w:t>
       </w:r>
-      <w:hyperlink r:id="rId52">
+      <w:hyperlink r:id="rId60">
         <w:r>
           <w:rPr>
             <w:rStyle w:val="Hyperlink"/>
@@ -1316,7 +1542,7 @@
       <w:r>
         <w:t xml:space="preserve"> </w:t>
       </w:r>
-      <w:hyperlink r:id="rId42">
+      <w:hyperlink r:id="rId46">
         <w:r>
           <w:rPr>
             <w:rStyle w:val="Hyperlink"/>
@@ -1333,7 +1559,7 @@
       <w:r>
         <w:t xml:space="preserve"> </w:t>
       </w:r>
-      <w:hyperlink r:id="rId53">
+      <w:hyperlink r:id="rId35">
         <w:r>
           <w:rPr>
             <w:rStyle w:val="Hyperlink"/>
@@ -1345,14 +1571,14 @@
         <w:t xml:space="preserve">.</w:t>
       </w:r>
     </w:p>
-    <w:bookmarkEnd w:id="54"/>
-    <w:bookmarkEnd w:id="55"/>
-    <w:bookmarkStart w:id="65" w:name="wepay--redwood-city-ca"/>
+    <w:bookmarkEnd w:id="61"/>
+    <w:bookmarkEnd w:id="62"/>
+    <w:bookmarkStart w:id="71" w:name="wepay--redwood-city-ca"/>
     <w:p>
       <w:pPr>
         <w:pStyle w:val="Heading3"/>
       </w:pPr>
-      <w:hyperlink r:id="rId56">
+      <w:hyperlink r:id="rId63">
         <w:r>
           <w:rPr>
             <w:rStyle w:val="Hyperlink"/>
@@ -1375,7 +1601,7 @@
         <w:t xml:space="preserve">WePay is an online payment service provider which provides “payments for platforms”, where examples of platforms are GoFundMe, Care.com, and Xbox. JPMorgan Chase acquired WePay in October 2017.</w:t>
       </w:r>
     </w:p>
-    <w:bookmarkStart w:id="60" w:name="Xdec534679361bad3495b96f8fff62025730684e"/>
+    <w:bookmarkStart w:id="67" w:name="Xdec534679361bad3495b96f8fff62025730684e"/>
     <w:p>
       <w:pPr>
         <w:pStyle w:val="Heading4"/>
@@ -1398,7 +1624,7 @@
       <w:r>
         <w:t xml:space="preserve"> </w:t>
       </w:r>
-      <w:hyperlink r:id="rId57">
+      <w:hyperlink r:id="rId64">
         <w:r>
           <w:rPr>
             <w:rStyle w:val="Hyperlink"/>
@@ -1436,7 +1662,7 @@
       <w:r>
         <w:t xml:space="preserve">Invested in monitoring and alerting systems to prevent customer-facing issues (</w:t>
       </w:r>
-      <w:hyperlink r:id="rId37">
+      <w:hyperlink r:id="rId44">
         <w:r>
           <w:rPr>
             <w:rStyle w:val="Hyperlink"/>
@@ -1450,7 +1676,7 @@
       <w:r>
         <w:t xml:space="preserve"> </w:t>
       </w:r>
-      <w:hyperlink r:id="rId58">
+      <w:hyperlink r:id="rId65">
         <w:r>
           <w:rPr>
             <w:rStyle w:val="Hyperlink"/>
@@ -1492,7 +1718,7 @@
       <w:r>
         <w:t xml:space="preserve"> </w:t>
       </w:r>
-      <w:hyperlink r:id="rId59">
+      <w:hyperlink r:id="rId66">
         <w:r>
           <w:rPr>
             <w:rStyle w:val="Hyperlink"/>
@@ -1507,8 +1733,8 @@
         <w:t xml:space="preserve">to improve reliability and efficiency.</w:t>
       </w:r>
     </w:p>
-    <w:bookmarkEnd w:id="60"/>
-    <w:bookmarkStart w:id="64" w:name="senior-api-engineer-april-2014april-2015"/>
+    <w:bookmarkEnd w:id="67"/>
+    <w:bookmarkStart w:id="70" w:name="senior-api-engineer-april-2014april-2015"/>
     <w:p>
       <w:pPr>
         <w:pStyle w:val="Heading4"/>
@@ -1526,24 +1752,7 @@
         </w:numPr>
       </w:pPr>
       <w:r>
-        <w:t xml:space="preserve">Led the company’s</w:t>
-      </w:r>
-      <w:r>
-        <w:t xml:space="preserve"> </w:t>
-      </w:r>
-      <w:hyperlink r:id="rId61">
-        <w:r>
-          <w:rPr>
-            <w:rStyle w:val="Hyperlink"/>
-          </w:rPr>
-          <w:t xml:space="preserve">HackerOne</w:t>
-        </w:r>
-      </w:hyperlink>
-      <w:r>
-        <w:t xml:space="preserve"> </w:t>
-      </w:r>
-      <w:r>
-        <w:t xml:space="preserve">security program, coordinating across teams to address security issues.</w:t>
+        <w:t xml:space="preserve">Led the company’s security program, coordinating across teams to address security issues.</w:t>
       </w:r>
     </w:p>
     <w:p>
@@ -1560,7 +1769,7 @@
       <w:r>
         <w:t xml:space="preserve"> </w:t>
       </w:r>
-      <w:hyperlink r:id="rId62">
+      <w:hyperlink r:id="rId68">
         <w:r>
           <w:rPr>
             <w:rStyle w:val="Hyperlink"/>
@@ -1586,7 +1795,7 @@
       <w:r>
         <w:t xml:space="preserve"> </w:t>
       </w:r>
-      <w:hyperlink r:id="rId63">
+      <w:hyperlink r:id="rId69">
         <w:r>
           <w:rPr>
             <w:rStyle w:val="Hyperlink"/>
@@ -1598,9 +1807,9 @@
         <w:t xml:space="preserve">).</w:t>
       </w:r>
     </w:p>
-    <w:bookmarkEnd w:id="64"/>
-    <w:bookmarkEnd w:id="65"/>
-    <w:bookmarkStart w:id="75" w:name="older-roles-side-projects"/>
+    <w:bookmarkEnd w:id="70"/>
+    <w:bookmarkEnd w:id="71"/>
+    <w:bookmarkStart w:id="81" w:name="older-roles-side-projects"/>
     <w:p>
       <w:pPr>
         <w:pStyle w:val="Heading3"/>
@@ -1616,7 +1825,7 @@
       <w:r>
         <w:t xml:space="preserve">See “</w:t>
       </w:r>
-      <w:hyperlink r:id="rId66">
+      <w:hyperlink r:id="rId72">
         <w:r>
           <w:rPr>
             <w:rStyle w:val="Hyperlink"/>
@@ -1636,7 +1845,7 @@
           <w:numId w:val="1011"/>
         </w:numPr>
       </w:pPr>
-      <w:hyperlink r:id="rId67">
+      <w:hyperlink r:id="rId73">
         <w:r>
           <w:rPr>
             <w:rStyle w:val="Hyperlink"/>
@@ -1683,7 +1892,7 @@
           <w:numId w:val="1011"/>
         </w:numPr>
       </w:pPr>
-      <w:hyperlink r:id="rId68">
+      <w:hyperlink r:id="rId74">
         <w:r>
           <w:rPr>
             <w:rStyle w:val="Hyperlink"/>
@@ -1712,7 +1921,7 @@
       <w:r>
         <w:t xml:space="preserve"> </w:t>
       </w:r>
-      <w:hyperlink r:id="rId69">
+      <w:hyperlink r:id="rId75">
         <w:r>
           <w:rPr>
             <w:rStyle w:val="Hyperlink"/>
@@ -1732,7 +1941,7 @@
           <w:numId w:val="1011"/>
         </w:numPr>
       </w:pPr>
-      <w:hyperlink r:id="rId70">
+      <w:hyperlink r:id="rId76">
         <w:r>
           <w:rPr>
             <w:rStyle w:val="Hyperlink"/>
@@ -1755,7 +1964,7 @@
           <w:numId w:val="1011"/>
         </w:numPr>
       </w:pPr>
-      <w:hyperlink r:id="rId71">
+      <w:hyperlink r:id="rId77">
         <w:r>
           <w:rPr>
             <w:rStyle w:val="Hyperlink"/>
@@ -1778,7 +1987,7 @@
           <w:numId w:val="1011"/>
         </w:numPr>
       </w:pPr>
-      <w:hyperlink r:id="rId72">
+      <w:hyperlink r:id="rId78">
         <w:r>
           <w:rPr>
             <w:rStyle w:val="Hyperlink"/>
@@ -1801,7 +2010,7 @@
           <w:numId w:val="1011"/>
         </w:numPr>
       </w:pPr>
-      <w:hyperlink r:id="rId73">
+      <w:hyperlink r:id="rId79">
         <w:r>
           <w:rPr>
             <w:rStyle w:val="Hyperlink"/>
@@ -1818,7 +2027,7 @@
       <w:r>
         <w:t xml:space="preserve"> </w:t>
       </w:r>
-      <w:hyperlink r:id="rId74">
+      <w:hyperlink r:id="rId80">
         <w:r>
           <w:rPr>
             <w:rStyle w:val="Hyperlink"/>
@@ -1830,9 +2039,9 @@
         <w:t xml:space="preserve">) — Production Specialist (March 2004—April 2005)</w:t>
       </w:r>
     </w:p>
-    <w:bookmarkEnd w:id="75"/>
-    <w:bookmarkEnd w:id="76"/>
-    <w:bookmarkStart w:id="85" w:name="projects"/>
+    <w:bookmarkEnd w:id="81"/>
+    <w:bookmarkEnd w:id="82"/>
+    <w:bookmarkStart w:id="91" w:name="projects"/>
     <w:p>
       <w:pPr>
         <w:pStyle w:val="Heading2"/>
@@ -1873,7 +2082,7 @@
       <w:r>
         <w:t xml:space="preserve"> </w:t>
       </w:r>
-      <w:hyperlink r:id="rId77">
+      <w:hyperlink r:id="rId83">
         <w:r>
           <w:rPr>
             <w:rStyle w:val="Hyperlink"/>
@@ -1887,7 +2096,7 @@
       <w:r>
         <w:t xml:space="preserve"> </w:t>
       </w:r>
-      <w:hyperlink r:id="rId78">
+      <w:hyperlink r:id="rId84">
         <w:r>
           <w:rPr>
             <w:rStyle w:val="Hyperlink"/>
@@ -1926,7 +2135,7 @@
       <w:r>
         <w:t xml:space="preserve"> </w:t>
       </w:r>
-      <w:hyperlink r:id="rId79">
+      <w:hyperlink r:id="rId85">
         <w:r>
           <w:rPr>
             <w:rStyle w:val="Hyperlink"/>
@@ -1965,7 +2174,7 @@
       <w:r>
         <w:t xml:space="preserve"> </w:t>
       </w:r>
-      <w:hyperlink r:id="rId80">
+      <w:hyperlink r:id="rId86">
         <w:r>
           <w:rPr>
             <w:rStyle w:val="Hyperlink"/>
@@ -2004,7 +2213,7 @@
       <w:r>
         <w:t xml:space="preserve"> </w:t>
       </w:r>
-      <w:hyperlink r:id="rId81">
+      <w:hyperlink r:id="rId87">
         <w:r>
           <w:rPr>
             <w:rStyle w:val="Hyperlink"/>
@@ -2043,7 +2252,7 @@
       <w:r>
         <w:t xml:space="preserve"> </w:t>
       </w:r>
-      <w:hyperlink r:id="rId82">
+      <w:hyperlink r:id="rId88">
         <w:r>
           <w:rPr>
             <w:rStyle w:val="Hyperlink"/>
@@ -2082,7 +2291,7 @@
       <w:r>
         <w:t xml:space="preserve"> </w:t>
       </w:r>
-      <w:hyperlink r:id="rId83">
+      <w:hyperlink r:id="rId89">
         <w:r>
           <w:rPr>
             <w:rStyle w:val="Hyperlink"/>
@@ -2099,7 +2308,7 @@
       <w:r>
         <w:t xml:space="preserve"> </w:t>
       </w:r>
-      <w:hyperlink r:id="rId84">
+      <w:hyperlink r:id="rId90">
         <w:r>
           <w:rPr>
             <w:rStyle w:val="Hyperlink"/>
@@ -2114,8 +2323,8 @@
         <w:t xml:space="preserve">using your Terminal.</w:t>
       </w:r>
     </w:p>
-    <w:bookmarkEnd w:id="85"/>
-    <w:bookmarkStart w:id="93" w:name="examples-of-technical-documentation"/>
+    <w:bookmarkEnd w:id="91"/>
+    <w:bookmarkStart w:id="99" w:name="examples-of-technical-documentation"/>
     <w:p>
       <w:pPr>
         <w:pStyle w:val="Heading2"/>
@@ -2140,7 +2349,7 @@
           <w:numId w:val="1013"/>
         </w:numPr>
       </w:pPr>
-      <w:hyperlink r:id="rId86">
+      <w:hyperlink r:id="rId92">
         <w:r>
           <w:rPr>
             <w:rStyle w:val="Hyperlink"/>
@@ -2157,7 +2366,7 @@
           <w:numId w:val="1013"/>
         </w:numPr>
       </w:pPr>
-      <w:hyperlink r:id="rId87">
+      <w:hyperlink r:id="rId93">
         <w:r>
           <w:rPr>
             <w:rStyle w:val="Hyperlink"/>
@@ -2174,7 +2383,7 @@
           <w:numId w:val="1013"/>
         </w:numPr>
       </w:pPr>
-      <w:hyperlink r:id="rId88">
+      <w:hyperlink r:id="rId94">
         <w:r>
           <w:rPr>
             <w:rStyle w:val="Hyperlink"/>
@@ -2191,7 +2400,7 @@
           <w:numId w:val="1013"/>
         </w:numPr>
       </w:pPr>
-      <w:hyperlink r:id="rId89">
+      <w:hyperlink r:id="rId95">
         <w:r>
           <w:rPr>
             <w:rStyle w:val="Hyperlink"/>
@@ -2214,7 +2423,7 @@
       <w:r>
         <w:t xml:space="preserve"> </w:t>
       </w:r>
-      <w:hyperlink r:id="rId90">
+      <w:hyperlink r:id="rId96">
         <w:r>
           <w:rPr>
             <w:rStyle w:val="Hyperlink"/>
@@ -2231,7 +2440,7 @@
       <w:r>
         <w:t xml:space="preserve"> </w:t>
       </w:r>
-      <w:hyperlink r:id="rId91">
+      <w:hyperlink r:id="rId97">
         <w:r>
           <w:rPr>
             <w:rStyle w:val="Hyperlink"/>
@@ -2260,7 +2469,7 @@
       <w:r>
         <w:t xml:space="preserve"> </w:t>
       </w:r>
-      <w:hyperlink r:id="rId92">
+      <w:hyperlink r:id="rId98">
         <w:r>
           <w:rPr>
             <w:rStyle w:val="Hyperlink"/>
@@ -2272,8 +2481,8 @@
         <w:t xml:space="preserve">.</w:t>
       </w:r>
     </w:p>
-    <w:bookmarkEnd w:id="93"/>
-    <w:bookmarkStart w:id="95" w:name="recommendations"/>
+    <w:bookmarkEnd w:id="99"/>
+    <w:bookmarkStart w:id="101" w:name="recommendations"/>
     <w:p>
       <w:pPr>
         <w:pStyle w:val="Heading2"/>
@@ -2292,7 +2501,7 @@
       <w:r>
         <w:t xml:space="preserve"> </w:t>
       </w:r>
-      <w:hyperlink r:id="rId94">
+      <w:hyperlink r:id="rId100">
         <w:r>
           <w:rPr>
             <w:rStyle w:val="Hyperlink"/>
@@ -2307,8 +2516,8 @@
         <w:t xml:space="preserve">from co-workers and peers.</w:t>
       </w:r>
     </w:p>
-    <w:bookmarkEnd w:id="95"/>
-    <w:bookmarkStart w:id="100" w:name="patents-and-notable-open-source"/>
+    <w:bookmarkEnd w:id="101"/>
+    <w:bookmarkStart w:id="106" w:name="patents-and-notable-open-source"/>
     <w:p>
       <w:pPr>
         <w:pStyle w:val="Heading2"/>
@@ -2331,7 +2540,7 @@
       <w:r>
         <w:t xml:space="preserve"> </w:t>
       </w:r>
-      <w:hyperlink r:id="rId63">
+      <w:hyperlink r:id="rId69">
         <w:r>
           <w:rPr>
             <w:rStyle w:val="Hyperlink"/>
@@ -2360,7 +2569,7 @@
       <w:r>
         <w:t xml:space="preserve"> </w:t>
       </w:r>
-      <w:hyperlink r:id="rId96">
+      <w:hyperlink r:id="rId102">
         <w:r>
           <w:rPr>
             <w:rStyle w:val="Hyperlink"/>
@@ -2383,7 +2592,7 @@
           <w:numId w:val="1014"/>
         </w:numPr>
       </w:pPr>
-      <w:hyperlink r:id="rId97">
+      <w:hyperlink r:id="rId103">
         <w:r>
           <w:rPr>
             <w:rStyle w:val="Hyperlink"/>
@@ -2400,7 +2609,7 @@
       <w:r>
         <w:t xml:space="preserve"> </w:t>
       </w:r>
-      <w:hyperlink r:id="rId98">
+      <w:hyperlink r:id="rId104">
         <w:r>
           <w:rPr>
             <w:rStyle w:val="Hyperlink"/>
@@ -2423,7 +2632,7 @@
           <w:numId w:val="1014"/>
         </w:numPr>
       </w:pPr>
-      <w:hyperlink r:id="rId99">
+      <w:hyperlink r:id="rId105">
         <w:r>
           <w:rPr>
             <w:rStyle w:val="Hyperlink"/>
@@ -2440,7 +2649,7 @@
       <w:r>
         <w:t xml:space="preserve"> </w:t>
       </w:r>
-      <w:hyperlink r:id="rId99">
+      <w:hyperlink r:id="rId105">
         <w:r>
           <w:rPr>
             <w:rStyle w:val="Hyperlink"/>
@@ -2452,8 +2661,8 @@
         <w:t xml:space="preserve">. Millions of global users.</w:t>
       </w:r>
     </w:p>
-    <w:bookmarkEnd w:id="100"/>
-    <w:bookmarkStart w:id="118" w:name="skills"/>
+    <w:bookmarkEnd w:id="106"/>
+    <w:bookmarkStart w:id="120" w:name="skills"/>
     <w:p>
       <w:pPr>
         <w:pStyle w:val="Heading2"/>
@@ -2480,12 +2689,264 @@
       <w:r>
         <w:t xml:space="preserve"> </w:t>
       </w:r>
+      <w:hyperlink r:id="rId47">
+        <w:r>
+          <w:rPr>
+            <w:rStyle w:val="Hyperlink"/>
+          </w:rPr>
+          <w:t xml:space="preserve">ARM64</w:t>
+        </w:r>
+      </w:hyperlink>
+      <w:r>
+        <w:t xml:space="preserve">,</w:t>
+      </w:r>
+      <w:r>
+        <w:t xml:space="preserve"> </w:t>
+      </w:r>
+      <w:hyperlink r:id="rId25">
+        <w:r>
+          <w:rPr>
+            <w:rStyle w:val="Hyperlink"/>
+          </w:rPr>
+          <w:t xml:space="preserve">AWS Well-Architected</w:t>
+        </w:r>
+      </w:hyperlink>
+      <w:r>
+        <w:t xml:space="preserve">,</w:t>
+      </w:r>
+      <w:r>
+        <w:t xml:space="preserve"> </w:t>
+      </w:r>
+      <w:hyperlink r:id="rId107">
+        <w:r>
+          <w:rPr>
+            <w:rStyle w:val="Hyperlink"/>
+          </w:rPr>
+          <w:t xml:space="preserve">Amazon Web Services</w:t>
+        </w:r>
+      </w:hyperlink>
+      <w:r>
+        <w:t xml:space="preserve">,</w:t>
+      </w:r>
+      <w:r>
+        <w:t xml:space="preserve"> </w:t>
+      </w:r>
+      <w:hyperlink r:id="rId108">
+        <w:r>
+          <w:rPr>
+            <w:rStyle w:val="Hyperlink"/>
+          </w:rPr>
+          <w:t xml:space="preserve">Ansible</w:t>
+        </w:r>
+      </w:hyperlink>
+      <w:r>
+        <w:t xml:space="preserve">,</w:t>
+      </w:r>
+      <w:r>
+        <w:t xml:space="preserve"> </w:t>
+      </w:r>
+      <w:hyperlink r:id="rId42">
+        <w:r>
+          <w:rPr>
+            <w:rStyle w:val="Hyperlink"/>
+          </w:rPr>
+          <w:t xml:space="preserve">Artifactory</w:t>
+        </w:r>
+      </w:hyperlink>
+      <w:r>
+        <w:t xml:space="preserve">,</w:t>
+      </w:r>
+      <w:r>
+        <w:t xml:space="preserve"> </w:t>
+      </w:r>
+      <w:hyperlink r:id="rId36">
+        <w:r>
+          <w:rPr>
+            <w:rStyle w:val="Hyperlink"/>
+          </w:rPr>
+          <w:t xml:space="preserve">Bash</w:t>
+        </w:r>
+      </w:hyperlink>
+      <w:r>
+        <w:t xml:space="preserve">,</w:t>
+      </w:r>
+      <w:r>
+        <w:t xml:space="preserve"> </w:t>
+      </w:r>
+      <w:hyperlink r:id="rId34">
+        <w:r>
+          <w:rPr>
+            <w:rStyle w:val="Hyperlink"/>
+          </w:rPr>
+          <w:t xml:space="preserve">CIS</w:t>
+        </w:r>
+      </w:hyperlink>
+      <w:r>
+        <w:t xml:space="preserve">,</w:t>
+      </w:r>
+      <w:r>
+        <w:t xml:space="preserve"> </w:t>
+      </w:r>
+      <w:hyperlink r:id="rId26">
+        <w:r>
+          <w:rPr>
+            <w:rStyle w:val="Hyperlink"/>
+          </w:rPr>
+          <w:t xml:space="preserve">CentOS</w:t>
+        </w:r>
+      </w:hyperlink>
+      <w:r>
+        <w:t xml:space="preserve">,</w:t>
+      </w:r>
+      <w:r>
+        <w:t xml:space="preserve"> </w:t>
+      </w:r>
+      <w:hyperlink r:id="rId109">
+        <w:r>
+          <w:rPr>
+            <w:rStyle w:val="Hyperlink"/>
+          </w:rPr>
+          <w:t xml:space="preserve">CloudFormation</w:t>
+        </w:r>
+      </w:hyperlink>
+      <w:r>
+        <w:t xml:space="preserve">,</w:t>
+      </w:r>
+      <w:r>
+        <w:t xml:space="preserve"> </w:t>
+      </w:r>
+      <w:hyperlink r:id="rId110">
+        <w:r>
+          <w:rPr>
+            <w:rStyle w:val="Hyperlink"/>
+          </w:rPr>
+          <w:t xml:space="preserve">CloudWatch</w:t>
+        </w:r>
+      </w:hyperlink>
+      <w:r>
+        <w:t xml:space="preserve">,</w:t>
+      </w:r>
+      <w:r>
+        <w:t xml:space="preserve"> </w:t>
+      </w:r>
+      <w:hyperlink r:id="rId30">
+        <w:r>
+          <w:rPr>
+            <w:rStyle w:val="Hyperlink"/>
+          </w:rPr>
+          <w:t xml:space="preserve">Control Tower</w:t>
+        </w:r>
+      </w:hyperlink>
+      <w:r>
+        <w:t xml:space="preserve">,</w:t>
+      </w:r>
+      <w:r>
+        <w:t xml:space="preserve"> </w:t>
+      </w:r>
+      <w:hyperlink r:id="rId51">
+        <w:r>
+          <w:rPr>
+            <w:rStyle w:val="Hyperlink"/>
+          </w:rPr>
+          <w:t xml:space="preserve">Docker</w:t>
+        </w:r>
+      </w:hyperlink>
+      <w:r>
+        <w:t xml:space="preserve">,</w:t>
+      </w:r>
+      <w:r>
+        <w:t xml:space="preserve"> </w:t>
+      </w:r>
+      <w:hyperlink r:id="rId56">
+        <w:r>
+          <w:rPr>
+            <w:rStyle w:val="Hyperlink"/>
+          </w:rPr>
+          <w:t xml:space="preserve">ECS</w:t>
+        </w:r>
+      </w:hyperlink>
+      <w:r>
+        <w:t xml:space="preserve">,</w:t>
+      </w:r>
+      <w:r>
+        <w:t xml:space="preserve"> </w:t>
+      </w:r>
+      <w:hyperlink r:id="rId40">
+        <w:r>
+          <w:rPr>
+            <w:rStyle w:val="Hyperlink"/>
+          </w:rPr>
+          <w:t xml:space="preserve">GitHub Actions</w:t>
+        </w:r>
+      </w:hyperlink>
+      <w:r>
+        <w:t xml:space="preserve">,</w:t>
+      </w:r>
+      <w:r>
+        <w:t xml:space="preserve"> </w:t>
+      </w:r>
+      <w:hyperlink r:id="rId111">
+        <w:r>
+          <w:rPr>
+            <w:rStyle w:val="Hyperlink"/>
+          </w:rPr>
+          <w:t xml:space="preserve">GitHub Enterprise</w:t>
+        </w:r>
+      </w:hyperlink>
+      <w:r>
+        <w:t xml:space="preserve">,</w:t>
+      </w:r>
+      <w:r>
+        <w:t xml:space="preserve"> </w:t>
+      </w:r>
+      <w:hyperlink r:id="rId112">
+        <w:r>
+          <w:rPr>
+            <w:rStyle w:val="Hyperlink"/>
+          </w:rPr>
+          <w:t xml:space="preserve">Git</w:t>
+        </w:r>
+      </w:hyperlink>
+      <w:r>
+        <w:t xml:space="preserve">,</w:t>
+      </w:r>
+      <w:r>
+        <w:t xml:space="preserve"> </w:t>
+      </w:r>
+      <w:hyperlink r:id="rId38">
+        <w:r>
+          <w:rPr>
+            <w:rStyle w:val="Hyperlink"/>
+          </w:rPr>
+          <w:t xml:space="preserve">Go</w:t>
+        </w:r>
+      </w:hyperlink>
+      <w:r>
+        <w:t xml:space="preserve">,</w:t>
+      </w:r>
+      <w:r>
+        <w:t xml:space="preserve"> </w:t>
+      </w:r>
+      <w:hyperlink r:id="rId113">
+        <w:r>
+          <w:rPr>
+            <w:rStyle w:val="Hyperlink"/>
+          </w:rPr>
+          <w:t xml:space="preserve">JavaScript</w:t>
+        </w:r>
+      </w:hyperlink>
+      <w:r>
+        <w:t xml:space="preserve">,</w:t>
+      </w:r>
+      <w:r>
+        <w:t xml:space="preserve"> </w:t>
+      </w:r>
       <w:hyperlink r:id="rId39">
         <w:r>
           <w:rPr>
             <w:rStyle w:val="Hyperlink"/>
           </w:rPr>
-          <w:t xml:space="preserve">ARM64</w:t>
+          <w:t xml:space="preserve">Lambda</w:t>
         </w:r>
       </w:hyperlink>
       <w:r>
@@ -2494,12 +2955,12 @@
       <w:r>
         <w:t xml:space="preserve"> </w:t>
       </w:r>
-      <w:hyperlink r:id="rId25">
-        <w:r>
-          <w:rPr>
-            <w:rStyle w:val="Hyperlink"/>
-          </w:rPr>
-          <w:t xml:space="preserve">AWS Well-Architected</w:t>
+      <w:hyperlink r:id="rId114">
+        <w:r>
+          <w:rPr>
+            <w:rStyle w:val="Hyperlink"/>
+          </w:rPr>
+          <w:t xml:space="preserve">Nginx</w:t>
         </w:r>
       </w:hyperlink>
       <w:r>
@@ -2508,12 +2969,12 @@
       <w:r>
         <w:t xml:space="preserve"> </w:t>
       </w:r>
-      <w:hyperlink r:id="rId101">
-        <w:r>
-          <w:rPr>
-            <w:rStyle w:val="Hyperlink"/>
-          </w:rPr>
-          <w:t xml:space="preserve">Amazon Web Services</w:t>
+      <w:hyperlink r:id="rId115">
+        <w:r>
+          <w:rPr>
+            <w:rStyle w:val="Hyperlink"/>
+          </w:rPr>
+          <w:t xml:space="preserve">OpenTelemetry</w:t>
         </w:r>
       </w:hyperlink>
       <w:r>
@@ -2522,12 +2983,12 @@
       <w:r>
         <w:t xml:space="preserve"> </w:t>
       </w:r>
-      <w:hyperlink r:id="rId102">
-        <w:r>
-          <w:rPr>
-            <w:rStyle w:val="Hyperlink"/>
-          </w:rPr>
-          <w:t xml:space="preserve">Ansible</w:t>
+      <w:hyperlink r:id="rId116">
+        <w:r>
+          <w:rPr>
+            <w:rStyle w:val="Hyperlink"/>
+          </w:rPr>
+          <w:t xml:space="preserve">OpenTofu</w:t>
         </w:r>
       </w:hyperlink>
       <w:r>
@@ -2536,12 +2997,12 @@
       <w:r>
         <w:t xml:space="preserve"> </w:t>
       </w:r>
-      <w:hyperlink r:id="rId36">
-        <w:r>
-          <w:rPr>
-            <w:rStyle w:val="Hyperlink"/>
-          </w:rPr>
-          <w:t xml:space="preserve">Artifactory</w:t>
+      <w:hyperlink r:id="rId64">
+        <w:r>
+          <w:rPr>
+            <w:rStyle w:val="Hyperlink"/>
+          </w:rPr>
+          <w:t xml:space="preserve">PHP</w:t>
         </w:r>
       </w:hyperlink>
       <w:r>
@@ -2550,12 +3011,12 @@
       <w:r>
         <w:t xml:space="preserve"> </w:t>
       </w:r>
-      <w:hyperlink r:id="rId103">
-        <w:r>
-          <w:rPr>
-            <w:rStyle w:val="Hyperlink"/>
-          </w:rPr>
-          <w:t xml:space="preserve">Bash</w:t>
+      <w:hyperlink r:id="rId35">
+        <w:r>
+          <w:rPr>
+            <w:rStyle w:val="Hyperlink"/>
+          </w:rPr>
+          <w:t xml:space="preserve">Packer</w:t>
         </w:r>
       </w:hyperlink>
       <w:r>
@@ -2564,12 +3025,12 @@
       <w:r>
         <w:t xml:space="preserve"> </w:t>
       </w:r>
-      <w:hyperlink r:id="rId33">
-        <w:r>
-          <w:rPr>
-            <w:rStyle w:val="Hyperlink"/>
-          </w:rPr>
-          <w:t xml:space="preserve">CIS</w:t>
+      <w:hyperlink r:id="rId32">
+        <w:r>
+          <w:rPr>
+            <w:rStyle w:val="Hyperlink"/>
+          </w:rPr>
+          <w:t xml:space="preserve">Python</w:t>
         </w:r>
       </w:hyperlink>
       <w:r>
@@ -2578,12 +3039,12 @@
       <w:r>
         <w:t xml:space="preserve"> </w:t>
       </w:r>
-      <w:hyperlink r:id="rId26">
-        <w:r>
-          <w:rPr>
-            <w:rStyle w:val="Hyperlink"/>
-          </w:rPr>
-          <w:t xml:space="preserve">CentOS</w:t>
+      <w:hyperlink r:id="rId117">
+        <w:r>
+          <w:rPr>
+            <w:rStyle w:val="Hyperlink"/>
+          </w:rPr>
+          <w:t xml:space="preserve">Redis</w:t>
         </w:r>
       </w:hyperlink>
       <w:r>
@@ -2592,12 +3053,12 @@
       <w:r>
         <w:t xml:space="preserve"> </w:t>
       </w:r>
-      <w:hyperlink r:id="rId104">
-        <w:r>
-          <w:rPr>
-            <w:rStyle w:val="Hyperlink"/>
-          </w:rPr>
-          <w:t xml:space="preserve">CloudFormation</w:t>
+      <w:hyperlink r:id="rId118">
+        <w:r>
+          <w:rPr>
+            <w:rStyle w:val="Hyperlink"/>
+          </w:rPr>
+          <w:t xml:space="preserve">SDKs</w:t>
         </w:r>
       </w:hyperlink>
       <w:r>
@@ -2606,12 +3067,12 @@
       <w:r>
         <w:t xml:space="preserve"> </w:t>
       </w:r>
-      <w:hyperlink r:id="rId105">
-        <w:r>
-          <w:rPr>
-            <w:rStyle w:val="Hyperlink"/>
-          </w:rPr>
-          <w:t xml:space="preserve">CloudWatch</w:t>
+      <w:hyperlink r:id="rId46">
+        <w:r>
+          <w:rPr>
+            <w:rStyle w:val="Hyperlink"/>
+          </w:rPr>
+          <w:t xml:space="preserve">Terraform</w:t>
         </w:r>
       </w:hyperlink>
       <w:r>
@@ -2620,259 +3081,7 @@
       <w:r>
         <w:t xml:space="preserve"> </w:t>
       </w:r>
-      <w:hyperlink r:id="rId30">
-        <w:r>
-          <w:rPr>
-            <w:rStyle w:val="Hyperlink"/>
-          </w:rPr>
-          <w:t xml:space="preserve">Control Tower</w:t>
-        </w:r>
-      </w:hyperlink>
-      <w:r>
-        <w:t xml:space="preserve">,</w:t>
-      </w:r>
-      <w:r>
-        <w:t xml:space="preserve"> </w:t>
-      </w:r>
-      <w:hyperlink r:id="rId43">
-        <w:r>
-          <w:rPr>
-            <w:rStyle w:val="Hyperlink"/>
-          </w:rPr>
-          <w:t xml:space="preserve">Docker</w:t>
-        </w:r>
-      </w:hyperlink>
-      <w:r>
-        <w:t xml:space="preserve">,</w:t>
-      </w:r>
-      <w:r>
-        <w:t xml:space="preserve"> </w:t>
-      </w:r>
-      <w:hyperlink r:id="rId48">
-        <w:r>
-          <w:rPr>
-            <w:rStyle w:val="Hyperlink"/>
-          </w:rPr>
-          <w:t xml:space="preserve">ECS</w:t>
-        </w:r>
-      </w:hyperlink>
-      <w:r>
-        <w:t xml:space="preserve">,</w:t>
-      </w:r>
-      <w:r>
-        <w:t xml:space="preserve"> </w:t>
-      </w:r>
-      <w:hyperlink r:id="rId35">
-        <w:r>
-          <w:rPr>
-            <w:rStyle w:val="Hyperlink"/>
-          </w:rPr>
-          <w:t xml:space="preserve">GitHub Actions</w:t>
-        </w:r>
-      </w:hyperlink>
-      <w:r>
-        <w:t xml:space="preserve">,</w:t>
-      </w:r>
-      <w:r>
-        <w:t xml:space="preserve"> </w:t>
-      </w:r>
-      <w:hyperlink r:id="rId106">
-        <w:r>
-          <w:rPr>
-            <w:rStyle w:val="Hyperlink"/>
-          </w:rPr>
-          <w:t xml:space="preserve">GitHub Enterprise</w:t>
-        </w:r>
-      </w:hyperlink>
-      <w:r>
-        <w:t xml:space="preserve">,</w:t>
-      </w:r>
-      <w:r>
-        <w:t xml:space="preserve"> </w:t>
-      </w:r>
-      <w:hyperlink r:id="rId107">
-        <w:r>
-          <w:rPr>
-            <w:rStyle w:val="Hyperlink"/>
-          </w:rPr>
-          <w:t xml:space="preserve">Git</w:t>
-        </w:r>
-      </w:hyperlink>
-      <w:r>
-        <w:t xml:space="preserve">,</w:t>
-      </w:r>
-      <w:r>
-        <w:t xml:space="preserve"> </w:t>
-      </w:r>
-      <w:hyperlink r:id="rId108">
-        <w:r>
-          <w:rPr>
-            <w:rStyle w:val="Hyperlink"/>
-          </w:rPr>
-          <w:t xml:space="preserve">Go</w:t>
-        </w:r>
-      </w:hyperlink>
-      <w:r>
-        <w:t xml:space="preserve">,</w:t>
-      </w:r>
-      <w:r>
-        <w:t xml:space="preserve"> </w:t>
-      </w:r>
-      <w:hyperlink r:id="rId109">
-        <w:r>
-          <w:rPr>
-            <w:rStyle w:val="Hyperlink"/>
-          </w:rPr>
-          <w:t xml:space="preserve">JavaScript</w:t>
-        </w:r>
-      </w:hyperlink>
-      <w:r>
-        <w:t xml:space="preserve">,</w:t>
-      </w:r>
-      <w:r>
-        <w:t xml:space="preserve"> </w:t>
-      </w:r>
-      <w:hyperlink r:id="rId110">
-        <w:r>
-          <w:rPr>
-            <w:rStyle w:val="Hyperlink"/>
-          </w:rPr>
-          <w:t xml:space="preserve">Lambda</w:t>
-        </w:r>
-      </w:hyperlink>
-      <w:r>
-        <w:t xml:space="preserve">,</w:t>
-      </w:r>
-      <w:r>
-        <w:t xml:space="preserve"> </w:t>
-      </w:r>
-      <w:hyperlink r:id="rId111">
-        <w:r>
-          <w:rPr>
-            <w:rStyle w:val="Hyperlink"/>
-          </w:rPr>
-          <w:t xml:space="preserve">Nginx</w:t>
-        </w:r>
-      </w:hyperlink>
-      <w:r>
-        <w:t xml:space="preserve">,</w:t>
-      </w:r>
-      <w:r>
-        <w:t xml:space="preserve"> </w:t>
-      </w:r>
-      <w:hyperlink r:id="rId112">
-        <w:r>
-          <w:rPr>
-            <w:rStyle w:val="Hyperlink"/>
-          </w:rPr>
-          <w:t xml:space="preserve">OpenTelemetry</w:t>
-        </w:r>
-      </w:hyperlink>
-      <w:r>
-        <w:t xml:space="preserve">,</w:t>
-      </w:r>
-      <w:r>
-        <w:t xml:space="preserve"> </w:t>
-      </w:r>
-      <w:hyperlink r:id="rId113">
-        <w:r>
-          <w:rPr>
-            <w:rStyle w:val="Hyperlink"/>
-          </w:rPr>
-          <w:t xml:space="preserve">OpenTofu</w:t>
-        </w:r>
-      </w:hyperlink>
-      <w:r>
-        <w:t xml:space="preserve">,</w:t>
-      </w:r>
-      <w:r>
-        <w:t xml:space="preserve"> </w:t>
-      </w:r>
-      <w:hyperlink r:id="rId57">
-        <w:r>
-          <w:rPr>
-            <w:rStyle w:val="Hyperlink"/>
-          </w:rPr>
-          <w:t xml:space="preserve">PHP</w:t>
-        </w:r>
-      </w:hyperlink>
-      <w:r>
-        <w:t xml:space="preserve">,</w:t>
-      </w:r>
-      <w:r>
-        <w:t xml:space="preserve"> </w:t>
-      </w:r>
-      <w:hyperlink r:id="rId53">
-        <w:r>
-          <w:rPr>
-            <w:rStyle w:val="Hyperlink"/>
-          </w:rPr>
-          <w:t xml:space="preserve">Packer</w:t>
-        </w:r>
-      </w:hyperlink>
-      <w:r>
-        <w:t xml:space="preserve">,</w:t>
-      </w:r>
-      <w:r>
-        <w:t xml:space="preserve"> </w:t>
-      </w:r>
-      <w:hyperlink r:id="rId114">
-        <w:r>
-          <w:rPr>
-            <w:rStyle w:val="Hyperlink"/>
-          </w:rPr>
-          <w:t xml:space="preserve">Python</w:t>
-        </w:r>
-      </w:hyperlink>
-      <w:r>
-        <w:t xml:space="preserve">,</w:t>
-      </w:r>
-      <w:r>
-        <w:t xml:space="preserve"> </w:t>
-      </w:r>
-      <w:hyperlink r:id="rId115">
-        <w:r>
-          <w:rPr>
-            <w:rStyle w:val="Hyperlink"/>
-          </w:rPr>
-          <w:t xml:space="preserve">Redis</w:t>
-        </w:r>
-      </w:hyperlink>
-      <w:r>
-        <w:t xml:space="preserve">,</w:t>
-      </w:r>
-      <w:r>
-        <w:t xml:space="preserve"> </w:t>
-      </w:r>
-      <w:hyperlink r:id="rId116">
-        <w:r>
-          <w:rPr>
-            <w:rStyle w:val="Hyperlink"/>
-          </w:rPr>
-          <w:t xml:space="preserve">SDKs</w:t>
-        </w:r>
-      </w:hyperlink>
-      <w:r>
-        <w:t xml:space="preserve">,</w:t>
-      </w:r>
-      <w:r>
-        <w:t xml:space="preserve"> </w:t>
-      </w:r>
-      <w:hyperlink r:id="rId42">
-        <w:r>
-          <w:rPr>
-            <w:rStyle w:val="Hyperlink"/>
-          </w:rPr>
-          <w:t xml:space="preserve">Terraform</w:t>
-        </w:r>
-      </w:hyperlink>
-      <w:r>
-        <w:t xml:space="preserve">,</w:t>
-      </w:r>
-      <w:r>
-        <w:t xml:space="preserve"> </w:t>
-      </w:r>
-      <w:hyperlink r:id="rId117">
+      <w:hyperlink r:id="rId119">
         <w:r>
           <w:rPr>
             <w:rStyle w:val="Hyperlink"/>
@@ -2884,8 +3093,8 @@
         <w:t xml:space="preserve">, architecture, automation, disaster recovery, error budget, multi-platform, performance, reliability, scalability, scripting, security, troubleshooting, uptime.</w:t>
       </w:r>
     </w:p>
-    <w:bookmarkEnd w:id="118"/>
-    <w:bookmarkStart w:id="120" w:name="education"/>
+    <w:bookmarkEnd w:id="120"/>
+    <w:bookmarkStart w:id="122" w:name="education"/>
     <w:p>
       <w:pPr>
         <w:pStyle w:val="Heading2"/>
@@ -2914,7 +3123,7 @@
       <w:r>
         <w:t xml:space="preserve"> </w:t>
       </w:r>
-      <w:hyperlink r:id="rId119">
+      <w:hyperlink r:id="rId121">
         <w:r>
           <w:rPr>
             <w:rStyle w:val="Hyperlink"/>
@@ -2936,8 +3145,8 @@
         <w:t xml:space="preserve">Design and Visualization</w:t>
       </w:r>
     </w:p>
-    <w:bookmarkEnd w:id="120"/>
-    <w:bookmarkEnd w:id="121"/>
+    <w:bookmarkEnd w:id="122"/>
+    <w:bookmarkEnd w:id="123"/>
     <w:sectPr>
       <w:pgSz w:h="15840" w:w="12240"/>
       <w:pgMar w:bottom="1440" w:footer="720" w:gutter="0" w:header="720" w:left="1440" w:right="1440" w:top="1440"/>

</xml_diff>

<commit_message>
Small updates with technology links.
</commit_message>
<xml_diff>
--- a/resumes/ryanparman-cloud-devops-sre.docx
+++ b/resumes/ryanparman-cloud-devops-sre.docx
@@ -2,7 +2,7 @@
 <file path=word/document.xml><?xml version="1.0" encoding="utf-8"?>
 <w:document xmlns:w="http://schemas.openxmlformats.org/wordprocessingml/2006/main" xmlns:m="http://schemas.openxmlformats.org/officeDocument/2006/math" xmlns:r="http://schemas.openxmlformats.org/officeDocument/2006/relationships" xmlns:o="urn:schemas-microsoft-com:office:office" xmlns:v="urn:schemas-microsoft-com:vml" xmlns:w10="urn:schemas-microsoft-com:office:word" xmlns:a="http://schemas.openxmlformats.org/drawingml/2006/main" xmlns:pic="http://schemas.openxmlformats.org/drawingml/2006/picture" xmlns:wp="http://schemas.openxmlformats.org/drawingml/2006/wordprocessingDrawing">
   <w:body>
-    <w:bookmarkStart w:id="123" w:name="ryan-parman--jobsryanparmancom"/>
+    <w:bookmarkStart w:id="136" w:name="ryan-parman--jobsryanparmancom"/>
     <w:p>
       <w:pPr>
         <w:pStyle w:val="Heading1"/>
@@ -282,7 +282,7 @@
     </w:p>
     <w:bookmarkEnd w:id="18"/>
     <w:bookmarkEnd w:id="19"/>
-    <w:bookmarkStart w:id="82" w:name="work-experience"/>
+    <w:bookmarkStart w:id="99" w:name="work-experience"/>
     <w:p>
       <w:pPr>
         <w:pStyle w:val="Heading2"/>
@@ -337,7 +337,7 @@
         </w:numPr>
       </w:pPr>
       <w:r>
-        <w:t xml:space="preserve">Managed weekly, monthly, and quarterly budgets for the Databases organization, on the order of millions of dollars per month, keeping the budget "in the green" and diving deeply into erroneus spending.</w:t>
+        <w:t xml:space="preserve">Managed budgets for the Databases organization, ensuring millions of dollars per month were kept "in the green" by diving deeply into erroneous spending (budgeting, business accounting).</w:t>
       </w:r>
     </w:p>
     <w:p>
@@ -349,7 +349,7 @@
         </w:numPr>
       </w:pPr>
       <w:r>
-        <w:t xml:space="preserve">Managed multiple internal migration projects, including tracking progress and relevant metrics, working across several teams to achieve the goal, and reducing how much work our infrastructure teams pushed out to product teams to perform by focusing on automation solutions and understanding the ROI/impact of the ask.</w:t>
+        <w:t xml:space="preserve">Led internal migration projects, tracking progress and metrics, reducing infrastructure team workload by focusing on automation solutions (project management).</w:t>
       </w:r>
     </w:p>
     <w:p>
@@ -361,7 +361,7 @@
         </w:numPr>
       </w:pPr>
       <w:r>
-        <w:t xml:space="preserve">Managed and performed the work to migrate all internal-user facing documentation from multiple systems/locations into a singular system. Performed technical editing, and leveraged a</w:t>
+        <w:t xml:space="preserve">Streamlined internal-user facing documentation by migrating from multiple systems into a singular system, performing technical editing and leveraging a</w:t>
       </w:r>
       <w:r>
         <w:t xml:space="preserve"> </w:t>
@@ -375,12 +375,12 @@
         </w:r>
       </w:hyperlink>
       <w:r>
-        <w:t xml:space="preserve">-like approach to content organization.</w:t>
+        <w:t xml:space="preserve">-like approach (project management, technical writing).</w:t>
       </w:r>
     </w:p>
     <w:bookmarkEnd w:id="22"/>
     <w:bookmarkEnd w:id="23"/>
-    <w:bookmarkStart w:id="62" w:name="Xf1ca04f93ae92722b2d43ad420b5bb917dd645c"/>
+    <w:bookmarkStart w:id="74" w:name="Xf1ca04f93ae92722b2d43ad420b5bb917dd645c"/>
     <w:p>
       <w:pPr>
         <w:pStyle w:val="Heading3"/>
@@ -424,7 +424,7 @@
         <w:t xml:space="preserve">company which produces textbooks, digital learning tools, and adaptive technology to enhance learning. It is one of the “big three” educational publishers in the U.S.</w:t>
       </w:r>
     </w:p>
-    <w:bookmarkStart w:id="28" w:name="X1c953dc6f81fd51192c2a7027262a1036e142a8"/>
+    <w:bookmarkStart w:id="39" w:name="X1c953dc6f81fd51192c2a7027262a1036e142a8"/>
     <w:p>
       <w:pPr>
         <w:pStyle w:val="Heading4"/>
@@ -442,7 +442,161 @@
         </w:numPr>
       </w:pPr>
       <w:r>
-        <w:t xml:space="preserve">Joined a team whose mission was to provide guidance and support in the cloud journey of the entire organization.</w:t>
+        <w:t xml:space="preserve">Developed v2 of a project to scan AWS accounts for misconfigurations and vulnerabilities, reducing</w:t>
+      </w:r>
+      <w:r>
+        <w:t xml:space="preserve"> </w:t>
+      </w:r>
+      <w:hyperlink r:id="rId25">
+        <w:r>
+          <w:rPr>
+            <w:rStyle w:val="Hyperlink"/>
+          </w:rPr>
+          <w:t xml:space="preserve">AWS Well-Architected</w:t>
+        </w:r>
+      </w:hyperlink>
+      <w:r>
+        <w:t xml:space="preserve"> </w:t>
+      </w:r>
+      <w:r>
+        <w:t xml:space="preserve">review time from 2 weeks to 2 hours, increasing reviews annually (</w:t>
+      </w:r>
+      <w:hyperlink r:id="rId26">
+        <w:r>
+          <w:rPr>
+            <w:rStyle w:val="Hyperlink"/>
+          </w:rPr>
+          <w:t xml:space="preserve">Go</w:t>
+        </w:r>
+      </w:hyperlink>
+      <w:r>
+        <w:t xml:space="preserve">,</w:t>
+      </w:r>
+      <w:r>
+        <w:t xml:space="preserve"> </w:t>
+      </w:r>
+      <w:hyperlink r:id="rId27">
+        <w:r>
+          <w:rPr>
+            <w:rStyle w:val="Hyperlink"/>
+          </w:rPr>
+          <w:t xml:space="preserve">AWS</w:t>
+        </w:r>
+      </w:hyperlink>
+      <w:r>
+        <w:t xml:space="preserve">,</w:t>
+      </w:r>
+      <w:r>
+        <w:t xml:space="preserve"> </w:t>
+      </w:r>
+      <w:hyperlink r:id="rId28">
+        <w:r>
+          <w:rPr>
+            <w:rStyle w:val="Hyperlink"/>
+          </w:rPr>
+          <w:t xml:space="preserve">S3</w:t>
+        </w:r>
+      </w:hyperlink>
+      <w:r>
+        <w:t xml:space="preserve">,</w:t>
+      </w:r>
+      <w:r>
+        <w:t xml:space="preserve"> </w:t>
+      </w:r>
+      <w:hyperlink r:id="rId29">
+        <w:r>
+          <w:rPr>
+            <w:rStyle w:val="Hyperlink"/>
+          </w:rPr>
+          <w:t xml:space="preserve">CloudFront</w:t>
+        </w:r>
+      </w:hyperlink>
+      <w:r>
+        <w:t xml:space="preserve">,</w:t>
+      </w:r>
+      <w:r>
+        <w:t xml:space="preserve"> </w:t>
+      </w:r>
+      <w:hyperlink r:id="rId30">
+        <w:r>
+          <w:rPr>
+            <w:rStyle w:val="Hyperlink"/>
+          </w:rPr>
+          <w:t xml:space="preserve">Lambda</w:t>
+        </w:r>
+      </w:hyperlink>
+      <w:r>
+        <w:t xml:space="preserve">,</w:t>
+      </w:r>
+      <w:r>
+        <w:t xml:space="preserve"> </w:t>
+      </w:r>
+      <w:hyperlink r:id="rId31">
+        <w:r>
+          <w:rPr>
+            <w:rStyle w:val="Hyperlink"/>
+          </w:rPr>
+          <w:t xml:space="preserve">EC2</w:t>
+        </w:r>
+      </w:hyperlink>
+      <w:r>
+        <w:t xml:space="preserve">,</w:t>
+      </w:r>
+      <w:r>
+        <w:t xml:space="preserve"> </w:t>
+      </w:r>
+      <w:hyperlink r:id="rId32">
+        <w:r>
+          <w:rPr>
+            <w:rStyle w:val="Hyperlink"/>
+          </w:rPr>
+          <w:t xml:space="preserve">ECS</w:t>
+        </w:r>
+      </w:hyperlink>
+      <w:r>
+        <w:t xml:space="preserve">,</w:t>
+      </w:r>
+      <w:r>
+        <w:t xml:space="preserve"> </w:t>
+      </w:r>
+      <w:hyperlink r:id="rId33">
+        <w:r>
+          <w:rPr>
+            <w:rStyle w:val="Hyperlink"/>
+          </w:rPr>
+          <w:t xml:space="preserve">EKS</w:t>
+        </w:r>
+      </w:hyperlink>
+      <w:r>
+        <w:t xml:space="preserve">,</w:t>
+      </w:r>
+      <w:r>
+        <w:t xml:space="preserve"> </w:t>
+      </w:r>
+      <w:hyperlink r:id="rId34">
+        <w:r>
+          <w:rPr>
+            <w:rStyle w:val="Hyperlink"/>
+          </w:rPr>
+          <w:t xml:space="preserve">IAM</w:t>
+        </w:r>
+      </w:hyperlink>
+      <w:r>
+        <w:t xml:space="preserve">,</w:t>
+      </w:r>
+      <w:r>
+        <w:t xml:space="preserve"> </w:t>
+      </w:r>
+      <w:hyperlink r:id="rId35">
+        <w:r>
+          <w:rPr>
+            <w:rStyle w:val="Hyperlink"/>
+          </w:rPr>
+          <w:t xml:space="preserve">Docker</w:t>
+        </w:r>
+      </w:hyperlink>
+      <w:r>
+        <w:t xml:space="preserve">).</w:t>
       </w:r>
     </w:p>
     <w:p>
@@ -454,24 +608,94 @@
         </w:numPr>
       </w:pPr>
       <w:r>
-        <w:t xml:space="preserve">Started development on v2 of a project which scanned AWS accounts for misconfigurations and vulnerabilities. Goal was to reduce an</w:t>
-      </w:r>
-      <w:r>
-        <w:t xml:space="preserve"> </w:t>
-      </w:r>
-      <w:hyperlink r:id="rId25">
-        <w:r>
-          <w:rPr>
-            <w:rStyle w:val="Hyperlink"/>
-          </w:rPr>
-          <w:t xml:space="preserve">AWS Well-Architected</w:t>
-        </w:r>
-      </w:hyperlink>
-      <w:r>
-        <w:t xml:space="preserve"> </w:t>
-      </w:r>
-      <w:r>
-        <w:t xml:space="preserve">review from 2 weeks to 2 hours with automated scans, enabling more reviews annually (10 → 100).</w:t>
+        <w:t xml:space="preserve">Managed the migration from</w:t>
+      </w:r>
+      <w:r>
+        <w:t xml:space="preserve"> </w:t>
+      </w:r>
+      <w:hyperlink r:id="rId36">
+        <w:r>
+          <w:rPr>
+            <w:rStyle w:val="Hyperlink"/>
+          </w:rPr>
+          <w:t xml:space="preserve">CentOS</w:t>
+        </w:r>
+      </w:hyperlink>
+      <w:r>
+        <w:t xml:space="preserve"> </w:t>
+      </w:r>
+      <w:r>
+        <w:t xml:space="preserve">to</w:t>
+      </w:r>
+      <w:r>
+        <w:t xml:space="preserve"> </w:t>
+      </w:r>
+      <w:hyperlink r:id="rId37">
+        <w:r>
+          <w:rPr>
+            <w:rStyle w:val="Hyperlink"/>
+          </w:rPr>
+          <w:t xml:space="preserve">Amazon Linux</w:t>
+        </w:r>
+      </w:hyperlink>
+      <w:r>
+        <w:t xml:space="preserve"> </w:t>
+      </w:r>
+      <w:r>
+        <w:t xml:space="preserve">before the CentOS end-of-life date, ensuring a supported security posture (</w:t>
+      </w:r>
+      <w:hyperlink r:id="rId35">
+        <w:r>
+          <w:rPr>
+            <w:rStyle w:val="Hyperlink"/>
+          </w:rPr>
+          <w:t xml:space="preserve">Docker</w:t>
+        </w:r>
+      </w:hyperlink>
+      <w:r>
+        <w:t xml:space="preserve">,</w:t>
+      </w:r>
+      <w:r>
+        <w:t xml:space="preserve"> </w:t>
+      </w:r>
+      <w:hyperlink r:id="rId38">
+        <w:r>
+          <w:rPr>
+            <w:rStyle w:val="Hyperlink"/>
+          </w:rPr>
+          <w:t xml:space="preserve">Terraform</w:t>
+        </w:r>
+      </w:hyperlink>
+      <w:r>
+        <w:t xml:space="preserve">,</w:t>
+      </w:r>
+      <w:r>
+        <w:t xml:space="preserve"> </w:t>
+      </w:r>
+      <w:hyperlink r:id="rId32">
+        <w:r>
+          <w:rPr>
+            <w:rStyle w:val="Hyperlink"/>
+          </w:rPr>
+          <w:t xml:space="preserve">ECS</w:t>
+        </w:r>
+      </w:hyperlink>
+      <w:r>
+        <w:t xml:space="preserve">,</w:t>
+      </w:r>
+      <w:r>
+        <w:t xml:space="preserve"> </w:t>
+      </w:r>
+      <w:hyperlink r:id="rId33">
+        <w:r>
+          <w:rPr>
+            <w:rStyle w:val="Hyperlink"/>
+          </w:rPr>
+          <w:t xml:space="preserve">EKS</w:t>
+        </w:r>
+      </w:hyperlink>
+      <w:r>
+        <w:t xml:space="preserve">).</w:t>
       </w:r>
     </w:p>
     <w:p>
@@ -483,75 +707,320 @@
         </w:numPr>
       </w:pPr>
       <w:r>
-        <w:t xml:space="preserve">Managed the migration from</w:t>
-      </w:r>
-      <w:r>
-        <w:t xml:space="preserve"> </w:t>
+        <w:t xml:space="preserve">Proposed and implemented best practices, guardrails, and security measures to ensure a secure and efficient cloud environment, extending these measures to other cloud platforms (Microsoft Azure, Oracle Cloud).</w:t>
+      </w:r>
+    </w:p>
+    <w:bookmarkEnd w:id="39"/>
+    <w:bookmarkStart w:id="62" w:name="X4cbec74ef50d2bac18d76b486d664134b376b29"/>
+    <w:p>
+      <w:pPr>
+        <w:pStyle w:val="Heading4"/>
+      </w:pPr>
+      <w:r>
+        <w:t xml:space="preserve">Principal Cloud and Platform Engineer (June 2020—January 2024)</w:t>
+      </w:r>
+    </w:p>
+    <w:p>
+      <w:pPr>
+        <w:pStyle w:val="Compact"/>
+        <w:numPr>
+          <w:ilvl w:val="0"/>
+          <w:numId w:val="1006"/>
+        </w:numPr>
+      </w:pPr>
+      <w:r>
+        <w:t xml:space="preserve">Led the team supporting all SRE and product engineering teams, scaling core platforms and services during the COVID-19 lockdowns, improving system reliability and scalability, and investing in platform engineering.</w:t>
+      </w:r>
+    </w:p>
+    <w:p>
+      <w:pPr>
+        <w:pStyle w:val="Compact"/>
+        <w:numPr>
+          <w:ilvl w:val="0"/>
+          <w:numId w:val="1006"/>
+        </w:numPr>
+      </w:pPr>
+      <w:r>
+        <w:t xml:space="preserve">Partnered with Enterprise Architecture and</w:t>
+      </w:r>
+      <w:r>
+        <w:t xml:space="preserve"> </w:t>
+      </w:r>
+      <w:hyperlink r:id="rId40">
+        <w:r>
+          <w:rPr>
+            <w:rStyle w:val="Hyperlink"/>
+          </w:rPr>
+          <w:t xml:space="preserve">AWS Professional Services</w:t>
+        </w:r>
+      </w:hyperlink>
+      <w:r>
+        <w:t xml:space="preserve"> </w:t>
+      </w:r>
+      <w:r>
+        <w:t xml:space="preserve">to deploy</w:t>
+      </w:r>
+      <w:r>
+        <w:t xml:space="preserve"> </w:t>
+      </w:r>
+      <w:hyperlink r:id="rId41">
+        <w:r>
+          <w:rPr>
+            <w:rStyle w:val="Hyperlink"/>
+          </w:rPr>
+          <w:t xml:space="preserve">Control Tower</w:t>
+        </w:r>
+      </w:hyperlink>
+      <w:r>
+        <w:t xml:space="preserve"> </w:t>
+      </w:r>
+      <w:r>
+        <w:t xml:space="preserve">and</w:t>
+      </w:r>
+      <w:r>
+        <w:t xml:space="preserve"> </w:t>
+      </w:r>
+      <w:hyperlink r:id="rId42">
+        <w:r>
+          <w:rPr>
+            <w:rStyle w:val="Hyperlink"/>
+          </w:rPr>
+          <w:t xml:space="preserve">Identity Center</w:t>
+        </w:r>
+      </w:hyperlink>
+      <w:r>
+        <w:t xml:space="preserve">, lowering costs and enhancing security guardrails (</w:t>
+      </w:r>
+      <w:hyperlink r:id="rId43">
+        <w:r>
+          <w:rPr>
+            <w:rStyle w:val="Hyperlink"/>
+          </w:rPr>
+          <w:t xml:space="preserve">Python</w:t>
+        </w:r>
+      </w:hyperlink>
+      <w:r>
+        <w:t xml:space="preserve">,</w:t>
+      </w:r>
+      <w:r>
+        <w:t xml:space="preserve"> </w:t>
+      </w:r>
+      <w:hyperlink r:id="rId44">
+        <w:r>
+          <w:rPr>
+            <w:rStyle w:val="Hyperlink"/>
+          </w:rPr>
+          <w:t xml:space="preserve">CloudFormation</w:t>
+        </w:r>
+      </w:hyperlink>
+      <w:r>
+        <w:t xml:space="preserve">,</w:t>
+      </w:r>
+      <w:r>
+        <w:t xml:space="preserve"> </w:t>
+      </w:r>
+      <w:hyperlink r:id="rId34">
+        <w:r>
+          <w:rPr>
+            <w:rStyle w:val="Hyperlink"/>
+          </w:rPr>
+          <w:t xml:space="preserve">IAM</w:t>
+        </w:r>
+      </w:hyperlink>
+      <w:r>
+        <w:t xml:space="preserve">,</w:t>
+      </w:r>
+      <w:r>
+        <w:t xml:space="preserve"> </w:t>
+      </w:r>
+      <w:hyperlink r:id="rId38">
+        <w:r>
+          <w:rPr>
+            <w:rStyle w:val="Hyperlink"/>
+          </w:rPr>
+          <w:t xml:space="preserve">Terraform</w:t>
+        </w:r>
+      </w:hyperlink>
+      <w:r>
+        <w:t xml:space="preserve">).</w:t>
+      </w:r>
+    </w:p>
+    <w:p>
+      <w:pPr>
+        <w:pStyle w:val="Compact"/>
+        <w:numPr>
+          <w:ilvl w:val="0"/>
+          <w:numId w:val="1006"/>
+        </w:numPr>
+      </w:pPr>
+      <w:r>
+        <w:t xml:space="preserve">Managed the Base</w:t>
+      </w:r>
+      <w:r>
+        <w:t xml:space="preserve"> </w:t>
+      </w:r>
+      <w:hyperlink r:id="rId45">
+        <w:r>
+          <w:rPr>
+            <w:rStyle w:val="Hyperlink"/>
+          </w:rPr>
+          <w:t xml:space="preserve">AMI</w:t>
+        </w:r>
+      </w:hyperlink>
+      <w:r>
+        <w:t xml:space="preserve"> </w:t>
+      </w:r>
+      <w:r>
+        <w:t xml:space="preserve">program, integrating best practices from</w:t>
+      </w:r>
+      <w:r>
+        <w:t xml:space="preserve"> </w:t>
+      </w:r>
+      <w:hyperlink r:id="rId46">
+        <w:r>
+          <w:rPr>
+            <w:rStyle w:val="Hyperlink"/>
+          </w:rPr>
+          <w:t xml:space="preserve">CIS</w:t>
+        </w:r>
+      </w:hyperlink>
+      <w:r>
+        <w:t xml:space="preserve"> </w:t>
+      </w:r>
+      <w:r>
+        <w:t xml:space="preserve">and security patching, reducing time-to-boot from 4m30s (avg) to 20s (avg) and eliminating engineering toil (</w:t>
+      </w:r>
+      <w:hyperlink r:id="rId47">
+        <w:r>
+          <w:rPr>
+            <w:rStyle w:val="Hyperlink"/>
+          </w:rPr>
+          <w:t xml:space="preserve">Packer</w:t>
+        </w:r>
+      </w:hyperlink>
+      <w:r>
+        <w:t xml:space="preserve">,</w:t>
+      </w:r>
+      <w:r>
+        <w:t xml:space="preserve"> </w:t>
+      </w:r>
+      <w:hyperlink r:id="rId48">
+        <w:r>
+          <w:rPr>
+            <w:rStyle w:val="Hyperlink"/>
+          </w:rPr>
+          <w:t xml:space="preserve">Bash</w:t>
+        </w:r>
+      </w:hyperlink>
+      <w:r>
+        <w:t xml:space="preserve">,</w:t>
+      </w:r>
+      <w:r>
+        <w:t xml:space="preserve"> </w:t>
+      </w:r>
+      <w:hyperlink r:id="rId49">
+        <w:r>
+          <w:rPr>
+            <w:rStyle w:val="Hyperlink"/>
+          </w:rPr>
+          <w:t xml:space="preserve">AWS ImageBuilder</w:t>
+        </w:r>
+      </w:hyperlink>
+      <w:r>
+        <w:t xml:space="preserve">,</w:t>
+      </w:r>
+      <w:r>
+        <w:t xml:space="preserve"> </w:t>
+      </w:r>
+      <w:hyperlink r:id="rId38">
+        <w:r>
+          <w:rPr>
+            <w:rStyle w:val="Hyperlink"/>
+          </w:rPr>
+          <w:t xml:space="preserve">Terraform</w:t>
+        </w:r>
+      </w:hyperlink>
+      <w:r>
+        <w:t xml:space="preserve">).</w:t>
+      </w:r>
+    </w:p>
+    <w:p>
+      <w:pPr>
+        <w:pStyle w:val="Compact"/>
+        <w:numPr>
+          <w:ilvl w:val="0"/>
+          <w:numId w:val="1006"/>
+        </w:numPr>
+      </w:pPr>
+      <w:r>
+        <w:t xml:space="preserve">Conducted scans of our domains and DNS records to obtain a mapping of the company’s thousands of active websites, remediating misconfigurations, rotating certificates, and increasing understanding (</w:t>
       </w:r>
       <w:hyperlink r:id="rId26">
         <w:r>
           <w:rPr>
             <w:rStyle w:val="Hyperlink"/>
           </w:rPr>
-          <w:t xml:space="preserve">CentOS</w:t>
-        </w:r>
-      </w:hyperlink>
-      <w:r>
-        <w:t xml:space="preserve"> </w:t>
-      </w:r>
-      <w:r>
-        <w:t xml:space="preserve">to</w:t>
-      </w:r>
-      <w:r>
-        <w:t xml:space="preserve"> </w:t>
-      </w:r>
-      <w:hyperlink r:id="rId27">
-        <w:r>
-          <w:rPr>
-            <w:rStyle w:val="Hyperlink"/>
-          </w:rPr>
-          <w:t xml:space="preserve">Amazon Linux</w:t>
-        </w:r>
-      </w:hyperlink>
-      <w:r>
-        <w:t xml:space="preserve"> </w:t>
-      </w:r>
-      <w:r>
-        <w:t xml:space="preserve">before the CentOS end-of-life date, which elevated our security posture.</w:t>
-      </w:r>
-    </w:p>
-    <w:p>
-      <w:pPr>
-        <w:pStyle w:val="Compact"/>
-        <w:numPr>
-          <w:ilvl w:val="0"/>
-          <w:numId w:val="1005"/>
-        </w:numPr>
-      </w:pPr>
-      <w:r>
-        <w:t xml:space="preserve">Proposed best practices, guardrails, and security measures to ensure a secure and efficient cloud environment.</w:t>
-      </w:r>
-    </w:p>
-    <w:p>
-      <w:pPr>
-        <w:pStyle w:val="Compact"/>
-        <w:numPr>
-          <w:ilvl w:val="0"/>
-          <w:numId w:val="1005"/>
-        </w:numPr>
-      </w:pPr>
-      <w:r>
-        <w:t xml:space="preserve">Identified opportunities to extend the security measures and guardrails devised for AWS to other cloud platforms (Microsoft Azure, Oracle Cloud).</w:t>
-      </w:r>
-    </w:p>
-    <w:bookmarkEnd w:id="28"/>
-    <w:bookmarkStart w:id="49" w:name="X4cbec74ef50d2bac18d76b486d664134b376b29"/>
-    <w:p>
-      <w:pPr>
-        <w:pStyle w:val="Heading4"/>
-      </w:pPr>
-      <w:r>
-        <w:t xml:space="preserve">Principal Cloud and Platform Engineer (June 2020—January 2024)</w:t>
+          <w:t xml:space="preserve">Go</w:t>
+        </w:r>
+      </w:hyperlink>
+      <w:r>
+        <w:t xml:space="preserve">, async programming,</w:t>
+      </w:r>
+      <w:r>
+        <w:t xml:space="preserve"> </w:t>
+      </w:r>
+      <w:hyperlink r:id="rId30">
+        <w:r>
+          <w:rPr>
+            <w:rStyle w:val="Hyperlink"/>
+          </w:rPr>
+          <w:t xml:space="preserve">AWS Lambda</w:t>
+        </w:r>
+      </w:hyperlink>
+      <w:r>
+        <w:t xml:space="preserve">,</w:t>
+      </w:r>
+      <w:r>
+        <w:t xml:space="preserve"> </w:t>
+      </w:r>
+      <w:hyperlink r:id="rId50">
+        <w:r>
+          <w:rPr>
+            <w:rStyle w:val="Hyperlink"/>
+          </w:rPr>
+          <w:t xml:space="preserve">PostgreSQL</w:t>
+        </w:r>
+      </w:hyperlink>
+      <w:r>
+        <w:t xml:space="preserve">,</w:t>
+      </w:r>
+      <w:r>
+        <w:t xml:space="preserve"> </w:t>
+      </w:r>
+      <w:hyperlink r:id="rId38">
+        <w:r>
+          <w:rPr>
+            <w:rStyle w:val="Hyperlink"/>
+          </w:rPr>
+          <w:t xml:space="preserve">Terraform</w:t>
+        </w:r>
+      </w:hyperlink>
+      <w:r>
+        <w:t xml:space="preserve">,</w:t>
+      </w:r>
+      <w:r>
+        <w:t xml:space="preserve"> </w:t>
+      </w:r>
+      <w:hyperlink r:id="rId35">
+        <w:r>
+          <w:rPr>
+            <w:rStyle w:val="Hyperlink"/>
+          </w:rPr>
+          <w:t xml:space="preserve">Docker</w:t>
+        </w:r>
+      </w:hyperlink>
+      <w:r>
+        <w:t xml:space="preserve">).</w:t>
       </w:r>
     </w:p>
     <w:p>
@@ -563,7 +1032,74 @@
         </w:numPr>
       </w:pPr>
       <w:r>
-        <w:t xml:space="preserve">Led the team which supported all SRE and product engineering teams, scaling core platforms and services as every school in America transitioned to online learning during the COVID-19 lockdowns.</w:t>
+        <w:t xml:space="preserve">Scanned ~200 AWS accounts for high-priority misconfigurations, vulnerabilities, and cost-savings opportunities (</w:t>
+      </w:r>
+      <w:hyperlink r:id="rId26">
+        <w:r>
+          <w:rPr>
+            <w:rStyle w:val="Hyperlink"/>
+          </w:rPr>
+          <w:t xml:space="preserve">Go</w:t>
+        </w:r>
+      </w:hyperlink>
+      <w:r>
+        <w:t xml:space="preserve">, async programming,</w:t>
+      </w:r>
+      <w:r>
+        <w:t xml:space="preserve"> </w:t>
+      </w:r>
+      <w:hyperlink r:id="rId30">
+        <w:r>
+          <w:rPr>
+            <w:rStyle w:val="Hyperlink"/>
+          </w:rPr>
+          <w:t xml:space="preserve">AWS Lambda</w:t>
+        </w:r>
+      </w:hyperlink>
+      <w:r>
+        <w:t xml:space="preserve">,</w:t>
+      </w:r>
+      <w:r>
+        <w:t xml:space="preserve"> </w:t>
+      </w:r>
+      <w:hyperlink r:id="rId50">
+        <w:r>
+          <w:rPr>
+            <w:rStyle w:val="Hyperlink"/>
+          </w:rPr>
+          <w:t xml:space="preserve">PostgreSQL</w:t>
+        </w:r>
+      </w:hyperlink>
+      <w:r>
+        <w:t xml:space="preserve">,</w:t>
+      </w:r>
+      <w:r>
+        <w:t xml:space="preserve"> </w:t>
+      </w:r>
+      <w:hyperlink r:id="rId38">
+        <w:r>
+          <w:rPr>
+            <w:rStyle w:val="Hyperlink"/>
+          </w:rPr>
+          <w:t xml:space="preserve">Terraform</w:t>
+        </w:r>
+      </w:hyperlink>
+      <w:r>
+        <w:t xml:space="preserve">,</w:t>
+      </w:r>
+      <w:r>
+        <w:t xml:space="preserve"> </w:t>
+      </w:r>
+      <w:hyperlink r:id="rId35">
+        <w:r>
+          <w:rPr>
+            <w:rStyle w:val="Hyperlink"/>
+          </w:rPr>
+          <w:t xml:space="preserve">Docker</w:t>
+        </w:r>
+      </w:hyperlink>
+      <w:r>
+        <w:t xml:space="preserve">).</w:t>
       </w:r>
     </w:p>
     <w:p>
@@ -575,57 +1111,40 @@
         </w:numPr>
       </w:pPr>
       <w:r>
-        <w:t xml:space="preserve">Partnered with Enterprise Architecture and</w:t>
-      </w:r>
-      <w:r>
-        <w:t xml:space="preserve"> </w:t>
-      </w:r>
-      <w:hyperlink r:id="rId29">
-        <w:r>
-          <w:rPr>
-            <w:rStyle w:val="Hyperlink"/>
-          </w:rPr>
-          <w:t xml:space="preserve">AWS Professional Services</w:t>
-        </w:r>
-      </w:hyperlink>
-      <w:r>
-        <w:t xml:space="preserve"> </w:t>
-      </w:r>
-      <w:r>
-        <w:t xml:space="preserve">to deploy</w:t>
-      </w:r>
-      <w:r>
-        <w:t xml:space="preserve"> </w:t>
-      </w:r>
-      <w:hyperlink r:id="rId30">
-        <w:r>
-          <w:rPr>
-            <w:rStyle w:val="Hyperlink"/>
-          </w:rPr>
-          <w:t xml:space="preserve">Control Tower</w:t>
-        </w:r>
-      </w:hyperlink>
-      <w:r>
-        <w:t xml:space="preserve"> </w:t>
-      </w:r>
-      <w:r>
-        <w:t xml:space="preserve">and</w:t>
-      </w:r>
-      <w:r>
-        <w:t xml:space="preserve"> </w:t>
-      </w:r>
-      <w:hyperlink r:id="rId31">
-        <w:r>
-          <w:rPr>
-            <w:rStyle w:val="Hyperlink"/>
-          </w:rPr>
-          <w:t xml:space="preserve">Identity Center</w:t>
-        </w:r>
-      </w:hyperlink>
-      <w:r>
-        <w:t xml:space="preserve">, resulting in lowered costs and improved control over security guardrails (</w:t>
-      </w:r>
-      <w:hyperlink r:id="rId32">
+        <w:t xml:space="preserve">Implemented the custom Linux runtime environment used by self-hosted</w:t>
+      </w:r>
+      <w:r>
+        <w:t xml:space="preserve"> </w:t>
+      </w:r>
+      <w:hyperlink r:id="rId51">
+        <w:r>
+          <w:rPr>
+            <w:rStyle w:val="Hyperlink"/>
+          </w:rPr>
+          <w:t xml:space="preserve">GitHub Actions</w:t>
+        </w:r>
+      </w:hyperlink>
+      <w:r>
+        <w:t xml:space="preserve"> </w:t>
+      </w:r>
+      <w:r>
+        <w:t xml:space="preserve">runners (</w:t>
+      </w:r>
+      <w:hyperlink r:id="rId52">
+        <w:r>
+          <w:rPr>
+            <w:rStyle w:val="Hyperlink"/>
+          </w:rPr>
+          <w:t xml:space="preserve">Ubuntu</w:t>
+        </w:r>
+      </w:hyperlink>
+      <w:r>
+        <w:t xml:space="preserve">,</w:t>
+      </w:r>
+      <w:r>
+        <w:t xml:space="preserve"> </w:t>
+      </w:r>
+      <w:hyperlink r:id="rId43">
         <w:r>
           <w:rPr>
             <w:rStyle w:val="Hyperlink"/>
@@ -634,7 +1153,75 @@
         </w:r>
       </w:hyperlink>
       <w:r>
-        <w:t xml:space="preserve">, [Cloudformation]).</w:t>
+        <w:t xml:space="preserve">,</w:t>
+      </w:r>
+      <w:r>
+        <w:t xml:space="preserve"> </w:t>
+      </w:r>
+      <w:hyperlink r:id="rId48">
+        <w:r>
+          <w:rPr>
+            <w:rStyle w:val="Hyperlink"/>
+          </w:rPr>
+          <w:t xml:space="preserve">Bash</w:t>
+        </w:r>
+      </w:hyperlink>
+      <w:r>
+        <w:t xml:space="preserve">,</w:t>
+      </w:r>
+      <w:r>
+        <w:t xml:space="preserve"> </w:t>
+      </w:r>
+      <w:hyperlink r:id="rId38">
+        <w:r>
+          <w:rPr>
+            <w:rStyle w:val="Hyperlink"/>
+          </w:rPr>
+          <w:t xml:space="preserve">Terraform</w:t>
+        </w:r>
+      </w:hyperlink>
+      <w:r>
+        <w:t xml:space="preserve">,</w:t>
+      </w:r>
+      <w:r>
+        <w:t xml:space="preserve"> </w:t>
+      </w:r>
+      <w:hyperlink r:id="rId33">
+        <w:r>
+          <w:rPr>
+            <w:rStyle w:val="Hyperlink"/>
+          </w:rPr>
+          <w:t xml:space="preserve">Amazon EKS</w:t>
+        </w:r>
+      </w:hyperlink>
+      <w:r>
+        <w:t xml:space="preserve">,</w:t>
+      </w:r>
+      <w:r>
+        <w:t xml:space="preserve"> </w:t>
+      </w:r>
+      <w:r>
+        <w:rPr>
+          <w:rStyle w:val="VerbatimChar"/>
+        </w:rPr>
+        <w:t xml:space="preserve">kubectl</w:t>
+      </w:r>
+      <w:r>
+        <w:t xml:space="preserve">,</w:t>
+      </w:r>
+      <w:r>
+        <w:t xml:space="preserve"> </w:t>
+      </w:r>
+      <w:hyperlink r:id="rId35">
+        <w:r>
+          <w:rPr>
+            <w:rStyle w:val="Hyperlink"/>
+          </w:rPr>
+          <w:t xml:space="preserve">Docker</w:t>
+        </w:r>
+      </w:hyperlink>
+      <w:r>
+        <w:t xml:space="preserve">).</w:t>
       </w:r>
     </w:p>
     <w:p>
@@ -646,63 +1233,130 @@
         </w:numPr>
       </w:pPr>
       <w:r>
-        <w:t xml:space="preserve">Managed the Base</w:t>
-      </w:r>
-      <w:r>
-        <w:t xml:space="preserve"> </w:t>
-      </w:r>
-      <w:hyperlink r:id="rId33">
-        <w:r>
-          <w:rPr>
-            <w:rStyle w:val="Hyperlink"/>
-          </w:rPr>
-          <w:t xml:space="preserve">AMI</w:t>
-        </w:r>
-      </w:hyperlink>
-      <w:r>
-        <w:t xml:space="preserve"> </w:t>
-      </w:r>
-      <w:r>
-        <w:t xml:space="preserve">program (server disk images). Leveraged insights from</w:t>
-      </w:r>
-      <w:r>
-        <w:t xml:space="preserve"> </w:t>
-      </w:r>
-      <w:hyperlink r:id="rId34">
-        <w:r>
-          <w:rPr>
-            <w:rStyle w:val="Hyperlink"/>
-          </w:rPr>
-          <w:t xml:space="preserve">CIS</w:t>
-        </w:r>
-      </w:hyperlink>
-      <w:r>
-        <w:t xml:space="preserve">, security patching, and internal needs to develop a unified build pipeline integrating best practices. Reduced time-to-boot, increased security, and eliminated engineering toil (</w:t>
+        <w:t xml:space="preserve">Spearheaded a project to modernize</w:t>
+      </w:r>
+      <w:r>
+        <w:t xml:space="preserve"> </w:t>
+      </w:r>
+      <w:hyperlink r:id="rId53">
+        <w:r>
+          <w:rPr>
+            <w:rStyle w:val="Hyperlink"/>
+          </w:rPr>
+          <w:t xml:space="preserve">Artifactory</w:t>
+        </w:r>
+      </w:hyperlink>
+      <w:r>
+        <w:t xml:space="preserve">, which significantly improved reliability and ability to detect/mirigate supply chain vulnerabilities. Directed effort across ~80 teams and ~300 services to complete the project (</w:t>
+      </w:r>
+      <w:hyperlink r:id="rId26">
+        <w:r>
+          <w:rPr>
+            <w:rStyle w:val="Hyperlink"/>
+          </w:rPr>
+          <w:t xml:space="preserve">Go</w:t>
+        </w:r>
+      </w:hyperlink>
+      <w:r>
+        <w:t xml:space="preserve">,</w:t>
+      </w:r>
+      <w:r>
+        <w:t xml:space="preserve"> </w:t>
+      </w:r>
+      <w:hyperlink r:id="rId43">
+        <w:r>
+          <w:rPr>
+            <w:rStyle w:val="Hyperlink"/>
+          </w:rPr>
+          <w:t xml:space="preserve">Python</w:t>
+        </w:r>
+      </w:hyperlink>
+      <w:r>
+        <w:t xml:space="preserve">,</w:t>
+      </w:r>
+      <w:r>
+        <w:t xml:space="preserve"> </w:t>
+      </w:r>
+      <w:hyperlink r:id="rId54">
+        <w:r>
+          <w:rPr>
+            <w:rStyle w:val="Hyperlink"/>
+          </w:rPr>
+          <w:t xml:space="preserve">Node.js</w:t>
+        </w:r>
+      </w:hyperlink>
+      <w:r>
+        <w:t xml:space="preserve">,</w:t>
+      </w:r>
+      <w:r>
+        <w:t xml:space="preserve"> </w:t>
+      </w:r>
+      <w:hyperlink r:id="rId48">
+        <w:r>
+          <w:rPr>
+            <w:rStyle w:val="Hyperlink"/>
+          </w:rPr>
+          <w:t xml:space="preserve">Bash</w:t>
+        </w:r>
+      </w:hyperlink>
+      <w:r>
+        <w:t xml:space="preserve">,</w:t>
+      </w:r>
+      <w:r>
+        <w:t xml:space="preserve"> </w:t>
+      </w:r>
+      <w:hyperlink r:id="rId55">
+        <w:r>
+          <w:rPr>
+            <w:rStyle w:val="Hyperlink"/>
+          </w:rPr>
+          <w:t xml:space="preserve">Maven</w:t>
+        </w:r>
+      </w:hyperlink>
+      <w:r>
+        <w:t xml:space="preserve">,</w:t>
+      </w:r>
+      <w:r>
+        <w:t xml:space="preserve"> </w:t>
+      </w:r>
+      <w:hyperlink r:id="rId56">
+        <w:r>
+          <w:rPr>
+            <w:rStyle w:val="Hyperlink"/>
+          </w:rPr>
+          <w:t xml:space="preserve">Gradle</w:t>
+        </w:r>
+      </w:hyperlink>
+      <w:r>
+        <w:t xml:space="preserve">,</w:t>
+      </w:r>
+      <w:r>
+        <w:t xml:space="preserve"> </w:t>
+      </w:r>
+      <w:hyperlink r:id="rId38">
+        <w:r>
+          <w:rPr>
+            <w:rStyle w:val="Hyperlink"/>
+          </w:rPr>
+          <w:t xml:space="preserve">Terraform</w:t>
+        </w:r>
+      </w:hyperlink>
+      <w:r>
+        <w:t xml:space="preserve">,</w:t>
+      </w:r>
+      <w:r>
+        <w:t xml:space="preserve"> </w:t>
       </w:r>
       <w:hyperlink r:id="rId35">
         <w:r>
           <w:rPr>
             <w:rStyle w:val="Hyperlink"/>
           </w:rPr>
-          <w:t xml:space="preserve">Packer</w:t>
-        </w:r>
-      </w:hyperlink>
-      <w:r>
-        <w:t xml:space="preserve">,</w:t>
-      </w:r>
-      <w:r>
-        <w:t xml:space="preserve"> </w:t>
-      </w:r>
-      <w:hyperlink r:id="rId36">
-        <w:r>
-          <w:rPr>
-            <w:rStyle w:val="Hyperlink"/>
-          </w:rPr>
-          <w:t xml:space="preserve">Bash</w:t>
-        </w:r>
-      </w:hyperlink>
-      <w:r>
-        <w:t xml:space="preserve">, [AWS ImageBuilder]) (1 → 10).</w:t>
+          <w:t xml:space="preserve">Docker</w:t>
+        </w:r>
+      </w:hyperlink>
+      <w:r>
+        <w:t xml:space="preserve">, cybersecurity, project management).</w:t>
       </w:r>
     </w:p>
     <w:p>
@@ -714,206 +1368,7 @@
         </w:numPr>
       </w:pPr>
       <w:r>
-        <w:t xml:space="preserve">Conducted comprehensive scans of</w:t>
-      </w:r>
-      <w:r>
-        <w:t xml:space="preserve"> </w:t>
-      </w:r>
-      <w:hyperlink r:id="rId37">
-        <w:r>
-          <w:rPr>
-            <w:rStyle w:val="Hyperlink"/>
-          </w:rPr>
-          <w:t xml:space="preserve">Route 53</w:t>
-        </w:r>
-      </w:hyperlink>
-      <w:r>
-        <w:t xml:space="preserve"> </w:t>
-      </w:r>
-      <w:r>
-        <w:t xml:space="preserve">to obtain a mapping of the company’s thousands of active websites. Prioritized identifying and remediating misconfigurations, rotating certificates, and increasing visibility (</w:t>
-      </w:r>
-      <w:hyperlink r:id="rId38">
-        <w:r>
-          <w:rPr>
-            <w:rStyle w:val="Hyperlink"/>
-          </w:rPr>
-          <w:t xml:space="preserve">Go</w:t>
-        </w:r>
-      </w:hyperlink>
-      <w:r>
-        <w:t xml:space="preserve">, [async programming],</w:t>
-      </w:r>
-      <w:r>
-        <w:t xml:space="preserve"> </w:t>
-      </w:r>
-      <w:hyperlink r:id="rId39">
-        <w:r>
-          <w:rPr>
-            <w:rStyle w:val="Hyperlink"/>
-          </w:rPr>
-          <w:t xml:space="preserve">AWS Lambda</w:t>
-        </w:r>
-      </w:hyperlink>
-      <w:r>
-        <w:t xml:space="preserve">, [PostgreSQL]).</w:t>
-      </w:r>
-    </w:p>
-    <w:p>
-      <w:pPr>
-        <w:pStyle w:val="Compact"/>
-        <w:numPr>
-          <w:ilvl w:val="0"/>
-          <w:numId w:val="1006"/>
-        </w:numPr>
-      </w:pPr>
-      <w:r>
-        <w:t xml:space="preserve">Ran a project which scanned AWS accounts for high-priority misconfigurations, vulnerabilities, and cost-savings opportunities. Became a trusted tool across the organization (</w:t>
-      </w:r>
-      <w:hyperlink r:id="rId38">
-        <w:r>
-          <w:rPr>
-            <w:rStyle w:val="Hyperlink"/>
-          </w:rPr>
-          <w:t xml:space="preserve">Go</w:t>
-        </w:r>
-      </w:hyperlink>
-      <w:r>
-        <w:t xml:space="preserve">, [async programming],</w:t>
-      </w:r>
-      <w:r>
-        <w:t xml:space="preserve"> </w:t>
-      </w:r>
-      <w:hyperlink r:id="rId39">
-        <w:r>
-          <w:rPr>
-            <w:rStyle w:val="Hyperlink"/>
-          </w:rPr>
-          <w:t xml:space="preserve">AWS Lambda</w:t>
-        </w:r>
-      </w:hyperlink>
-      <w:r>
-        <w:t xml:space="preserve">, [PostgreSQL]) (1 → 10).</w:t>
-      </w:r>
-    </w:p>
-    <w:p>
-      <w:pPr>
-        <w:pStyle w:val="Compact"/>
-        <w:numPr>
-          <w:ilvl w:val="0"/>
-          <w:numId w:val="1006"/>
-        </w:numPr>
-      </w:pPr>
-      <w:r>
-        <w:t xml:space="preserve">Implemented the custom Linux runtime environment used by self-hosted</w:t>
-      </w:r>
-      <w:r>
-        <w:t xml:space="preserve"> </w:t>
-      </w:r>
-      <w:hyperlink r:id="rId40">
-        <w:r>
-          <w:rPr>
-            <w:rStyle w:val="Hyperlink"/>
-          </w:rPr>
-          <w:t xml:space="preserve">GitHub Actions</w:t>
-        </w:r>
-      </w:hyperlink>
-      <w:r>
-        <w:t xml:space="preserve"> </w:t>
-      </w:r>
-      <w:r>
-        <w:t xml:space="preserve">runners (</w:t>
-      </w:r>
-      <w:hyperlink r:id="rId41">
-        <w:r>
-          <w:rPr>
-            <w:rStyle w:val="Hyperlink"/>
-          </w:rPr>
-          <w:t xml:space="preserve">Ubuntu</w:t>
-        </w:r>
-      </w:hyperlink>
-      <w:r>
-        <w:t xml:space="preserve">).</w:t>
-      </w:r>
-    </w:p>
-    <w:p>
-      <w:pPr>
-        <w:pStyle w:val="Compact"/>
-        <w:numPr>
-          <w:ilvl w:val="0"/>
-          <w:numId w:val="1006"/>
-        </w:numPr>
-      </w:pPr>
-      <w:r>
-        <w:t xml:space="preserve">Spearheaded the</w:t>
-      </w:r>
-      <w:r>
-        <w:t xml:space="preserve"> </w:t>
-      </w:r>
-      <w:hyperlink r:id="rId42">
-        <w:r>
-          <w:rPr>
-            <w:rStyle w:val="Hyperlink"/>
-          </w:rPr>
-          <w:t xml:space="preserve">Artifactory</w:t>
-        </w:r>
-      </w:hyperlink>
-      <w:r>
-        <w:t xml:space="preserve"> </w:t>
-      </w:r>
-      <w:r>
-        <w:t xml:space="preserve">Rebuild project, which significantly improved reliability and ability to detect/mirigate supply chain vulnerabilities. Directed effort across ~80 teams and ~300 services to complete the project (</w:t>
-      </w:r>
-      <w:hyperlink r:id="rId38">
-        <w:r>
-          <w:rPr>
-            <w:rStyle w:val="Hyperlink"/>
-          </w:rPr>
-          <w:t xml:space="preserve">Go</w:t>
-        </w:r>
-      </w:hyperlink>
-      <w:r>
-        <w:t xml:space="preserve">,</w:t>
-      </w:r>
-      <w:r>
-        <w:t xml:space="preserve"> </w:t>
-      </w:r>
-      <w:hyperlink r:id="rId32">
-        <w:r>
-          <w:rPr>
-            <w:rStyle w:val="Hyperlink"/>
-          </w:rPr>
-          <w:t xml:space="preserve">Python</w:t>
-        </w:r>
-      </w:hyperlink>
-      <w:r>
-        <w:t xml:space="preserve">,</w:t>
-      </w:r>
-      <w:r>
-        <w:t xml:space="preserve"> </w:t>
-      </w:r>
-      <w:hyperlink r:id="rId36">
-        <w:r>
-          <w:rPr>
-            <w:rStyle w:val="Hyperlink"/>
-          </w:rPr>
-          <w:t xml:space="preserve">Bash</w:t>
-        </w:r>
-      </w:hyperlink>
-      <w:r>
-        <w:t xml:space="preserve">, cybersecurity, project management).</w:t>
-      </w:r>
-    </w:p>
-    <w:p>
-      <w:pPr>
-        <w:pStyle w:val="Compact"/>
-        <w:numPr>
-          <w:ilvl w:val="0"/>
-          <w:numId w:val="1006"/>
-        </w:numPr>
-      </w:pPr>
-      <w:r>
-        <w:t xml:space="preserve">Enabled continuous token and password rotation by designing and deploying a</w:t>
+        <w:t xml:space="preserve">Designed and deployed a</w:t>
       </w:r>
       <w:r>
         <w:t xml:space="preserve"> </w:t>
@@ -926,31 +1381,138 @@
         <w:t xml:space="preserve">Token Vending Machine</w:t>
       </w:r>
       <w:r>
-        <w:t xml:space="preserve">, improving security (</w:t>
+        <w:t xml:space="preserve">, empowering continuous token and password rotation, improving security (</w:t>
+      </w:r>
+      <w:hyperlink r:id="rId26">
+        <w:r>
+          <w:rPr>
+            <w:rStyle w:val="Hyperlink"/>
+          </w:rPr>
+          <w:t xml:space="preserve">Go</w:t>
+        </w:r>
+      </w:hyperlink>
+      <w:r>
+        <w:t xml:space="preserve">,</w:t>
+      </w:r>
+      <w:r>
+        <w:t xml:space="preserve"> </w:t>
+      </w:r>
+      <w:hyperlink r:id="rId34">
+        <w:r>
+          <w:rPr>
+            <w:rStyle w:val="Hyperlink"/>
+          </w:rPr>
+          <w:t xml:space="preserve">IAM</w:t>
+        </w:r>
+      </w:hyperlink>
+      <w:r>
+        <w:t xml:space="preserve">,</w:t>
+      </w:r>
+      <w:r>
+        <w:t xml:space="preserve"> </w:t>
+      </w:r>
+      <w:hyperlink r:id="rId30">
+        <w:r>
+          <w:rPr>
+            <w:rStyle w:val="Hyperlink"/>
+          </w:rPr>
+          <w:t xml:space="preserve">AWS Lambda</w:t>
+        </w:r>
+      </w:hyperlink>
+      <w:r>
+        <w:t xml:space="preserve">,</w:t>
+      </w:r>
+      <w:r>
+        <w:t xml:space="preserve"> </w:t>
+      </w:r>
+      <w:hyperlink r:id="rId57">
+        <w:r>
+          <w:rPr>
+            <w:rStyle w:val="Hyperlink"/>
+          </w:rPr>
+          <w:t xml:space="preserve">AWS Secrets Manager</w:t>
+        </w:r>
+      </w:hyperlink>
+      <w:r>
+        <w:t xml:space="preserve">,</w:t>
+      </w:r>
+      <w:r>
+        <w:t xml:space="preserve"> </w:t>
       </w:r>
       <w:hyperlink r:id="rId38">
         <w:r>
           <w:rPr>
             <w:rStyle w:val="Hyperlink"/>
           </w:rPr>
+          <w:t xml:space="preserve">Terraform</w:t>
+        </w:r>
+      </w:hyperlink>
+      <w:r>
+        <w:t xml:space="preserve">).</w:t>
+      </w:r>
+    </w:p>
+    <w:p>
+      <w:pPr>
+        <w:pStyle w:val="Compact"/>
+        <w:numPr>
+          <w:ilvl w:val="0"/>
+          <w:numId w:val="1006"/>
+        </w:numPr>
+      </w:pPr>
+      <w:r>
+        <w:t xml:space="preserve">Adapted our internal observability-as-code framework to abstract-away the underlying vendor, streamlining vendor migrations and preventing vendor lock-in (</w:t>
+      </w:r>
+      <w:hyperlink r:id="rId58">
+        <w:r>
+          <w:rPr>
+            <w:rStyle w:val="Hyperlink"/>
+          </w:rPr>
+          <w:t xml:space="preserve">New Relic</w:t>
+        </w:r>
+      </w:hyperlink>
+      <w:r>
+        <w:t xml:space="preserve">,</w:t>
+      </w:r>
+      <w:r>
+        <w:t xml:space="preserve"> </w:t>
+      </w:r>
+      <w:hyperlink r:id="rId59">
+        <w:r>
+          <w:rPr>
+            <w:rStyle w:val="Hyperlink"/>
+          </w:rPr>
+          <w:t xml:space="preserve">Datadog</w:t>
+        </w:r>
+      </w:hyperlink>
+      <w:r>
+        <w:t xml:space="preserve">,</w:t>
+      </w:r>
+      <w:r>
+        <w:t xml:space="preserve"> </w:t>
+      </w:r>
+      <w:hyperlink r:id="rId38">
+        <w:r>
+          <w:rPr>
+            <w:rStyle w:val="Hyperlink"/>
+          </w:rPr>
+          <w:t xml:space="preserve">Terraform</w:t>
+        </w:r>
+      </w:hyperlink>
+      <w:r>
+        <w:t xml:space="preserve">,</w:t>
+      </w:r>
+      <w:r>
+        <w:t xml:space="preserve"> </w:t>
+      </w:r>
+      <w:hyperlink r:id="rId26">
+        <w:r>
+          <w:rPr>
+            <w:rStyle w:val="Hyperlink"/>
+          </w:rPr>
           <w:t xml:space="preserve">Go</w:t>
         </w:r>
       </w:hyperlink>
       <w:r>
-        <w:t xml:space="preserve">, [IAM],</w:t>
-      </w:r>
-      <w:r>
-        <w:t xml:space="preserve"> </w:t>
-      </w:r>
-      <w:hyperlink r:id="rId39">
-        <w:r>
-          <w:rPr>
-            <w:rStyle w:val="Hyperlink"/>
-          </w:rPr>
-          <w:t xml:space="preserve">AWS Lambda</w:t>
-        </w:r>
-      </w:hyperlink>
-      <w:r>
         <w:t xml:space="preserve">,</w:t>
       </w:r>
       <w:r>
@@ -961,7 +1523,21 @@
           <w:rPr>
             <w:rStyle w:val="Hyperlink"/>
           </w:rPr>
-          <w:t xml:space="preserve">AWS Secrets Manager</w:t>
+          <w:t xml:space="preserve">Python</w:t>
+        </w:r>
+      </w:hyperlink>
+      <w:r>
+        <w:t xml:space="preserve">,</w:t>
+      </w:r>
+      <w:r>
+        <w:t xml:space="preserve"> </w:t>
+      </w:r>
+      <w:hyperlink r:id="rId38">
+        <w:r>
+          <w:rPr>
+            <w:rStyle w:val="Hyperlink"/>
+          </w:rPr>
+          <w:t xml:space="preserve">Terraform</w:t>
         </w:r>
       </w:hyperlink>
       <w:r>
@@ -977,37 +1553,40 @@
         </w:numPr>
       </w:pPr>
       <w:r>
-        <w:t xml:space="preserve">Adapted our internal observability-as-code framework to abstract-away the underlying vendor, streamlining vendor migrations and preventing vendor lock-in (</w:t>
-      </w:r>
-      <w:hyperlink r:id="rId44">
-        <w:r>
-          <w:rPr>
-            <w:rStyle w:val="Hyperlink"/>
-          </w:rPr>
-          <w:t xml:space="preserve">New Relic</w:t>
-        </w:r>
-      </w:hyperlink>
-      <w:r>
-        <w:t xml:space="preserve">,</w:t>
-      </w:r>
-      <w:r>
-        <w:t xml:space="preserve"> </w:t>
-      </w:r>
-      <w:hyperlink r:id="rId45">
-        <w:r>
-          <w:rPr>
-            <w:rStyle w:val="Hyperlink"/>
-          </w:rPr>
-          <w:t xml:space="preserve">Datadog</w:t>
-        </w:r>
-      </w:hyperlink>
-      <w:r>
-        <w:t xml:space="preserve">,</w:t>
-      </w:r>
-      <w:r>
-        <w:t xml:space="preserve"> </w:t>
-      </w:r>
-      <w:hyperlink r:id="rId46">
+        <w:t xml:space="preserve">Resolved all technical blockers preventing migration to lower-cost</w:t>
+      </w:r>
+      <w:r>
+        <w:t xml:space="preserve"> </w:t>
+      </w:r>
+      <w:hyperlink r:id="rId60">
+        <w:r>
+          <w:rPr>
+            <w:rStyle w:val="Hyperlink"/>
+          </w:rPr>
+          <w:t xml:space="preserve">ARM64</w:t>
+        </w:r>
+      </w:hyperlink>
+      <w:r>
+        <w:t xml:space="preserve"> </w:t>
+      </w:r>
+      <w:r>
+        <w:t xml:space="preserve">CPUs, enabling ~$450k/year in cost savings (</w:t>
+      </w:r>
+      <w:hyperlink r:id="rId48">
+        <w:r>
+          <w:rPr>
+            <w:rStyle w:val="Hyperlink"/>
+          </w:rPr>
+          <w:t xml:space="preserve">Bash</w:t>
+        </w:r>
+      </w:hyperlink>
+      <w:r>
+        <w:t xml:space="preserve">, Linux packaging,</w:t>
+      </w:r>
+      <w:r>
+        <w:t xml:space="preserve"> </w:t>
+      </w:r>
+      <w:hyperlink r:id="rId38">
         <w:r>
           <w:rPr>
             <w:rStyle w:val="Hyperlink"/>
@@ -1016,35 +1595,7 @@
         </w:r>
       </w:hyperlink>
       <w:r>
-        <w:t xml:space="preserve">,</w:t>
-      </w:r>
-      <w:r>
-        <w:t xml:space="preserve"> </w:t>
-      </w:r>
-      <w:hyperlink r:id="rId38">
-        <w:r>
-          <w:rPr>
-            <w:rStyle w:val="Hyperlink"/>
-          </w:rPr>
-          <w:t xml:space="preserve">Go</w:t>
-        </w:r>
-      </w:hyperlink>
-      <w:r>
-        <w:t xml:space="preserve">,</w:t>
-      </w:r>
-      <w:r>
-        <w:t xml:space="preserve"> </w:t>
-      </w:r>
-      <w:hyperlink r:id="rId32">
-        <w:r>
-          <w:rPr>
-            <w:rStyle w:val="Hyperlink"/>
-          </w:rPr>
-          <w:t xml:space="preserve">Python</w:t>
-        </w:r>
-      </w:hyperlink>
-      <w:r>
-        <w:t xml:space="preserve">) (1 → 10).</w:t>
+        <w:t xml:space="preserve">).</w:t>
       </w:r>
     </w:p>
     <w:p>
@@ -1056,52 +1607,12 @@
         </w:numPr>
       </w:pPr>
       <w:r>
-        <w:t xml:space="preserve">Resolved all technology blockers preventing migration lower-cost</w:t>
-      </w:r>
-      <w:r>
-        <w:t xml:space="preserve"> </w:t>
-      </w:r>
-      <w:hyperlink r:id="rId47">
-        <w:r>
-          <w:rPr>
-            <w:rStyle w:val="Hyperlink"/>
-          </w:rPr>
-          <w:t xml:space="preserve">ARM64</w:t>
-        </w:r>
-      </w:hyperlink>
-      <w:r>
-        <w:t xml:space="preserve"> </w:t>
-      </w:r>
-      <w:r>
-        <w:t xml:space="preserve">CPUs, opening the door for ~$450k/year in cost savings (</w:t>
-      </w:r>
-      <w:hyperlink r:id="rId36">
-        <w:r>
-          <w:rPr>
-            <w:rStyle w:val="Hyperlink"/>
-          </w:rPr>
-          <w:t xml:space="preserve">Bash</w:t>
-        </w:r>
-      </w:hyperlink>
-      <w:r>
-        <w:t xml:space="preserve">, Linux packaging).</w:t>
-      </w:r>
-    </w:p>
-    <w:p>
-      <w:pPr>
-        <w:pStyle w:val="Compact"/>
-        <w:numPr>
-          <w:ilvl w:val="0"/>
-          <w:numId w:val="1006"/>
-        </w:numPr>
-      </w:pPr>
-      <w:r>
         <w:t xml:space="preserve">Led dozens of smaller projects, offered guidance to engineers on best practices, and authored/edited over 1,800</w:t>
       </w:r>
       <w:r>
         <w:t xml:space="preserve"> </w:t>
       </w:r>
-      <w:hyperlink r:id="rId48">
+      <w:hyperlink r:id="rId61">
         <w:r>
           <w:rPr>
             <w:rStyle w:val="Hyperlink"/>
@@ -1129,8 +1640,37 @@
         <w:t xml:space="preserve">.</w:t>
       </w:r>
     </w:p>
-    <w:bookmarkEnd w:id="49"/>
-    <w:bookmarkStart w:id="53" w:name="X10db8962cfbd6696b1143be0f8a86ec8231ce42"/>
+    <w:p>
+      <w:pPr>
+        <w:pStyle w:val="Compact"/>
+        <w:numPr>
+          <w:ilvl w:val="0"/>
+          <w:numId w:val="1006"/>
+        </w:numPr>
+      </w:pPr>
+      <w:r>
+        <w:t xml:space="preserve">Regularly helped teams leveraging</w:t>
+      </w:r>
+      <w:r>
+        <w:t xml:space="preserve"> </w:t>
+      </w:r>
+      <w:hyperlink r:id="rId32">
+        <w:r>
+          <w:rPr>
+            <w:rStyle w:val="Hyperlink"/>
+          </w:rPr>
+          <w:t xml:space="preserve">Amazon ECS</w:t>
+        </w:r>
+      </w:hyperlink>
+      <w:r>
+        <w:t xml:space="preserve"> </w:t>
+      </w:r>
+      <w:r>
+        <w:t xml:space="preserve">scale their systems and improve their reliability and scalability, while reducing toil.</w:t>
+      </w:r>
+    </w:p>
+    <w:bookmarkEnd w:id="62"/>
+    <w:bookmarkStart w:id="66" w:name="X10db8962cfbd6696b1143be0f8a86ec8231ce42"/>
     <w:p>
       <w:pPr>
         <w:pStyle w:val="Heading4"/>
@@ -1153,7 +1693,7 @@
       <w:r>
         <w:t xml:space="preserve"> </w:t>
       </w:r>
-      <w:hyperlink r:id="rId50">
+      <w:hyperlink r:id="rId63">
         <w:r>
           <w:rPr>
             <w:rStyle w:val="Hyperlink"/>
@@ -1167,7 +1707,74 @@
         <w:t xml:space="preserve"> </w:t>
       </w:r>
       <w:r>
-        <w:t xml:space="preserve">(SRE) team in focusing on macro-oriented reliability/availability problems and toil, and empowering greater self-service for engineering teams.</w:t>
+        <w:t xml:space="preserve">(SRE) team, focusing on macro-oriented reliability/availability problems and platform engineering principles, improving our ability to scale our human resources (</w:t>
+      </w:r>
+      <w:hyperlink r:id="rId35">
+        <w:r>
+          <w:rPr>
+            <w:rStyle w:val="Hyperlink"/>
+          </w:rPr>
+          <w:t xml:space="preserve">Docker</w:t>
+        </w:r>
+      </w:hyperlink>
+      <w:r>
+        <w:t xml:space="preserve">,</w:t>
+      </w:r>
+      <w:r>
+        <w:t xml:space="preserve"> </w:t>
+      </w:r>
+      <w:hyperlink r:id="rId32">
+        <w:r>
+          <w:rPr>
+            <w:rStyle w:val="Hyperlink"/>
+          </w:rPr>
+          <w:t xml:space="preserve">Amazon ECS</w:t>
+        </w:r>
+      </w:hyperlink>
+      <w:r>
+        <w:t xml:space="preserve">,</w:t>
+      </w:r>
+      <w:r>
+        <w:t xml:space="preserve"> </w:t>
+      </w:r>
+      <w:hyperlink r:id="rId38">
+        <w:r>
+          <w:rPr>
+            <w:rStyle w:val="Hyperlink"/>
+          </w:rPr>
+          <w:t xml:space="preserve">Terraform</w:t>
+        </w:r>
+      </w:hyperlink>
+      <w:r>
+        <w:t xml:space="preserve">,</w:t>
+      </w:r>
+      <w:r>
+        <w:t xml:space="preserve"> </w:t>
+      </w:r>
+      <w:hyperlink r:id="rId58">
+        <w:r>
+          <w:rPr>
+            <w:rStyle w:val="Hyperlink"/>
+          </w:rPr>
+          <w:t xml:space="preserve">New Relic</w:t>
+        </w:r>
+      </w:hyperlink>
+      <w:r>
+        <w:t xml:space="preserve">,</w:t>
+      </w:r>
+      <w:r>
+        <w:t xml:space="preserve"> </w:t>
+      </w:r>
+      <w:hyperlink r:id="rId59">
+        <w:r>
+          <w:rPr>
+            <w:rStyle w:val="Hyperlink"/>
+          </w:rPr>
+          <w:t xml:space="preserve">Datadog</w:t>
+        </w:r>
+      </w:hyperlink>
+      <w:r>
+        <w:t xml:space="preserve">).</w:t>
       </w:r>
     </w:p>
     <w:p>
@@ -1179,7 +1786,198 @@
         </w:numPr>
       </w:pPr>
       <w:r>
-        <w:t xml:space="preserve">Established a community working group which created a series of reusable</w:t>
+        <w:t xml:space="preserve">Established a process for maintaining reusable Terraform modules (designed as</w:t>
+      </w:r>
+      <w:r>
+        <w:t xml:space="preserve"> </w:t>
+      </w:r>
+      <w:r>
+        <w:rPr>
+          <w:i/>
+          <w:iCs/>
+        </w:rPr>
+        <w:t xml:space="preserve">LEGO blocks</w:t>
+      </w:r>
+      <w:r>
+        <w:t xml:space="preserve">), enhancing infrastructure management and deployment efficiency significantly (</w:t>
+      </w:r>
+      <w:hyperlink r:id="rId35">
+        <w:r>
+          <w:rPr>
+            <w:rStyle w:val="Hyperlink"/>
+          </w:rPr>
+          <w:t xml:space="preserve">Docker</w:t>
+        </w:r>
+      </w:hyperlink>
+      <w:r>
+        <w:t xml:space="preserve">,</w:t>
+      </w:r>
+      <w:r>
+        <w:t xml:space="preserve"> </w:t>
+      </w:r>
+      <w:hyperlink r:id="rId38">
+        <w:r>
+          <w:rPr>
+            <w:rStyle w:val="Hyperlink"/>
+          </w:rPr>
+          <w:t xml:space="preserve">Terraform</w:t>
+        </w:r>
+      </w:hyperlink>
+      <w:r>
+        <w:t xml:space="preserve">,</w:t>
+      </w:r>
+      <w:r>
+        <w:t xml:space="preserve"> </w:t>
+      </w:r>
+      <w:hyperlink r:id="rId64">
+        <w:r>
+          <w:rPr>
+            <w:rStyle w:val="Hyperlink"/>
+          </w:rPr>
+          <w:t xml:space="preserve">GitHub Enterprise</w:t>
+        </w:r>
+      </w:hyperlink>
+      <w:r>
+        <w:t xml:space="preserve">).</w:t>
+      </w:r>
+    </w:p>
+    <w:p>
+      <w:pPr>
+        <w:pStyle w:val="Compact"/>
+        <w:numPr>
+          <w:ilvl w:val="0"/>
+          <w:numId w:val="1007"/>
+        </w:numPr>
+      </w:pPr>
+      <w:r>
+        <w:t xml:space="preserve">Reduced time to deploy a new service from several weeks of weeks to under 20m by implementing an observability-as-code methodology and defining broad-use</w:t>
+      </w:r>
+      <w:r>
+        <w:t xml:space="preserve"> </w:t>
+      </w:r>
+      <w:hyperlink r:id="rId65">
+        <w:r>
+          <w:rPr>
+            <w:rStyle w:val="Hyperlink"/>
+          </w:rPr>
+          <w:t xml:space="preserve">Service Level Objectives</w:t>
+        </w:r>
+      </w:hyperlink>
+      <w:r>
+        <w:t xml:space="preserve"> </w:t>
+      </w:r>
+      <w:r>
+        <w:t xml:space="preserve">(SLOs) (</w:t>
+      </w:r>
+      <w:hyperlink r:id="rId58">
+        <w:r>
+          <w:rPr>
+            <w:rStyle w:val="Hyperlink"/>
+          </w:rPr>
+          <w:t xml:space="preserve">New Relic</w:t>
+        </w:r>
+      </w:hyperlink>
+      <w:r>
+        <w:t xml:space="preserve">,</w:t>
+      </w:r>
+      <w:r>
+        <w:t xml:space="preserve"> </w:t>
+      </w:r>
+      <w:hyperlink r:id="rId59">
+        <w:r>
+          <w:rPr>
+            <w:rStyle w:val="Hyperlink"/>
+          </w:rPr>
+          <w:t xml:space="preserve">Datadog</w:t>
+        </w:r>
+      </w:hyperlink>
+      <w:r>
+        <w:t xml:space="preserve">,</w:t>
+      </w:r>
+      <w:r>
+        <w:t xml:space="preserve"> </w:t>
+      </w:r>
+      <w:hyperlink r:id="rId26">
+        <w:r>
+          <w:rPr>
+            <w:rStyle w:val="Hyperlink"/>
+          </w:rPr>
+          <w:t xml:space="preserve">Go</w:t>
+        </w:r>
+      </w:hyperlink>
+      <w:r>
+        <w:t xml:space="preserve">,</w:t>
+      </w:r>
+      <w:r>
+        <w:t xml:space="preserve"> </w:t>
+      </w:r>
+      <w:hyperlink r:id="rId43">
+        <w:r>
+          <w:rPr>
+            <w:rStyle w:val="Hyperlink"/>
+          </w:rPr>
+          <w:t xml:space="preserve">Python</w:t>
+        </w:r>
+      </w:hyperlink>
+      <w:r>
+        <w:t xml:space="preserve">,</w:t>
+      </w:r>
+      <w:r>
+        <w:t xml:space="preserve"> </w:t>
+      </w:r>
+      <w:hyperlink r:id="rId54">
+        <w:r>
+          <w:rPr>
+            <w:rStyle w:val="Hyperlink"/>
+          </w:rPr>
+          <w:t xml:space="preserve">Node.js</w:t>
+        </w:r>
+      </w:hyperlink>
+      <w:r>
+        <w:t xml:space="preserve">,</w:t>
+      </w:r>
+      <w:r>
+        <w:t xml:space="preserve"> </w:t>
+      </w:r>
+      <w:hyperlink r:id="rId35">
+        <w:r>
+          <w:rPr>
+            <w:rStyle w:val="Hyperlink"/>
+          </w:rPr>
+          <w:t xml:space="preserve">Docker</w:t>
+        </w:r>
+      </w:hyperlink>
+      <w:r>
+        <w:t xml:space="preserve">).</w:t>
+      </w:r>
+    </w:p>
+    <w:p>
+      <w:pPr>
+        <w:pStyle w:val="Compact"/>
+        <w:numPr>
+          <w:ilvl w:val="0"/>
+          <w:numId w:val="1007"/>
+        </w:numPr>
+      </w:pPr>
+      <w:r>
+        <w:t xml:space="preserve">Customized the</w:t>
+      </w:r>
+      <w:r>
+        <w:t xml:space="preserve"> </w:t>
+      </w:r>
+      <w:hyperlink r:id="rId37">
+        <w:r>
+          <w:rPr>
+            <w:rStyle w:val="Hyperlink"/>
+          </w:rPr>
+          <w:t xml:space="preserve">Amazon Linux</w:t>
+        </w:r>
+      </w:hyperlink>
+      <w:r>
+        <w:t xml:space="preserve"> </w:t>
+      </w:r>
+      <w:r>
+        <w:t xml:space="preserve">AMIs to comply with Level-2</w:t>
       </w:r>
       <w:r>
         <w:t xml:space="preserve"> </w:t>
@@ -1189,65 +1987,190 @@
           <w:rPr>
             <w:rStyle w:val="Hyperlink"/>
           </w:rPr>
+          <w:t xml:space="preserve">CIS</w:t>
+        </w:r>
+      </w:hyperlink>
+      <w:r>
+        <w:t xml:space="preserve"> </w:t>
+      </w:r>
+      <w:r>
+        <w:t xml:space="preserve">Guidelines for both Amazon Linux and</w:t>
+      </w:r>
+      <w:r>
+        <w:t xml:space="preserve"> </w:t>
+      </w:r>
+      <w:hyperlink r:id="rId35">
+        <w:r>
+          <w:rPr>
+            <w:rStyle w:val="Hyperlink"/>
+          </w:rPr>
+          <w:t xml:space="preserve">Docker</w:t>
+        </w:r>
+      </w:hyperlink>
+      <w:r>
+        <w:t xml:space="preserve">, increasing security and preventing breaches (</w:t>
+      </w:r>
+      <w:hyperlink r:id="rId48">
+        <w:r>
+          <w:rPr>
+            <w:rStyle w:val="Hyperlink"/>
+          </w:rPr>
+          <w:t xml:space="preserve">Bash</w:t>
+        </w:r>
+      </w:hyperlink>
+      <w:r>
+        <w:t xml:space="preserve">,</w:t>
+      </w:r>
+      <w:r>
+        <w:t xml:space="preserve"> </w:t>
+      </w:r>
+      <w:hyperlink r:id="rId43">
+        <w:r>
+          <w:rPr>
+            <w:rStyle w:val="Hyperlink"/>
+          </w:rPr>
+          <w:t xml:space="preserve">Python</w:t>
+        </w:r>
+      </w:hyperlink>
+      <w:r>
+        <w:t xml:space="preserve">,</w:t>
+      </w:r>
+      <w:r>
+        <w:t xml:space="preserve"> </w:t>
+      </w:r>
+      <w:hyperlink r:id="rId35">
+        <w:r>
+          <w:rPr>
+            <w:rStyle w:val="Hyperlink"/>
+          </w:rPr>
+          <w:t xml:space="preserve">Docker</w:t>
+        </w:r>
+      </w:hyperlink>
+      <w:r>
+        <w:t xml:space="preserve">).</w:t>
+      </w:r>
+    </w:p>
+    <w:p>
+      <w:pPr>
+        <w:pStyle w:val="Compact"/>
+        <w:numPr>
+          <w:ilvl w:val="0"/>
+          <w:numId w:val="1007"/>
+        </w:numPr>
+      </w:pPr>
+      <w:r>
+        <w:t xml:space="preserve">Invented operational tooling to understand the current posture of AWS accounts where off-the-shelf tools did not meet the needs of the organization (</w:t>
+      </w:r>
+      <w:hyperlink r:id="rId26">
+        <w:r>
+          <w:rPr>
+            <w:rStyle w:val="Hyperlink"/>
+          </w:rPr>
+          <w:t xml:space="preserve">Go</w:t>
+        </w:r>
+      </w:hyperlink>
+      <w:r>
+        <w:t xml:space="preserve">, async programming,</w:t>
+      </w:r>
+      <w:r>
+        <w:t xml:space="preserve"> </w:t>
+      </w:r>
+      <w:hyperlink r:id="rId38">
+        <w:r>
+          <w:rPr>
+            <w:rStyle w:val="Hyperlink"/>
+          </w:rPr>
           <w:t xml:space="preserve">Terraform</w:t>
         </w:r>
       </w:hyperlink>
       <w:r>
-        <w:t xml:space="preserve"> </w:t>
-      </w:r>
-      <w:r>
-        <w:t xml:space="preserve">modules which teams were able to use for composing their service infrastructure.</w:t>
-      </w:r>
-    </w:p>
-    <w:p>
-      <w:pPr>
-        <w:pStyle w:val="Compact"/>
-        <w:numPr>
-          <w:ilvl w:val="0"/>
-          <w:numId w:val="1007"/>
-        </w:numPr>
-      </w:pPr>
-      <w:r>
-        <w:t xml:space="preserve">Customized the</w:t>
-      </w:r>
-      <w:r>
-        <w:t xml:space="preserve"> </w:t>
-      </w:r>
-      <w:hyperlink r:id="rId27">
-        <w:r>
-          <w:rPr>
-            <w:rStyle w:val="Hyperlink"/>
-          </w:rPr>
-          <w:t xml:space="preserve">Amazon Linux</w:t>
-        </w:r>
-      </w:hyperlink>
-      <w:r>
-        <w:t xml:space="preserve"> </w:t>
-      </w:r>
-      <w:r>
-        <w:t xml:space="preserve">AMIs to comply with Level-2</w:t>
-      </w:r>
-      <w:r>
-        <w:t xml:space="preserve"> </w:t>
-      </w:r>
-      <w:hyperlink r:id="rId34">
-        <w:r>
-          <w:rPr>
-            <w:rStyle w:val="Hyperlink"/>
-          </w:rPr>
-          <w:t xml:space="preserve">CIS</w:t>
-        </w:r>
-      </w:hyperlink>
-      <w:r>
-        <w:t xml:space="preserve"> </w:t>
-      </w:r>
-      <w:r>
-        <w:t xml:space="preserve">Guidelines for both Amazon Linux and</w:t>
-      </w:r>
-      <w:r>
-        <w:t xml:space="preserve"> </w:t>
-      </w:r>
-      <w:hyperlink r:id="rId51">
+        <w:t xml:space="preserve">).</w:t>
+      </w:r>
+    </w:p>
+    <w:bookmarkEnd w:id="66"/>
+    <w:bookmarkStart w:id="73" w:name="Xbb0df5850d4c183c9a79a02a33b92ad2a2543dd"/>
+    <w:p>
+      <w:pPr>
+        <w:pStyle w:val="Heading4"/>
+      </w:pPr>
+      <w:r>
+        <w:t xml:space="preserve">Staff Software Engineer (October 2016—October 2018)</w:t>
+      </w:r>
+    </w:p>
+    <w:p>
+      <w:pPr>
+        <w:pStyle w:val="Compact"/>
+        <w:numPr>
+          <w:ilvl w:val="0"/>
+          <w:numId w:val="1008"/>
+        </w:numPr>
+      </w:pPr>
+      <w:r>
+        <w:t xml:space="preserve">Led the development of Tier-1 services within the educational content authoring pipeline, leveraging technologies such as</w:t>
+      </w:r>
+      <w:r>
+        <w:t xml:space="preserve"> </w:t>
+      </w:r>
+      <w:hyperlink r:id="rId67">
+        <w:r>
+          <w:rPr>
+            <w:rStyle w:val="Hyperlink"/>
+          </w:rPr>
+          <w:t xml:space="preserve">REST</w:t>
+        </w:r>
+      </w:hyperlink>
+      <w:r>
+        <w:t xml:space="preserve">,</w:t>
+      </w:r>
+      <w:r>
+        <w:t xml:space="preserve"> </w:t>
+      </w:r>
+      <w:hyperlink r:id="rId68">
+        <w:r>
+          <w:rPr>
+            <w:rStyle w:val="Hyperlink"/>
+          </w:rPr>
+          <w:t xml:space="preserve">GraphQL</w:t>
+        </w:r>
+      </w:hyperlink>
+      <w:r>
+        <w:t xml:space="preserve">, API design,</w:t>
+      </w:r>
+      <w:r>
+        <w:t xml:space="preserve"> </w:t>
+      </w:r>
+      <w:hyperlink r:id="rId32">
+        <w:r>
+          <w:rPr>
+            <w:rStyle w:val="Hyperlink"/>
+          </w:rPr>
+          <w:t xml:space="preserve">Amazon ECS</w:t>
+        </w:r>
+      </w:hyperlink>
+      <w:r>
+        <w:t xml:space="preserve"> </w:t>
+      </w:r>
+      <w:r>
+        <w:t xml:space="preserve">(similar to</w:t>
+      </w:r>
+      <w:r>
+        <w:t xml:space="preserve"> </w:t>
+      </w:r>
+      <w:hyperlink r:id="rId69">
+        <w:r>
+          <w:rPr>
+            <w:rStyle w:val="Hyperlink"/>
+          </w:rPr>
+          <w:t xml:space="preserve">Kubernetes</w:t>
+        </w:r>
+      </w:hyperlink>
+      <w:r>
+        <w:t xml:space="preserve">),</w:t>
+      </w:r>
+      <w:r>
+        <w:t xml:space="preserve"> </w:t>
+      </w:r>
+      <w:hyperlink r:id="rId35">
         <w:r>
           <w:rPr>
             <w:rStyle w:val="Hyperlink"/>
@@ -1256,83 +2179,35 @@
         </w:r>
       </w:hyperlink>
       <w:r>
-        <w:t xml:space="preserve">. Liaised with cybersecurity, operations, and business units to ensure compliance (0 → 1).</w:t>
-      </w:r>
-    </w:p>
-    <w:p>
-      <w:pPr>
-        <w:pStyle w:val="Compact"/>
-        <w:numPr>
-          <w:ilvl w:val="0"/>
-          <w:numId w:val="1007"/>
-        </w:numPr>
-      </w:pPr>
-      <w:r>
-        <w:t xml:space="preserve">Invented custom security and operational tooling to understand the current posture of AWS accounts where off-the-shelf tools did not meet the needs of the organization (0 → 1).</w:t>
-      </w:r>
-    </w:p>
-    <w:p>
-      <w:pPr>
-        <w:pStyle w:val="Compact"/>
-        <w:numPr>
-          <w:ilvl w:val="0"/>
-          <w:numId w:val="1007"/>
-        </w:numPr>
-      </w:pPr>
-      <w:r>
-        <w:t xml:space="preserve">Observability was traditionally an afterthought. Developed a framework which deployed monitors, alerts, and on-call rotations for broad-use</w:t>
-      </w:r>
-      <w:r>
-        <w:t xml:space="preserve"> </w:t>
-      </w:r>
-      <w:hyperlink r:id="rId52">
-        <w:r>
-          <w:rPr>
-            <w:rStyle w:val="Hyperlink"/>
-          </w:rPr>
-          <w:t xml:space="preserve">Service Level Objectives</w:t>
-        </w:r>
-      </w:hyperlink>
-      <w:r>
-        <w:t xml:space="preserve"> </w:t>
-      </w:r>
-      <w:r>
-        <w:t xml:space="preserve">(SLOs) in under 20m (</w:t>
-      </w:r>
-      <w:hyperlink r:id="rId44">
-        <w:r>
-          <w:rPr>
-            <w:rStyle w:val="Hyperlink"/>
-          </w:rPr>
-          <w:t xml:space="preserve">New Relic</w:t>
-        </w:r>
-      </w:hyperlink>
-      <w:r>
-        <w:t xml:space="preserve">,</w:t>
-      </w:r>
-      <w:r>
-        <w:t xml:space="preserve"> </w:t>
-      </w:r>
-      <w:hyperlink r:id="rId45">
-        <w:r>
-          <w:rPr>
-            <w:rStyle w:val="Hyperlink"/>
-          </w:rPr>
-          <w:t xml:space="preserve">Datadog</w:t>
-        </w:r>
-      </w:hyperlink>
-      <w:r>
-        <w:t xml:space="preserve">) (0 → 1).</w:t>
-      </w:r>
-    </w:p>
-    <w:bookmarkEnd w:id="53"/>
-    <w:bookmarkStart w:id="61" w:name="Xbb0df5850d4c183c9a79a02a33b92ad2a2543dd"/>
-    <w:p>
-      <w:pPr>
-        <w:pStyle w:val="Heading4"/>
-      </w:pPr>
-      <w:r>
-        <w:t xml:space="preserve">Staff Software Engineer (October 2016—October 2018)</w:t>
+        <w:t xml:space="preserve">,</w:t>
+      </w:r>
+      <w:r>
+        <w:t xml:space="preserve"> </w:t>
+      </w:r>
+      <w:hyperlink r:id="rId38">
+        <w:r>
+          <w:rPr>
+            <w:rStyle w:val="Hyperlink"/>
+          </w:rPr>
+          <w:t xml:space="preserve">Terraform</w:t>
+        </w:r>
+      </w:hyperlink>
+      <w:r>
+        <w:t xml:space="preserve">,</w:t>
+      </w:r>
+      <w:r>
+        <w:t xml:space="preserve"> </w:t>
+      </w:r>
+      <w:hyperlink r:id="rId70">
+        <w:r>
+          <w:rPr>
+            <w:rStyle w:val="Hyperlink"/>
+          </w:rPr>
+          <w:t xml:space="preserve">ePubs</w:t>
+        </w:r>
+      </w:hyperlink>
+      <w:r>
+        <w:t xml:space="preserve">, and security best practices.</w:t>
       </w:r>
     </w:p>
     <w:p>
@@ -1344,40 +2219,54 @@
         </w:numPr>
       </w:pPr>
       <w:r>
-        <w:t xml:space="preserve">Led the development of Tier-1 services within the educational content authoring pipeline, leveraging technologies such as</w:t>
-      </w:r>
-      <w:r>
-        <w:t xml:space="preserve"> </w:t>
-      </w:r>
-      <w:hyperlink r:id="rId54">
-        <w:r>
-          <w:rPr>
-            <w:rStyle w:val="Hyperlink"/>
-          </w:rPr>
-          <w:t xml:space="preserve">REST</w:t>
-        </w:r>
-      </w:hyperlink>
-      <w:r>
-        <w:t xml:space="preserve">,</w:t>
-      </w:r>
-      <w:r>
-        <w:t xml:space="preserve"> </w:t>
-      </w:r>
-      <w:hyperlink r:id="rId55">
-        <w:r>
-          <w:rPr>
-            <w:rStyle w:val="Hyperlink"/>
-          </w:rPr>
-          <w:t xml:space="preserve">GraphQL</w:t>
-        </w:r>
-      </w:hyperlink>
-      <w:r>
-        <w:t xml:space="preserve">, API design,</w:t>
-      </w:r>
-      <w:r>
-        <w:t xml:space="preserve"> </w:t>
-      </w:r>
-      <w:hyperlink r:id="rId56">
+        <w:t xml:space="preserve">Led the development of the authoring component of the</w:t>
+      </w:r>
+      <w:r>
+        <w:t xml:space="preserve"> </w:t>
+      </w:r>
+      <w:hyperlink r:id="rId71">
+        <w:r>
+          <w:rPr>
+            <w:rStyle w:val="Hyperlink"/>
+          </w:rPr>
+          <w:t xml:space="preserve">SmartBook 2.0 product</w:t>
+        </w:r>
+      </w:hyperlink>
+      <w:r>
+        <w:t xml:space="preserve">, and the internal system which indexes authored content, builds ePubs, and encodes images/video for the ePub CDN using</w:t>
+      </w:r>
+      <w:r>
+        <w:t xml:space="preserve"> </w:t>
+      </w:r>
+      <w:hyperlink r:id="rId72">
+        <w:r>
+          <w:rPr>
+            <w:rStyle w:val="Hyperlink"/>
+          </w:rPr>
+          <w:t xml:space="preserve">ffmpeg</w:t>
+        </w:r>
+      </w:hyperlink>
+      <w:r>
+        <w:t xml:space="preserve"> </w:t>
+      </w:r>
+      <w:r>
+        <w:t xml:space="preserve">(</w:t>
+      </w:r>
+      <w:hyperlink r:id="rId72">
+        <w:r>
+          <w:rPr>
+            <w:rStyle w:val="Hyperlink"/>
+          </w:rPr>
+          <w:t xml:space="preserve">ffmpeg</w:t>
+        </w:r>
+      </w:hyperlink>
+      <w:r>
+        <w:t xml:space="preserve">,</w:t>
+      </w:r>
+      <w:r>
+        <w:t xml:space="preserve"> </w:t>
+      </w:r>
+      <w:hyperlink r:id="rId32">
         <w:r>
           <w:rPr>
             <w:rStyle w:val="Hyperlink"/>
@@ -1386,29 +2275,12 @@
         </w:r>
       </w:hyperlink>
       <w:r>
-        <w:t xml:space="preserve"> </w:t>
-      </w:r>
-      <w:r>
-        <w:t xml:space="preserve">(similar to</w:t>
-      </w:r>
-      <w:r>
-        <w:t xml:space="preserve"> </w:t>
-      </w:r>
-      <w:hyperlink r:id="rId57">
-        <w:r>
-          <w:rPr>
-            <w:rStyle w:val="Hyperlink"/>
-          </w:rPr>
-          <w:t xml:space="preserve">Kubernetes</w:t>
-        </w:r>
-      </w:hyperlink>
-      <w:r>
-        <w:t xml:space="preserve">),</w:t>
-      </w:r>
-      <w:r>
-        <w:t xml:space="preserve"> </w:t>
-      </w:r>
-      <w:hyperlink r:id="rId51">
+        <w:t xml:space="preserve">,</w:t>
+      </w:r>
+      <w:r>
+        <w:t xml:space="preserve"> </w:t>
+      </w:r>
+      <w:hyperlink r:id="rId35">
         <w:r>
           <w:rPr>
             <w:rStyle w:val="Hyperlink"/>
@@ -1417,35 +2289,7 @@
         </w:r>
       </w:hyperlink>
       <w:r>
-        <w:t xml:space="preserve">,</w:t>
-      </w:r>
-      <w:r>
-        <w:t xml:space="preserve"> </w:t>
-      </w:r>
-      <w:hyperlink r:id="rId46">
-        <w:r>
-          <w:rPr>
-            <w:rStyle w:val="Hyperlink"/>
-          </w:rPr>
-          <w:t xml:space="preserve">Terraform</w:t>
-        </w:r>
-      </w:hyperlink>
-      <w:r>
-        <w:t xml:space="preserve">,</w:t>
-      </w:r>
-      <w:r>
-        <w:t xml:space="preserve"> </w:t>
-      </w:r>
-      <w:hyperlink r:id="rId58">
-        <w:r>
-          <w:rPr>
-            <w:rStyle w:val="Hyperlink"/>
-          </w:rPr>
-          <w:t xml:space="preserve">ePubs</w:t>
-        </w:r>
-      </w:hyperlink>
-      <w:r>
-        <w:t xml:space="preserve">, and security best practices.</w:t>
+        <w:t xml:space="preserve">).</w:t>
       </w:r>
     </w:p>
     <w:p>
@@ -1457,47 +2301,7 @@
         </w:numPr>
       </w:pPr>
       <w:r>
-        <w:t xml:space="preserve">Led the development of the authoring component of the</w:t>
-      </w:r>
-      <w:r>
-        <w:t xml:space="preserve"> </w:t>
-      </w:r>
-      <w:hyperlink r:id="rId59">
-        <w:r>
-          <w:rPr>
-            <w:rStyle w:val="Hyperlink"/>
-          </w:rPr>
-          <w:t xml:space="preserve">SmartBook 2.0 product</w:t>
-        </w:r>
-      </w:hyperlink>
-      <w:r>
-        <w:t xml:space="preserve">, and the internal system which indexes authored content, builds ePubs, and encodes images/video for the ePub CDN using</w:t>
-      </w:r>
-      <w:r>
-        <w:t xml:space="preserve"> </w:t>
-      </w:r>
-      <w:hyperlink r:id="rId60">
-        <w:r>
-          <w:rPr>
-            <w:rStyle w:val="Hyperlink"/>
-          </w:rPr>
-          <w:t xml:space="preserve">ffmpeg</w:t>
-        </w:r>
-      </w:hyperlink>
-      <w:r>
-        <w:t xml:space="preserve">.</w:t>
-      </w:r>
-    </w:p>
-    <w:p>
-      <w:pPr>
-        <w:pStyle w:val="Compact"/>
-        <w:numPr>
-          <w:ilvl w:val="0"/>
-          <w:numId w:val="1008"/>
-        </w:numPr>
-      </w:pPr>
-      <w:r>
-        <w:t xml:space="preserve">Established the technical direction of these projects, promoted adoption across the organization, published comprehensive documentation, and offered ongoing integration guidance.</w:t>
+        <w:t xml:space="preserve">Established the technical direction of these projects, promoted adoption across the organization, published comprehensive documentation, and offered ongoing integration guidance (technical leadership, technical writing).</w:t>
       </w:r>
     </w:p>
     <w:p>
@@ -1542,7 +2346,7 @@
       <w:r>
         <w:t xml:space="preserve"> </w:t>
       </w:r>
-      <w:hyperlink r:id="rId46">
+      <w:hyperlink r:id="rId38">
         <w:r>
           <w:rPr>
             <w:rStyle w:val="Hyperlink"/>
@@ -1559,7 +2363,7 @@
       <w:r>
         <w:t xml:space="preserve"> </w:t>
       </w:r>
-      <w:hyperlink r:id="rId35">
+      <w:hyperlink r:id="rId47">
         <w:r>
           <w:rPr>
             <w:rStyle w:val="Hyperlink"/>
@@ -1571,14 +2375,14 @@
         <w:t xml:space="preserve">.</w:t>
       </w:r>
     </w:p>
-    <w:bookmarkEnd w:id="61"/>
-    <w:bookmarkEnd w:id="62"/>
-    <w:bookmarkStart w:id="71" w:name="wepay--redwood-city-ca"/>
+    <w:bookmarkEnd w:id="73"/>
+    <w:bookmarkEnd w:id="74"/>
+    <w:bookmarkStart w:id="88" w:name="wepay--redwood-city-ca"/>
     <w:p>
       <w:pPr>
         <w:pStyle w:val="Heading3"/>
       </w:pPr>
-      <w:hyperlink r:id="rId63">
+      <w:hyperlink r:id="rId75">
         <w:r>
           <w:rPr>
             <w:rStyle w:val="Hyperlink"/>
@@ -1598,10 +2402,10 @@
         <w:pStyle w:val="BlockText"/>
       </w:pPr>
       <w:r>
-        <w:t xml:space="preserve">WePay is an online payment service provider which provides “payments for platforms”, where examples of platforms are GoFundMe, Care.com, and Xbox. JPMorgan Chase acquired WePay in October 2017.</w:t>
-      </w:r>
-    </w:p>
-    <w:bookmarkStart w:id="67" w:name="Xdec534679361bad3495b96f8fff62025730684e"/>
+        <w:t xml:space="preserve">WePay is an online payment service provider which provides “payments for platforms”, where examples of platforms were GoFundMe, Care.com, and Xbox. JPMorgan Chase acquired WePay in October 2017.</w:t>
+      </w:r>
+    </w:p>
+    <w:bookmarkStart w:id="80" w:name="Xdec534679361bad3495b96f8fff62025730684e"/>
     <w:p>
       <w:pPr>
         <w:pStyle w:val="Heading4"/>
@@ -1624,7 +2428,7 @@
       <w:r>
         <w:t xml:space="preserve"> </w:t>
       </w:r>
-      <w:hyperlink r:id="rId64">
+      <w:hyperlink r:id="rId76">
         <w:r>
           <w:rPr>
             <w:rStyle w:val="Hyperlink"/>
@@ -1636,7 +2440,18 @@
         <w:t xml:space="preserve"> </w:t>
       </w:r>
       <w:r>
-        <w:t xml:space="preserve">5.4 to PHP 5.6 (the latest at the time). Facilitated cross-team collaboration among all major engineering teams and QA departments to achieve results.</w:t>
+        <w:t xml:space="preserve">5.4 to PHP 5.6 (the latest at the time). Facilitated cross-team collaboration among all major engineering teams and QA departments to achieve results (</w:t>
+      </w:r>
+      <w:hyperlink r:id="rId76">
+        <w:r>
+          <w:rPr>
+            <w:rStyle w:val="Hyperlink"/>
+          </w:rPr>
+          <w:t xml:space="preserve">PHP</w:t>
+        </w:r>
+      </w:hyperlink>
+      <w:r>
+        <w:t xml:space="preserve">, project management).</w:t>
       </w:r>
     </w:p>
     <w:p>
@@ -1648,7 +2463,46 @@
         </w:numPr>
       </w:pPr>
       <w:r>
-        <w:t xml:space="preserve">Initiated a program to automate the creation of base server images for cloud servers. This allowed new servers to boot and begin serving traffic ~75% faster.</w:t>
+        <w:t xml:space="preserve">Initiated a program to automate the creation of base server images for cloud servers. This allowed new servers to boot and begin serving traffic ~75% faster (</w:t>
+      </w:r>
+      <w:hyperlink r:id="rId77">
+        <w:r>
+          <w:rPr>
+            <w:rStyle w:val="Hyperlink"/>
+          </w:rPr>
+          <w:t xml:space="preserve">GCP</w:t>
+        </w:r>
+      </w:hyperlink>
+      <w:r>
+        <w:t xml:space="preserve">,</w:t>
+      </w:r>
+      <w:r>
+        <w:t xml:space="preserve"> </w:t>
+      </w:r>
+      <w:hyperlink r:id="rId43">
+        <w:r>
+          <w:rPr>
+            <w:rStyle w:val="Hyperlink"/>
+          </w:rPr>
+          <w:t xml:space="preserve">Python</w:t>
+        </w:r>
+      </w:hyperlink>
+      <w:r>
+        <w:t xml:space="preserve">,</w:t>
+      </w:r>
+      <w:r>
+        <w:t xml:space="preserve"> </w:t>
+      </w:r>
+      <w:hyperlink r:id="rId78">
+        <w:r>
+          <w:rPr>
+            <w:rStyle w:val="Hyperlink"/>
+          </w:rPr>
+          <w:t xml:space="preserve">Ansible</w:t>
+        </w:r>
+      </w:hyperlink>
+      <w:r>
+        <w:t xml:space="preserve">).</w:t>
       </w:r>
     </w:p>
     <w:p>
@@ -1660,9 +2514,9 @@
         </w:numPr>
       </w:pPr>
       <w:r>
-        <w:t xml:space="preserve">Invested in monitoring and alerting systems to prevent customer-facing issues (</w:t>
-      </w:r>
-      <w:hyperlink r:id="rId44">
+        <w:t xml:space="preserve">Invested in observability systems to prevent customer-facing issues (</w:t>
+      </w:r>
+      <w:hyperlink r:id="rId58">
         <w:r>
           <w:rPr>
             <w:rStyle w:val="Hyperlink"/>
@@ -1676,7 +2530,7 @@
       <w:r>
         <w:t xml:space="preserve"> </w:t>
       </w:r>
-      <w:hyperlink r:id="rId65">
+      <w:hyperlink r:id="rId79">
         <w:r>
           <w:rPr>
             <w:rStyle w:val="Hyperlink"/>
@@ -1718,23 +2572,48 @@
       <w:r>
         <w:t xml:space="preserve"> </w:t>
       </w:r>
-      <w:hyperlink r:id="rId66">
-        <w:r>
-          <w:rPr>
-            <w:rStyle w:val="Hyperlink"/>
-          </w:rPr>
-          <w:t xml:space="preserve">Google Cloud Platform</w:t>
-        </w:r>
-      </w:hyperlink>
-      <w:r>
-        <w:t xml:space="preserve"> </w:t>
-      </w:r>
-      <w:r>
-        <w:t xml:space="preserve">to improve reliability and efficiency.</w:t>
-      </w:r>
-    </w:p>
-    <w:bookmarkEnd w:id="67"/>
-    <w:bookmarkStart w:id="70" w:name="senior-api-engineer-april-2014april-2015"/>
+      <w:hyperlink r:id="rId77">
+        <w:r>
+          <w:rPr>
+            <w:rStyle w:val="Hyperlink"/>
+          </w:rPr>
+          <w:t xml:space="preserve">Google Cloud</w:t>
+        </w:r>
+      </w:hyperlink>
+      <w:r>
+        <w:t xml:space="preserve"> </w:t>
+      </w:r>
+      <w:r>
+        <w:t xml:space="preserve">to improve reliability and efficiency (</w:t>
+      </w:r>
+      <w:hyperlink r:id="rId43">
+        <w:r>
+          <w:rPr>
+            <w:rStyle w:val="Hyperlink"/>
+          </w:rPr>
+          <w:t xml:space="preserve">Python</w:t>
+        </w:r>
+      </w:hyperlink>
+      <w:r>
+        <w:t xml:space="preserve">,</w:t>
+      </w:r>
+      <w:r>
+        <w:t xml:space="preserve"> </w:t>
+      </w:r>
+      <w:hyperlink r:id="rId38">
+        <w:r>
+          <w:rPr>
+            <w:rStyle w:val="Hyperlink"/>
+          </w:rPr>
+          <w:t xml:space="preserve">Terraform</w:t>
+        </w:r>
+      </w:hyperlink>
+      <w:r>
+        <w:t xml:space="preserve">).</w:t>
+      </w:r>
+    </w:p>
+    <w:bookmarkEnd w:id="80"/>
+    <w:bookmarkStart w:id="87" w:name="senior-api-engineer-april-2014april-2015"/>
     <w:p>
       <w:pPr>
         <w:pStyle w:val="Heading4"/>
@@ -1752,7 +2631,24 @@
         </w:numPr>
       </w:pPr>
       <w:r>
-        <w:t xml:space="preserve">Led the company’s security program, coordinating across teams to address security issues.</w:t>
+        <w:t xml:space="preserve">Led the company’s</w:t>
+      </w:r>
+      <w:r>
+        <w:t xml:space="preserve"> </w:t>
+      </w:r>
+      <w:hyperlink r:id="rId81">
+        <w:r>
+          <w:rPr>
+            <w:rStyle w:val="Hyperlink"/>
+          </w:rPr>
+          <w:t xml:space="preserve">HackerOne</w:t>
+        </w:r>
+      </w:hyperlink>
+      <w:r>
+        <w:t xml:space="preserve"> </w:t>
+      </w:r>
+      <w:r>
+        <w:t xml:space="preserve">security program, coordinating across teams to address security issues.</w:t>
       </w:r>
     </w:p>
     <w:p>
@@ -1764,12 +2660,63 @@
         </w:numPr>
       </w:pPr>
       <w:r>
+        <w:t xml:space="preserve">Brought performance improvements, new features, improved testing processes, and new QA tooling to WePay (</w:t>
+      </w:r>
+      <w:hyperlink r:id="rId76">
+        <w:r>
+          <w:rPr>
+            <w:rStyle w:val="Hyperlink"/>
+          </w:rPr>
+          <w:t xml:space="preserve">PHP</w:t>
+        </w:r>
+      </w:hyperlink>
+      <w:r>
+        <w:t xml:space="preserve">,</w:t>
+      </w:r>
+      <w:r>
+        <w:t xml:space="preserve"> </w:t>
+      </w:r>
+      <w:hyperlink r:id="rId82">
+        <w:r>
+          <w:rPr>
+            <w:rStyle w:val="Hyperlink"/>
+          </w:rPr>
+          <w:t xml:space="preserve">BDD</w:t>
+        </w:r>
+      </w:hyperlink>
+      <w:r>
+        <w:t xml:space="preserve">,</w:t>
+      </w:r>
+      <w:r>
+        <w:t xml:space="preserve"> </w:t>
+      </w:r>
+      <w:hyperlink r:id="rId83">
+        <w:r>
+          <w:rPr>
+            <w:rStyle w:val="Hyperlink"/>
+          </w:rPr>
+          <w:t xml:space="preserve">TDD</w:t>
+        </w:r>
+      </w:hyperlink>
+      <w:r>
+        <w:t xml:space="preserve">).</w:t>
+      </w:r>
+    </w:p>
+    <w:p>
+      <w:pPr>
+        <w:pStyle w:val="Compact"/>
+        <w:numPr>
+          <w:ilvl w:val="0"/>
+          <w:numId w:val="1010"/>
+        </w:numPr>
+      </w:pPr>
+      <w:r>
         <w:t xml:space="preserve">Built a local development environment for engineering teams using</w:t>
       </w:r>
       <w:r>
         <w:t xml:space="preserve"> </w:t>
       </w:r>
-      <w:hyperlink r:id="rId68">
+      <w:hyperlink r:id="rId84">
         <w:r>
           <w:rPr>
             <w:rStyle w:val="Hyperlink"/>
@@ -1778,6 +2725,23 @@
         </w:r>
       </w:hyperlink>
       <w:r>
+        <w:t xml:space="preserve"> </w:t>
+      </w:r>
+      <w:r>
+        <w:t xml:space="preserve">and</w:t>
+      </w:r>
+      <w:r>
+        <w:t xml:space="preserve"> </w:t>
+      </w:r>
+      <w:hyperlink r:id="rId85">
+        <w:r>
+          <w:rPr>
+            <w:rStyle w:val="Hyperlink"/>
+          </w:rPr>
+          <w:t xml:space="preserve">VMWare Fusion</w:t>
+        </w:r>
+      </w:hyperlink>
+      <w:r>
         <w:t xml:space="preserve">. Eliminated "works on my machine", and reduced new engineer onboarding time from 2 weeks to 1 day (measured by when a new employee could make their first commit).</w:t>
       </w:r>
     </w:p>
@@ -1795,7 +2759,7 @@
       <w:r>
         <w:t xml:space="preserve"> </w:t>
       </w:r>
-      <w:hyperlink r:id="rId69">
+      <w:hyperlink r:id="rId86">
         <w:r>
           <w:rPr>
             <w:rStyle w:val="Hyperlink"/>
@@ -1807,9 +2771,9 @@
         <w:t xml:space="preserve">).</w:t>
       </w:r>
     </w:p>
-    <w:bookmarkEnd w:id="70"/>
-    <w:bookmarkEnd w:id="71"/>
-    <w:bookmarkStart w:id="81" w:name="older-roles-side-projects"/>
+    <w:bookmarkEnd w:id="87"/>
+    <w:bookmarkEnd w:id="88"/>
+    <w:bookmarkStart w:id="98" w:name="older-roles-side-projects"/>
     <w:p>
       <w:pPr>
         <w:pStyle w:val="Heading3"/>
@@ -1825,7 +2789,7 @@
       <w:r>
         <w:t xml:space="preserve">See “</w:t>
       </w:r>
-      <w:hyperlink r:id="rId72">
+      <w:hyperlink r:id="rId89">
         <w:r>
           <w:rPr>
             <w:rStyle w:val="Hyperlink"/>
@@ -1845,7 +2809,7 @@
           <w:numId w:val="1011"/>
         </w:numPr>
       </w:pPr>
-      <w:hyperlink r:id="rId73">
+      <w:hyperlink r:id="rId90">
         <w:r>
           <w:rPr>
             <w:rStyle w:val="Hyperlink"/>
@@ -1892,7 +2856,7 @@
           <w:numId w:val="1011"/>
         </w:numPr>
       </w:pPr>
-      <w:hyperlink r:id="rId74">
+      <w:hyperlink r:id="rId91">
         <w:r>
           <w:rPr>
             <w:rStyle w:val="Hyperlink"/>
@@ -1921,7 +2885,7 @@
       <w:r>
         <w:t xml:space="preserve"> </w:t>
       </w:r>
-      <w:hyperlink r:id="rId75">
+      <w:hyperlink r:id="rId92">
         <w:r>
           <w:rPr>
             <w:rStyle w:val="Hyperlink"/>
@@ -1941,7 +2905,7 @@
           <w:numId w:val="1011"/>
         </w:numPr>
       </w:pPr>
-      <w:hyperlink r:id="rId76">
+      <w:hyperlink r:id="rId93">
         <w:r>
           <w:rPr>
             <w:rStyle w:val="Hyperlink"/>
@@ -1964,7 +2928,7 @@
           <w:numId w:val="1011"/>
         </w:numPr>
       </w:pPr>
-      <w:hyperlink r:id="rId77">
+      <w:hyperlink r:id="rId94">
         <w:r>
           <w:rPr>
             <w:rStyle w:val="Hyperlink"/>
@@ -1987,7 +2951,7 @@
           <w:numId w:val="1011"/>
         </w:numPr>
       </w:pPr>
-      <w:hyperlink r:id="rId78">
+      <w:hyperlink r:id="rId95">
         <w:r>
           <w:rPr>
             <w:rStyle w:val="Hyperlink"/>
@@ -2010,7 +2974,7 @@
           <w:numId w:val="1011"/>
         </w:numPr>
       </w:pPr>
-      <w:hyperlink r:id="rId79">
+      <w:hyperlink r:id="rId96">
         <w:r>
           <w:rPr>
             <w:rStyle w:val="Hyperlink"/>
@@ -2027,7 +2991,7 @@
       <w:r>
         <w:t xml:space="preserve"> </w:t>
       </w:r>
-      <w:hyperlink r:id="rId80">
+      <w:hyperlink r:id="rId97">
         <w:r>
           <w:rPr>
             <w:rStyle w:val="Hyperlink"/>
@@ -2039,9 +3003,9 @@
         <w:t xml:space="preserve">) — Production Specialist (March 2004—April 2005)</w:t>
       </w:r>
     </w:p>
-    <w:bookmarkEnd w:id="81"/>
-    <w:bookmarkEnd w:id="82"/>
-    <w:bookmarkStart w:id="91" w:name="projects"/>
+    <w:bookmarkEnd w:id="98"/>
+    <w:bookmarkEnd w:id="99"/>
+    <w:bookmarkStart w:id="108" w:name="projects"/>
     <w:p>
       <w:pPr>
         <w:pStyle w:val="Heading2"/>
@@ -2055,7 +3019,7 @@
         <w:pStyle w:val="FirstParagraph"/>
       </w:pPr>
       <w:r>
-        <w:t xml:space="preserve">Proof that I can code, call APIs, interact with SDKs, and build user-facing software. I have live-coding anxiety, so live-coding interviews will always present me at my worst, not my best.</w:t>
+        <w:t xml:space="preserve">Proof that I can code, call APIs, interact with SDKs, and build user-facing software.</w:t>
       </w:r>
     </w:p>
     <w:p>
@@ -2082,7 +3046,7 @@
       <w:r>
         <w:t xml:space="preserve"> </w:t>
       </w:r>
-      <w:hyperlink r:id="rId83">
+      <w:hyperlink r:id="rId100">
         <w:r>
           <w:rPr>
             <w:rStyle w:val="Hyperlink"/>
@@ -2096,7 +3060,7 @@
       <w:r>
         <w:t xml:space="preserve"> </w:t>
       </w:r>
-      <w:hyperlink r:id="rId84">
+      <w:hyperlink r:id="rId101">
         <w:r>
           <w:rPr>
             <w:rStyle w:val="Hyperlink"/>
@@ -2135,7 +3099,7 @@
       <w:r>
         <w:t xml:space="preserve"> </w:t>
       </w:r>
-      <w:hyperlink r:id="rId85">
+      <w:hyperlink r:id="rId102">
         <w:r>
           <w:rPr>
             <w:rStyle w:val="Hyperlink"/>
@@ -2174,7 +3138,7 @@
       <w:r>
         <w:t xml:space="preserve"> </w:t>
       </w:r>
-      <w:hyperlink r:id="rId86">
+      <w:hyperlink r:id="rId103">
         <w:r>
           <w:rPr>
             <w:rStyle w:val="Hyperlink"/>
@@ -2213,7 +3177,7 @@
       <w:r>
         <w:t xml:space="preserve"> </w:t>
       </w:r>
-      <w:hyperlink r:id="rId87">
+      <w:hyperlink r:id="rId104">
         <w:r>
           <w:rPr>
             <w:rStyle w:val="Hyperlink"/>
@@ -2252,7 +3216,7 @@
       <w:r>
         <w:t xml:space="preserve"> </w:t>
       </w:r>
-      <w:hyperlink r:id="rId88">
+      <w:hyperlink r:id="rId105">
         <w:r>
           <w:rPr>
             <w:rStyle w:val="Hyperlink"/>
@@ -2291,7 +3255,7 @@
       <w:r>
         <w:t xml:space="preserve"> </w:t>
       </w:r>
-      <w:hyperlink r:id="rId89">
+      <w:hyperlink r:id="rId106">
         <w:r>
           <w:rPr>
             <w:rStyle w:val="Hyperlink"/>
@@ -2308,7 +3272,7 @@
       <w:r>
         <w:t xml:space="preserve"> </w:t>
       </w:r>
-      <w:hyperlink r:id="rId90">
+      <w:hyperlink r:id="rId107">
         <w:r>
           <w:rPr>
             <w:rStyle w:val="Hyperlink"/>
@@ -2323,8 +3287,8 @@
         <w:t xml:space="preserve">using your Terminal.</w:t>
       </w:r>
     </w:p>
-    <w:bookmarkEnd w:id="91"/>
-    <w:bookmarkStart w:id="99" w:name="examples-of-technical-documentation"/>
+    <w:bookmarkEnd w:id="108"/>
+    <w:bookmarkStart w:id="116" w:name="examples-of-technical-documentation"/>
     <w:p>
       <w:pPr>
         <w:pStyle w:val="Heading2"/>
@@ -2349,7 +3313,7 @@
           <w:numId w:val="1013"/>
         </w:numPr>
       </w:pPr>
-      <w:hyperlink r:id="rId92">
+      <w:hyperlink r:id="rId109">
         <w:r>
           <w:rPr>
             <w:rStyle w:val="Hyperlink"/>
@@ -2366,7 +3330,7 @@
           <w:numId w:val="1013"/>
         </w:numPr>
       </w:pPr>
-      <w:hyperlink r:id="rId93">
+      <w:hyperlink r:id="rId110">
         <w:r>
           <w:rPr>
             <w:rStyle w:val="Hyperlink"/>
@@ -2383,7 +3347,7 @@
           <w:numId w:val="1013"/>
         </w:numPr>
       </w:pPr>
-      <w:hyperlink r:id="rId94">
+      <w:hyperlink r:id="rId111">
         <w:r>
           <w:rPr>
             <w:rStyle w:val="Hyperlink"/>
@@ -2400,7 +3364,7 @@
           <w:numId w:val="1013"/>
         </w:numPr>
       </w:pPr>
-      <w:hyperlink r:id="rId95">
+      <w:hyperlink r:id="rId112">
         <w:r>
           <w:rPr>
             <w:rStyle w:val="Hyperlink"/>
@@ -2423,7 +3387,7 @@
       <w:r>
         <w:t xml:space="preserve"> </w:t>
       </w:r>
-      <w:hyperlink r:id="rId96">
+      <w:hyperlink r:id="rId113">
         <w:r>
           <w:rPr>
             <w:rStyle w:val="Hyperlink"/>
@@ -2440,7 +3404,7 @@
       <w:r>
         <w:t xml:space="preserve"> </w:t>
       </w:r>
-      <w:hyperlink r:id="rId97">
+      <w:hyperlink r:id="rId114">
         <w:r>
           <w:rPr>
             <w:rStyle w:val="Hyperlink"/>
@@ -2469,7 +3433,7 @@
       <w:r>
         <w:t xml:space="preserve"> </w:t>
       </w:r>
-      <w:hyperlink r:id="rId98">
+      <w:hyperlink r:id="rId115">
         <w:r>
           <w:rPr>
             <w:rStyle w:val="Hyperlink"/>
@@ -2481,8 +3445,8 @@
         <w:t xml:space="preserve">.</w:t>
       </w:r>
     </w:p>
-    <w:bookmarkEnd w:id="99"/>
-    <w:bookmarkStart w:id="101" w:name="recommendations"/>
+    <w:bookmarkEnd w:id="116"/>
+    <w:bookmarkStart w:id="118" w:name="recommendations"/>
     <w:p>
       <w:pPr>
         <w:pStyle w:val="Heading2"/>
@@ -2501,7 +3465,7 @@
       <w:r>
         <w:t xml:space="preserve"> </w:t>
       </w:r>
-      <w:hyperlink r:id="rId100">
+      <w:hyperlink r:id="rId117">
         <w:r>
           <w:rPr>
             <w:rStyle w:val="Hyperlink"/>
@@ -2516,8 +3480,8 @@
         <w:t xml:space="preserve">from co-workers and peers.</w:t>
       </w:r>
     </w:p>
-    <w:bookmarkEnd w:id="101"/>
-    <w:bookmarkStart w:id="106" w:name="patents-and-notable-open-source"/>
+    <w:bookmarkEnd w:id="118"/>
+    <w:bookmarkStart w:id="123" w:name="patents-and-notable-open-source"/>
     <w:p>
       <w:pPr>
         <w:pStyle w:val="Heading2"/>
@@ -2540,7 +3504,7 @@
       <w:r>
         <w:t xml:space="preserve"> </w:t>
       </w:r>
-      <w:hyperlink r:id="rId69">
+      <w:hyperlink r:id="rId86">
         <w:r>
           <w:rPr>
             <w:rStyle w:val="Hyperlink"/>
@@ -2569,7 +3533,7 @@
       <w:r>
         <w:t xml:space="preserve"> </w:t>
       </w:r>
-      <w:hyperlink r:id="rId102">
+      <w:hyperlink r:id="rId119">
         <w:r>
           <w:rPr>
             <w:rStyle w:val="Hyperlink"/>
@@ -2592,7 +3556,7 @@
           <w:numId w:val="1014"/>
         </w:numPr>
       </w:pPr>
-      <w:hyperlink r:id="rId103">
+      <w:hyperlink r:id="rId120">
         <w:r>
           <w:rPr>
             <w:rStyle w:val="Hyperlink"/>
@@ -2609,7 +3573,7 @@
       <w:r>
         <w:t xml:space="preserve"> </w:t>
       </w:r>
-      <w:hyperlink r:id="rId104">
+      <w:hyperlink r:id="rId121">
         <w:r>
           <w:rPr>
             <w:rStyle w:val="Hyperlink"/>
@@ -2632,7 +3596,7 @@
           <w:numId w:val="1014"/>
         </w:numPr>
       </w:pPr>
-      <w:hyperlink r:id="rId105">
+      <w:hyperlink r:id="rId122">
         <w:r>
           <w:rPr>
             <w:rStyle w:val="Hyperlink"/>
@@ -2649,7 +3613,7 @@
       <w:r>
         <w:t xml:space="preserve"> </w:t>
       </w:r>
-      <w:hyperlink r:id="rId105">
+      <w:hyperlink r:id="rId122">
         <w:r>
           <w:rPr>
             <w:rStyle w:val="Hyperlink"/>
@@ -2661,8 +3625,8 @@
         <w:t xml:space="preserve">. Millions of global users.</w:t>
       </w:r>
     </w:p>
-    <w:bookmarkEnd w:id="106"/>
-    <w:bookmarkStart w:id="120" w:name="skills"/>
+    <w:bookmarkEnd w:id="123"/>
+    <w:bookmarkStart w:id="133" w:name="skills"/>
     <w:p>
       <w:pPr>
         <w:pStyle w:val="Heading2"/>
@@ -2689,222 +3653,376 @@
       <w:r>
         <w:t xml:space="preserve"> </w:t>
       </w:r>
+      <w:hyperlink r:id="rId60">
+        <w:r>
+          <w:rPr>
+            <w:rStyle w:val="Hyperlink"/>
+          </w:rPr>
+          <w:t xml:space="preserve">ARM64</w:t>
+        </w:r>
+      </w:hyperlink>
+      <w:r>
+        <w:t xml:space="preserve">,</w:t>
+      </w:r>
+      <w:r>
+        <w:t xml:space="preserve"> </w:t>
+      </w:r>
+      <w:hyperlink r:id="rId25">
+        <w:r>
+          <w:rPr>
+            <w:rStyle w:val="Hyperlink"/>
+          </w:rPr>
+          <w:t xml:space="preserve">AWS Well-Architected</w:t>
+        </w:r>
+      </w:hyperlink>
+      <w:r>
+        <w:t xml:space="preserve">,</w:t>
+      </w:r>
+      <w:r>
+        <w:t xml:space="preserve"> </w:t>
+      </w:r>
+      <w:hyperlink r:id="rId27">
+        <w:r>
+          <w:rPr>
+            <w:rStyle w:val="Hyperlink"/>
+          </w:rPr>
+          <w:t xml:space="preserve">Amazon Web Services</w:t>
+        </w:r>
+      </w:hyperlink>
+      <w:r>
+        <w:t xml:space="preserve">,</w:t>
+      </w:r>
+      <w:r>
+        <w:t xml:space="preserve"> </w:t>
+      </w:r>
+      <w:hyperlink r:id="rId78">
+        <w:r>
+          <w:rPr>
+            <w:rStyle w:val="Hyperlink"/>
+          </w:rPr>
+          <w:t xml:space="preserve">Ansible</w:t>
+        </w:r>
+      </w:hyperlink>
+      <w:r>
+        <w:t xml:space="preserve">,</w:t>
+      </w:r>
+      <w:r>
+        <w:t xml:space="preserve"> </w:t>
+      </w:r>
+      <w:hyperlink r:id="rId53">
+        <w:r>
+          <w:rPr>
+            <w:rStyle w:val="Hyperlink"/>
+          </w:rPr>
+          <w:t xml:space="preserve">Artifactory</w:t>
+        </w:r>
+      </w:hyperlink>
+      <w:r>
+        <w:t xml:space="preserve">,</w:t>
+      </w:r>
+      <w:r>
+        <w:t xml:space="preserve"> </w:t>
+      </w:r>
+      <w:hyperlink r:id="rId48">
+        <w:r>
+          <w:rPr>
+            <w:rStyle w:val="Hyperlink"/>
+          </w:rPr>
+          <w:t xml:space="preserve">Bash</w:t>
+        </w:r>
+      </w:hyperlink>
+      <w:r>
+        <w:t xml:space="preserve">,</w:t>
+      </w:r>
+      <w:r>
+        <w:t xml:space="preserve"> </w:t>
+      </w:r>
+      <w:hyperlink r:id="rId46">
+        <w:r>
+          <w:rPr>
+            <w:rStyle w:val="Hyperlink"/>
+          </w:rPr>
+          <w:t xml:space="preserve">CIS</w:t>
+        </w:r>
+      </w:hyperlink>
+      <w:r>
+        <w:t xml:space="preserve">,</w:t>
+      </w:r>
+      <w:r>
+        <w:t xml:space="preserve"> </w:t>
+      </w:r>
+      <w:hyperlink r:id="rId36">
+        <w:r>
+          <w:rPr>
+            <w:rStyle w:val="Hyperlink"/>
+          </w:rPr>
+          <w:t xml:space="preserve">CentOS</w:t>
+        </w:r>
+      </w:hyperlink>
+      <w:r>
+        <w:t xml:space="preserve">,</w:t>
+      </w:r>
+      <w:r>
+        <w:t xml:space="preserve"> </w:t>
+      </w:r>
+      <w:hyperlink r:id="rId44">
+        <w:r>
+          <w:rPr>
+            <w:rStyle w:val="Hyperlink"/>
+          </w:rPr>
+          <w:t xml:space="preserve">CloudFormation</w:t>
+        </w:r>
+      </w:hyperlink>
+      <w:r>
+        <w:t xml:space="preserve">,</w:t>
+      </w:r>
+      <w:r>
+        <w:t xml:space="preserve"> </w:t>
+      </w:r>
+      <w:hyperlink r:id="rId124">
+        <w:r>
+          <w:rPr>
+            <w:rStyle w:val="Hyperlink"/>
+          </w:rPr>
+          <w:t xml:space="preserve">CloudWatch</w:t>
+        </w:r>
+      </w:hyperlink>
+      <w:r>
+        <w:t xml:space="preserve">,</w:t>
+      </w:r>
+      <w:r>
+        <w:t xml:space="preserve"> </w:t>
+      </w:r>
+      <w:hyperlink r:id="rId41">
+        <w:r>
+          <w:rPr>
+            <w:rStyle w:val="Hyperlink"/>
+          </w:rPr>
+          <w:t xml:space="preserve">Control Tower</w:t>
+        </w:r>
+      </w:hyperlink>
+      <w:r>
+        <w:t xml:space="preserve">,</w:t>
+      </w:r>
+      <w:r>
+        <w:t xml:space="preserve"> </w:t>
+      </w:r>
+      <w:hyperlink r:id="rId35">
+        <w:r>
+          <w:rPr>
+            <w:rStyle w:val="Hyperlink"/>
+          </w:rPr>
+          <w:t xml:space="preserve">Docker</w:t>
+        </w:r>
+      </w:hyperlink>
+      <w:r>
+        <w:t xml:space="preserve">,</w:t>
+      </w:r>
+      <w:r>
+        <w:t xml:space="preserve"> </w:t>
+      </w:r>
+      <w:hyperlink r:id="rId32">
+        <w:r>
+          <w:rPr>
+            <w:rStyle w:val="Hyperlink"/>
+          </w:rPr>
+          <w:t xml:space="preserve">ECS</w:t>
+        </w:r>
+      </w:hyperlink>
+      <w:r>
+        <w:t xml:space="preserve">,</w:t>
+      </w:r>
+      <w:r>
+        <w:t xml:space="preserve"> </w:t>
+      </w:r>
+      <w:hyperlink r:id="rId51">
+        <w:r>
+          <w:rPr>
+            <w:rStyle w:val="Hyperlink"/>
+          </w:rPr>
+          <w:t xml:space="preserve">GitHub Actions</w:t>
+        </w:r>
+      </w:hyperlink>
+      <w:r>
+        <w:t xml:space="preserve">,</w:t>
+      </w:r>
+      <w:r>
+        <w:t xml:space="preserve"> </w:t>
+      </w:r>
+      <w:hyperlink r:id="rId64">
+        <w:r>
+          <w:rPr>
+            <w:rStyle w:val="Hyperlink"/>
+          </w:rPr>
+          <w:t xml:space="preserve">GitHub Enterprise</w:t>
+        </w:r>
+      </w:hyperlink>
+      <w:r>
+        <w:t xml:space="preserve">,</w:t>
+      </w:r>
+      <w:r>
+        <w:t xml:space="preserve"> </w:t>
+      </w:r>
+      <w:hyperlink r:id="rId125">
+        <w:r>
+          <w:rPr>
+            <w:rStyle w:val="Hyperlink"/>
+          </w:rPr>
+          <w:t xml:space="preserve">Git</w:t>
+        </w:r>
+      </w:hyperlink>
+      <w:r>
+        <w:t xml:space="preserve">,</w:t>
+      </w:r>
+      <w:r>
+        <w:t xml:space="preserve"> </w:t>
+      </w:r>
+      <w:hyperlink r:id="rId26">
+        <w:r>
+          <w:rPr>
+            <w:rStyle w:val="Hyperlink"/>
+          </w:rPr>
+          <w:t xml:space="preserve">Go</w:t>
+        </w:r>
+      </w:hyperlink>
+      <w:r>
+        <w:t xml:space="preserve">,</w:t>
+      </w:r>
+      <w:r>
+        <w:t xml:space="preserve"> </w:t>
+      </w:r>
+      <w:hyperlink r:id="rId126">
+        <w:r>
+          <w:rPr>
+            <w:rStyle w:val="Hyperlink"/>
+          </w:rPr>
+          <w:t xml:space="preserve">JavaScript</w:t>
+        </w:r>
+      </w:hyperlink>
+      <w:r>
+        <w:t xml:space="preserve">,</w:t>
+      </w:r>
+      <w:r>
+        <w:t xml:space="preserve"> </w:t>
+      </w:r>
+      <w:hyperlink r:id="rId30">
+        <w:r>
+          <w:rPr>
+            <w:rStyle w:val="Hyperlink"/>
+          </w:rPr>
+          <w:t xml:space="preserve">Lambda</w:t>
+        </w:r>
+      </w:hyperlink>
+      <w:r>
+        <w:t xml:space="preserve">,</w:t>
+      </w:r>
+      <w:r>
+        <w:t xml:space="preserve"> </w:t>
+      </w:r>
+      <w:hyperlink r:id="rId127">
+        <w:r>
+          <w:rPr>
+            <w:rStyle w:val="Hyperlink"/>
+          </w:rPr>
+          <w:t xml:space="preserve">Nginx</w:t>
+        </w:r>
+      </w:hyperlink>
+      <w:r>
+        <w:t xml:space="preserve">,</w:t>
+      </w:r>
+      <w:r>
+        <w:t xml:space="preserve"> </w:t>
+      </w:r>
+      <w:hyperlink r:id="rId128">
+        <w:r>
+          <w:rPr>
+            <w:rStyle w:val="Hyperlink"/>
+          </w:rPr>
+          <w:t xml:space="preserve">OpenTelemetry</w:t>
+        </w:r>
+      </w:hyperlink>
+      <w:r>
+        <w:t xml:space="preserve">,</w:t>
+      </w:r>
+      <w:r>
+        <w:t xml:space="preserve"> </w:t>
+      </w:r>
+      <w:hyperlink r:id="rId129">
+        <w:r>
+          <w:rPr>
+            <w:rStyle w:val="Hyperlink"/>
+          </w:rPr>
+          <w:t xml:space="preserve">OpenTofu</w:t>
+        </w:r>
+      </w:hyperlink>
+      <w:r>
+        <w:t xml:space="preserve">,</w:t>
+      </w:r>
+      <w:r>
+        <w:t xml:space="preserve"> </w:t>
+      </w:r>
+      <w:hyperlink r:id="rId76">
+        <w:r>
+          <w:rPr>
+            <w:rStyle w:val="Hyperlink"/>
+          </w:rPr>
+          <w:t xml:space="preserve">PHP</w:t>
+        </w:r>
+      </w:hyperlink>
+      <w:r>
+        <w:t xml:space="preserve">,</w:t>
+      </w:r>
+      <w:r>
+        <w:t xml:space="preserve"> </w:t>
+      </w:r>
       <w:hyperlink r:id="rId47">
         <w:r>
           <w:rPr>
             <w:rStyle w:val="Hyperlink"/>
           </w:rPr>
-          <w:t xml:space="preserve">ARM64</w:t>
-        </w:r>
-      </w:hyperlink>
-      <w:r>
-        <w:t xml:space="preserve">,</w:t>
-      </w:r>
-      <w:r>
-        <w:t xml:space="preserve"> </w:t>
-      </w:r>
-      <w:hyperlink r:id="rId25">
-        <w:r>
-          <w:rPr>
-            <w:rStyle w:val="Hyperlink"/>
-          </w:rPr>
-          <w:t xml:space="preserve">AWS Well-Architected</w:t>
-        </w:r>
-      </w:hyperlink>
-      <w:r>
-        <w:t xml:space="preserve">,</w:t>
-      </w:r>
-      <w:r>
-        <w:t xml:space="preserve"> </w:t>
-      </w:r>
-      <w:hyperlink r:id="rId107">
-        <w:r>
-          <w:rPr>
-            <w:rStyle w:val="Hyperlink"/>
-          </w:rPr>
-          <w:t xml:space="preserve">Amazon Web Services</w:t>
-        </w:r>
-      </w:hyperlink>
-      <w:r>
-        <w:t xml:space="preserve">,</w:t>
-      </w:r>
-      <w:r>
-        <w:t xml:space="preserve"> </w:t>
-      </w:r>
-      <w:hyperlink r:id="rId108">
-        <w:r>
-          <w:rPr>
-            <w:rStyle w:val="Hyperlink"/>
-          </w:rPr>
-          <w:t xml:space="preserve">Ansible</w:t>
-        </w:r>
-      </w:hyperlink>
-      <w:r>
-        <w:t xml:space="preserve">,</w:t>
-      </w:r>
-      <w:r>
-        <w:t xml:space="preserve"> </w:t>
-      </w:r>
-      <w:hyperlink r:id="rId42">
-        <w:r>
-          <w:rPr>
-            <w:rStyle w:val="Hyperlink"/>
-          </w:rPr>
-          <w:t xml:space="preserve">Artifactory</w:t>
-        </w:r>
-      </w:hyperlink>
-      <w:r>
-        <w:t xml:space="preserve">,</w:t>
-      </w:r>
-      <w:r>
-        <w:t xml:space="preserve"> </w:t>
-      </w:r>
-      <w:hyperlink r:id="rId36">
-        <w:r>
-          <w:rPr>
-            <w:rStyle w:val="Hyperlink"/>
-          </w:rPr>
-          <w:t xml:space="preserve">Bash</w:t>
-        </w:r>
-      </w:hyperlink>
-      <w:r>
-        <w:t xml:space="preserve">,</w:t>
-      </w:r>
-      <w:r>
-        <w:t xml:space="preserve"> </w:t>
-      </w:r>
-      <w:hyperlink r:id="rId34">
-        <w:r>
-          <w:rPr>
-            <w:rStyle w:val="Hyperlink"/>
-          </w:rPr>
-          <w:t xml:space="preserve">CIS</w:t>
-        </w:r>
-      </w:hyperlink>
-      <w:r>
-        <w:t xml:space="preserve">,</w:t>
-      </w:r>
-      <w:r>
-        <w:t xml:space="preserve"> </w:t>
-      </w:r>
-      <w:hyperlink r:id="rId26">
-        <w:r>
-          <w:rPr>
-            <w:rStyle w:val="Hyperlink"/>
-          </w:rPr>
-          <w:t xml:space="preserve">CentOS</w:t>
-        </w:r>
-      </w:hyperlink>
-      <w:r>
-        <w:t xml:space="preserve">,</w:t>
-      </w:r>
-      <w:r>
-        <w:t xml:space="preserve"> </w:t>
-      </w:r>
-      <w:hyperlink r:id="rId109">
-        <w:r>
-          <w:rPr>
-            <w:rStyle w:val="Hyperlink"/>
-          </w:rPr>
-          <w:t xml:space="preserve">CloudFormation</w:t>
-        </w:r>
-      </w:hyperlink>
-      <w:r>
-        <w:t xml:space="preserve">,</w:t>
-      </w:r>
-      <w:r>
-        <w:t xml:space="preserve"> </w:t>
-      </w:r>
-      <w:hyperlink r:id="rId110">
-        <w:r>
-          <w:rPr>
-            <w:rStyle w:val="Hyperlink"/>
-          </w:rPr>
-          <w:t xml:space="preserve">CloudWatch</w:t>
-        </w:r>
-      </w:hyperlink>
-      <w:r>
-        <w:t xml:space="preserve">,</w:t>
-      </w:r>
-      <w:r>
-        <w:t xml:space="preserve"> </w:t>
-      </w:r>
-      <w:hyperlink r:id="rId30">
-        <w:r>
-          <w:rPr>
-            <w:rStyle w:val="Hyperlink"/>
-          </w:rPr>
-          <w:t xml:space="preserve">Control Tower</w:t>
-        </w:r>
-      </w:hyperlink>
-      <w:r>
-        <w:t xml:space="preserve">,</w:t>
-      </w:r>
-      <w:r>
-        <w:t xml:space="preserve"> </w:t>
-      </w:r>
-      <w:hyperlink r:id="rId51">
-        <w:r>
-          <w:rPr>
-            <w:rStyle w:val="Hyperlink"/>
-          </w:rPr>
-          <w:t xml:space="preserve">Docker</w:t>
-        </w:r>
-      </w:hyperlink>
-      <w:r>
-        <w:t xml:space="preserve">,</w:t>
-      </w:r>
-      <w:r>
-        <w:t xml:space="preserve"> </w:t>
-      </w:r>
-      <w:hyperlink r:id="rId56">
-        <w:r>
-          <w:rPr>
-            <w:rStyle w:val="Hyperlink"/>
-          </w:rPr>
-          <w:t xml:space="preserve">ECS</w:t>
-        </w:r>
-      </w:hyperlink>
-      <w:r>
-        <w:t xml:space="preserve">,</w:t>
-      </w:r>
-      <w:r>
-        <w:t xml:space="preserve"> </w:t>
-      </w:r>
-      <w:hyperlink r:id="rId40">
-        <w:r>
-          <w:rPr>
-            <w:rStyle w:val="Hyperlink"/>
-          </w:rPr>
-          <w:t xml:space="preserve">GitHub Actions</w:t>
-        </w:r>
-      </w:hyperlink>
-      <w:r>
-        <w:t xml:space="preserve">,</w:t>
-      </w:r>
-      <w:r>
-        <w:t xml:space="preserve"> </w:t>
-      </w:r>
-      <w:hyperlink r:id="rId111">
-        <w:r>
-          <w:rPr>
-            <w:rStyle w:val="Hyperlink"/>
-          </w:rPr>
-          <w:t xml:space="preserve">GitHub Enterprise</w:t>
-        </w:r>
-      </w:hyperlink>
-      <w:r>
-        <w:t xml:space="preserve">,</w:t>
-      </w:r>
-      <w:r>
-        <w:t xml:space="preserve"> </w:t>
-      </w:r>
-      <w:hyperlink r:id="rId112">
-        <w:r>
-          <w:rPr>
-            <w:rStyle w:val="Hyperlink"/>
-          </w:rPr>
-          <w:t xml:space="preserve">Git</w:t>
+          <w:t xml:space="preserve">Packer</w:t>
+        </w:r>
+      </w:hyperlink>
+      <w:r>
+        <w:t xml:space="preserve">,</w:t>
+      </w:r>
+      <w:r>
+        <w:t xml:space="preserve"> </w:t>
+      </w:r>
+      <w:hyperlink r:id="rId43">
+        <w:r>
+          <w:rPr>
+            <w:rStyle w:val="Hyperlink"/>
+          </w:rPr>
+          <w:t xml:space="preserve">Python</w:t>
+        </w:r>
+      </w:hyperlink>
+      <w:r>
+        <w:t xml:space="preserve">,</w:t>
+      </w:r>
+      <w:r>
+        <w:t xml:space="preserve"> </w:t>
+      </w:r>
+      <w:hyperlink r:id="rId130">
+        <w:r>
+          <w:rPr>
+            <w:rStyle w:val="Hyperlink"/>
+          </w:rPr>
+          <w:t xml:space="preserve">Redis</w:t>
+        </w:r>
+      </w:hyperlink>
+      <w:r>
+        <w:t xml:space="preserve">,</w:t>
+      </w:r>
+      <w:r>
+        <w:t xml:space="preserve"> </w:t>
+      </w:r>
+      <w:hyperlink r:id="rId131">
+        <w:r>
+          <w:rPr>
+            <w:rStyle w:val="Hyperlink"/>
+          </w:rPr>
+          <w:t xml:space="preserve">SDKs</w:t>
         </w:r>
       </w:hyperlink>
       <w:r>
@@ -2918,160 +4036,6 @@
           <w:rPr>
             <w:rStyle w:val="Hyperlink"/>
           </w:rPr>
-          <w:t xml:space="preserve">Go</w:t>
-        </w:r>
-      </w:hyperlink>
-      <w:r>
-        <w:t xml:space="preserve">,</w:t>
-      </w:r>
-      <w:r>
-        <w:t xml:space="preserve"> </w:t>
-      </w:r>
-      <w:hyperlink r:id="rId113">
-        <w:r>
-          <w:rPr>
-            <w:rStyle w:val="Hyperlink"/>
-          </w:rPr>
-          <w:t xml:space="preserve">JavaScript</w:t>
-        </w:r>
-      </w:hyperlink>
-      <w:r>
-        <w:t xml:space="preserve">,</w:t>
-      </w:r>
-      <w:r>
-        <w:t xml:space="preserve"> </w:t>
-      </w:r>
-      <w:hyperlink r:id="rId39">
-        <w:r>
-          <w:rPr>
-            <w:rStyle w:val="Hyperlink"/>
-          </w:rPr>
-          <w:t xml:space="preserve">Lambda</w:t>
-        </w:r>
-      </w:hyperlink>
-      <w:r>
-        <w:t xml:space="preserve">,</w:t>
-      </w:r>
-      <w:r>
-        <w:t xml:space="preserve"> </w:t>
-      </w:r>
-      <w:hyperlink r:id="rId114">
-        <w:r>
-          <w:rPr>
-            <w:rStyle w:val="Hyperlink"/>
-          </w:rPr>
-          <w:t xml:space="preserve">Nginx</w:t>
-        </w:r>
-      </w:hyperlink>
-      <w:r>
-        <w:t xml:space="preserve">,</w:t>
-      </w:r>
-      <w:r>
-        <w:t xml:space="preserve"> </w:t>
-      </w:r>
-      <w:hyperlink r:id="rId115">
-        <w:r>
-          <w:rPr>
-            <w:rStyle w:val="Hyperlink"/>
-          </w:rPr>
-          <w:t xml:space="preserve">OpenTelemetry</w:t>
-        </w:r>
-      </w:hyperlink>
-      <w:r>
-        <w:t xml:space="preserve">,</w:t>
-      </w:r>
-      <w:r>
-        <w:t xml:space="preserve"> </w:t>
-      </w:r>
-      <w:hyperlink r:id="rId116">
-        <w:r>
-          <w:rPr>
-            <w:rStyle w:val="Hyperlink"/>
-          </w:rPr>
-          <w:t xml:space="preserve">OpenTofu</w:t>
-        </w:r>
-      </w:hyperlink>
-      <w:r>
-        <w:t xml:space="preserve">,</w:t>
-      </w:r>
-      <w:r>
-        <w:t xml:space="preserve"> </w:t>
-      </w:r>
-      <w:hyperlink r:id="rId64">
-        <w:r>
-          <w:rPr>
-            <w:rStyle w:val="Hyperlink"/>
-          </w:rPr>
-          <w:t xml:space="preserve">PHP</w:t>
-        </w:r>
-      </w:hyperlink>
-      <w:r>
-        <w:t xml:space="preserve">,</w:t>
-      </w:r>
-      <w:r>
-        <w:t xml:space="preserve"> </w:t>
-      </w:r>
-      <w:hyperlink r:id="rId35">
-        <w:r>
-          <w:rPr>
-            <w:rStyle w:val="Hyperlink"/>
-          </w:rPr>
-          <w:t xml:space="preserve">Packer</w:t>
-        </w:r>
-      </w:hyperlink>
-      <w:r>
-        <w:t xml:space="preserve">,</w:t>
-      </w:r>
-      <w:r>
-        <w:t xml:space="preserve"> </w:t>
-      </w:r>
-      <w:hyperlink r:id="rId32">
-        <w:r>
-          <w:rPr>
-            <w:rStyle w:val="Hyperlink"/>
-          </w:rPr>
-          <w:t xml:space="preserve">Python</w:t>
-        </w:r>
-      </w:hyperlink>
-      <w:r>
-        <w:t xml:space="preserve">,</w:t>
-      </w:r>
-      <w:r>
-        <w:t xml:space="preserve"> </w:t>
-      </w:r>
-      <w:hyperlink r:id="rId117">
-        <w:r>
-          <w:rPr>
-            <w:rStyle w:val="Hyperlink"/>
-          </w:rPr>
-          <w:t xml:space="preserve">Redis</w:t>
-        </w:r>
-      </w:hyperlink>
-      <w:r>
-        <w:t xml:space="preserve">,</w:t>
-      </w:r>
-      <w:r>
-        <w:t xml:space="preserve"> </w:t>
-      </w:r>
-      <w:hyperlink r:id="rId118">
-        <w:r>
-          <w:rPr>
-            <w:rStyle w:val="Hyperlink"/>
-          </w:rPr>
-          <w:t xml:space="preserve">SDKs</w:t>
-        </w:r>
-      </w:hyperlink>
-      <w:r>
-        <w:t xml:space="preserve">,</w:t>
-      </w:r>
-      <w:r>
-        <w:t xml:space="preserve"> </w:t>
-      </w:r>
-      <w:hyperlink r:id="rId46">
-        <w:r>
-          <w:rPr>
-            <w:rStyle w:val="Hyperlink"/>
-          </w:rPr>
           <w:t xml:space="preserve">Terraform</w:t>
         </w:r>
       </w:hyperlink>
@@ -3081,7 +4045,7 @@
       <w:r>
         <w:t xml:space="preserve"> </w:t>
       </w:r>
-      <w:hyperlink r:id="rId119">
+      <w:hyperlink r:id="rId132">
         <w:r>
           <w:rPr>
             <w:rStyle w:val="Hyperlink"/>
@@ -3093,8 +4057,8 @@
         <w:t xml:space="preserve">, architecture, automation, disaster recovery, error budget, multi-platform, performance, reliability, scalability, scripting, security, troubleshooting, uptime.</w:t>
       </w:r>
     </w:p>
-    <w:bookmarkEnd w:id="120"/>
-    <w:bookmarkStart w:id="122" w:name="education"/>
+    <w:bookmarkEnd w:id="133"/>
+    <w:bookmarkStart w:id="135" w:name="education"/>
     <w:p>
       <w:pPr>
         <w:pStyle w:val="Heading2"/>
@@ -3123,7 +4087,7 @@
       <w:r>
         <w:t xml:space="preserve"> </w:t>
       </w:r>
-      <w:hyperlink r:id="rId121">
+      <w:hyperlink r:id="rId134">
         <w:r>
           <w:rPr>
             <w:rStyle w:val="Hyperlink"/>
@@ -3145,8 +4109,8 @@
         <w:t xml:space="preserve">Design and Visualization</w:t>
       </w:r>
     </w:p>
-    <w:bookmarkEnd w:id="122"/>
-    <w:bookmarkEnd w:id="123"/>
+    <w:bookmarkEnd w:id="135"/>
+    <w:bookmarkEnd w:id="136"/>
     <w:sectPr>
       <w:pgSz w:h="15840" w:w="12240"/>
       <w:pgMar w:bottom="1440" w:footer="720" w:gutter="0" w:header="720" w:left="1440" w:right="1440" w:top="1440"/>

</xml_diff>

<commit_message>
Changed skills formatting to be more space-efficient.
</commit_message>
<xml_diff>
--- a/resumes/ryanparman-cloud-devops-sre.docx
+++ b/resumes/ryanparman-cloud-devops-sre.docx
@@ -2,7 +2,7 @@
 <file path=word/document.xml><?xml version="1.0" encoding="utf-8"?>
 <w:document xmlns:w="http://schemas.openxmlformats.org/wordprocessingml/2006/main" xmlns:m="http://schemas.openxmlformats.org/officeDocument/2006/math" xmlns:r="http://schemas.openxmlformats.org/officeDocument/2006/relationships" xmlns:o="urn:schemas-microsoft-com:office:office" xmlns:v="urn:schemas-microsoft-com:vml" xmlns:w10="urn:schemas-microsoft-com:office:word" xmlns:a="http://schemas.openxmlformats.org/drawingml/2006/main" xmlns:pic="http://schemas.openxmlformats.org/drawingml/2006/picture" xmlns:wp="http://schemas.openxmlformats.org/drawingml/2006/wordprocessingDrawing">
   <w:body>
-    <w:bookmarkStart w:id="136" w:name="ryan-parman--jobsryanparmancom"/>
+    <w:bookmarkStart w:id="137" w:name="ryan-parman--jobsryanparmancom"/>
     <w:p>
       <w:pPr>
         <w:pStyle w:val="Heading1"/>
@@ -280,9 +280,21 @@
         <w:t xml:space="preserve">Developer Productivity and Tooling</w:t>
       </w:r>
     </w:p>
+    <w:p>
+      <w:pPr>
+        <w:pStyle w:val="Compact"/>
+        <w:numPr>
+          <w:ilvl w:val="0"/>
+          <w:numId w:val="1003"/>
+        </w:numPr>
+      </w:pPr>
+      <w:r>
+        <w:t xml:space="preserve">Open-Source Development</w:t>
+      </w:r>
+    </w:p>
     <w:bookmarkEnd w:id="18"/>
     <w:bookmarkEnd w:id="19"/>
-    <w:bookmarkStart w:id="99" w:name="work-experience"/>
+    <w:bookmarkStart w:id="98" w:name="work-experience"/>
     <w:p>
       <w:pPr>
         <w:pStyle w:val="Heading2"/>
@@ -380,7 +392,7 @@
     </w:p>
     <w:bookmarkEnd w:id="22"/>
     <w:bookmarkEnd w:id="23"/>
-    <w:bookmarkStart w:id="74" w:name="Xf1ca04f93ae92722b2d43ad420b5bb917dd645c"/>
+    <w:bookmarkStart w:id="75" w:name="Xf1ca04f93ae92722b2d43ad420b5bb917dd645c"/>
     <w:p>
       <w:pPr>
         <w:pStyle w:val="Heading3"/>
@@ -424,7 +436,7 @@
         <w:t xml:space="preserve">company which produces textbooks, digital learning tools, and adaptive technology to enhance learning. It is one of the “big three” educational publishers in the U.S.</w:t>
       </w:r>
     </w:p>
-    <w:bookmarkStart w:id="39" w:name="X1c953dc6f81fd51192c2a7027262a1036e142a8"/>
+    <w:bookmarkStart w:id="40" w:name="X1c953dc6f81fd51192c2a7027262a1036e142a8"/>
     <w:p>
       <w:pPr>
         <w:pStyle w:val="Heading4"/>
@@ -459,13 +471,86 @@
         <w:t xml:space="preserve"> </w:t>
       </w:r>
       <w:r>
-        <w:t xml:space="preserve">review time from 2 weeks to 2 hours, increasing reviews annually (</w:t>
+        <w:t xml:space="preserve">review time from 2 weeks to 2 hours, increasing reviews annually.</w:t>
+      </w:r>
+    </w:p>
+    <w:p>
+      <w:pPr>
+        <w:pStyle w:val="Compact"/>
+        <w:numPr>
+          <w:ilvl w:val="0"/>
+          <w:numId w:val="1005"/>
+        </w:numPr>
+      </w:pPr>
+      <w:r>
+        <w:t xml:space="preserve">Managed the migration from</w:t>
+      </w:r>
+      <w:r>
+        <w:t xml:space="preserve"> </w:t>
       </w:r>
       <w:hyperlink r:id="rId26">
         <w:r>
           <w:rPr>
             <w:rStyle w:val="Hyperlink"/>
           </w:rPr>
+          <w:t xml:space="preserve">CentOS</w:t>
+        </w:r>
+      </w:hyperlink>
+      <w:r>
+        <w:t xml:space="preserve"> </w:t>
+      </w:r>
+      <w:r>
+        <w:t xml:space="preserve">to</w:t>
+      </w:r>
+      <w:r>
+        <w:t xml:space="preserve"> </w:t>
+      </w:r>
+      <w:hyperlink r:id="rId27">
+        <w:r>
+          <w:rPr>
+            <w:rStyle w:val="Hyperlink"/>
+          </w:rPr>
+          <w:t xml:space="preserve">Amazon Linux</w:t>
+        </w:r>
+      </w:hyperlink>
+      <w:r>
+        <w:t xml:space="preserve"> </w:t>
+      </w:r>
+      <w:r>
+        <w:t xml:space="preserve">before the CentOS end-of-life date, ensuring a supported security posture.</w:t>
+      </w:r>
+    </w:p>
+    <w:p>
+      <w:pPr>
+        <w:pStyle w:val="Compact"/>
+        <w:numPr>
+          <w:ilvl w:val="0"/>
+          <w:numId w:val="1005"/>
+        </w:numPr>
+      </w:pPr>
+      <w:r>
+        <w:t xml:space="preserve">Proposed and implemented best practices, guardrails, and security measures to ensure a secure and efficient cloud environment, extending these measures to other cloud platforms (Microsoft Azure, Oracle Cloud).</w:t>
+      </w:r>
+    </w:p>
+    <w:p>
+      <w:pPr>
+        <w:pStyle w:val="Compact"/>
+        <w:numPr>
+          <w:ilvl w:val="0"/>
+          <w:numId w:val="1005"/>
+        </w:numPr>
+      </w:pPr>
+      <w:r>
+        <w:t xml:space="preserve">Skills:</w:t>
+      </w:r>
+      <w:r>
+        <w:t xml:space="preserve"> </w:t>
+      </w:r>
+      <w:hyperlink r:id="rId28">
+        <w:r>
+          <w:rPr>
+            <w:rStyle w:val="Hyperlink"/>
+          </w:rPr>
           <w:t xml:space="preserve">Go</w:t>
         </w:r>
       </w:hyperlink>
@@ -475,7 +560,49 @@
       <w:r>
         <w:t xml:space="preserve"> </w:t>
       </w:r>
-      <w:hyperlink r:id="rId27">
+      <w:hyperlink r:id="rId29">
+        <w:r>
+          <w:rPr>
+            <w:rStyle w:val="Hyperlink"/>
+          </w:rPr>
+          <w:t xml:space="preserve">Docker</w:t>
+        </w:r>
+      </w:hyperlink>
+      <w:r>
+        <w:t xml:space="preserve">,</w:t>
+      </w:r>
+      <w:r>
+        <w:t xml:space="preserve"> </w:t>
+      </w:r>
+      <w:hyperlink r:id="rId30">
+        <w:r>
+          <w:rPr>
+            <w:rStyle w:val="Hyperlink"/>
+          </w:rPr>
+          <w:t xml:space="preserve">Terraform</w:t>
+        </w:r>
+      </w:hyperlink>
+      <w:r>
+        <w:t xml:space="preserve">,</w:t>
+      </w:r>
+      <w:r>
+        <w:t xml:space="preserve"> </w:t>
+      </w:r>
+      <w:hyperlink r:id="rId31">
+        <w:r>
+          <w:rPr>
+            <w:rStyle w:val="Hyperlink"/>
+          </w:rPr>
+          <w:t xml:space="preserve">GitOps</w:t>
+        </w:r>
+      </w:hyperlink>
+      <w:r>
+        <w:t xml:space="preserve">,</w:t>
+      </w:r>
+      <w:r>
+        <w:t xml:space="preserve"> </w:t>
+      </w:r>
+      <w:hyperlink r:id="rId32">
         <w:r>
           <w:rPr>
             <w:rStyle w:val="Hyperlink"/>
@@ -489,7 +616,91 @@
       <w:r>
         <w:t xml:space="preserve"> </w:t>
       </w:r>
-      <w:hyperlink r:id="rId28">
+      <w:hyperlink r:id="rId33">
+        <w:r>
+          <w:rPr>
+            <w:rStyle w:val="Hyperlink"/>
+          </w:rPr>
+          <w:t xml:space="preserve">CloudFront</w:t>
+        </w:r>
+      </w:hyperlink>
+      <w:r>
+        <w:t xml:space="preserve">,</w:t>
+      </w:r>
+      <w:r>
+        <w:t xml:space="preserve"> </w:t>
+      </w:r>
+      <w:hyperlink r:id="rId34">
+        <w:r>
+          <w:rPr>
+            <w:rStyle w:val="Hyperlink"/>
+          </w:rPr>
+          <w:t xml:space="preserve">EC2</w:t>
+        </w:r>
+      </w:hyperlink>
+      <w:r>
+        <w:t xml:space="preserve">,</w:t>
+      </w:r>
+      <w:r>
+        <w:t xml:space="preserve"> </w:t>
+      </w:r>
+      <w:hyperlink r:id="rId35">
+        <w:r>
+          <w:rPr>
+            <w:rStyle w:val="Hyperlink"/>
+          </w:rPr>
+          <w:t xml:space="preserve">ECS</w:t>
+        </w:r>
+      </w:hyperlink>
+      <w:r>
+        <w:t xml:space="preserve">,</w:t>
+      </w:r>
+      <w:r>
+        <w:t xml:space="preserve"> </w:t>
+      </w:r>
+      <w:hyperlink r:id="rId36">
+        <w:r>
+          <w:rPr>
+            <w:rStyle w:val="Hyperlink"/>
+          </w:rPr>
+          <w:t xml:space="preserve">EKS</w:t>
+        </w:r>
+      </w:hyperlink>
+      <w:r>
+        <w:t xml:space="preserve">,</w:t>
+      </w:r>
+      <w:r>
+        <w:t xml:space="preserve"> </w:t>
+      </w:r>
+      <w:hyperlink r:id="rId37">
+        <w:r>
+          <w:rPr>
+            <w:rStyle w:val="Hyperlink"/>
+          </w:rPr>
+          <w:t xml:space="preserve">IAM</w:t>
+        </w:r>
+      </w:hyperlink>
+      <w:r>
+        <w:t xml:space="preserve">,</w:t>
+      </w:r>
+      <w:r>
+        <w:t xml:space="preserve"> </w:t>
+      </w:r>
+      <w:hyperlink r:id="rId38">
+        <w:r>
+          <w:rPr>
+            <w:rStyle w:val="Hyperlink"/>
+          </w:rPr>
+          <w:t xml:space="preserve">Lambda</w:t>
+        </w:r>
+      </w:hyperlink>
+      <w:r>
+        <w:t xml:space="preserve">,</w:t>
+      </w:r>
+      <w:r>
+        <w:t xml:space="preserve"> </w:t>
+      </w:r>
+      <w:hyperlink r:id="rId39">
         <w:r>
           <w:rPr>
             <w:rStyle w:val="Hyperlink"/>
@@ -498,220 +709,11 @@
         </w:r>
       </w:hyperlink>
       <w:r>
-        <w:t xml:space="preserve">,</w:t>
-      </w:r>
-      <w:r>
-        <w:t xml:space="preserve"> </w:t>
-      </w:r>
-      <w:hyperlink r:id="rId29">
-        <w:r>
-          <w:rPr>
-            <w:rStyle w:val="Hyperlink"/>
-          </w:rPr>
-          <w:t xml:space="preserve">CloudFront</w:t>
-        </w:r>
-      </w:hyperlink>
-      <w:r>
-        <w:t xml:space="preserve">,</w:t>
-      </w:r>
-      <w:r>
-        <w:t xml:space="preserve"> </w:t>
-      </w:r>
-      <w:hyperlink r:id="rId30">
-        <w:r>
-          <w:rPr>
-            <w:rStyle w:val="Hyperlink"/>
-          </w:rPr>
-          <w:t xml:space="preserve">Lambda</w:t>
-        </w:r>
-      </w:hyperlink>
-      <w:r>
-        <w:t xml:space="preserve">,</w:t>
-      </w:r>
-      <w:r>
-        <w:t xml:space="preserve"> </w:t>
-      </w:r>
-      <w:hyperlink r:id="rId31">
-        <w:r>
-          <w:rPr>
-            <w:rStyle w:val="Hyperlink"/>
-          </w:rPr>
-          <w:t xml:space="preserve">EC2</w:t>
-        </w:r>
-      </w:hyperlink>
-      <w:r>
-        <w:t xml:space="preserve">,</w:t>
-      </w:r>
-      <w:r>
-        <w:t xml:space="preserve"> </w:t>
-      </w:r>
-      <w:hyperlink r:id="rId32">
-        <w:r>
-          <w:rPr>
-            <w:rStyle w:val="Hyperlink"/>
-          </w:rPr>
-          <w:t xml:space="preserve">ECS</w:t>
-        </w:r>
-      </w:hyperlink>
-      <w:r>
-        <w:t xml:space="preserve">,</w:t>
-      </w:r>
-      <w:r>
-        <w:t xml:space="preserve"> </w:t>
-      </w:r>
-      <w:hyperlink r:id="rId33">
-        <w:r>
-          <w:rPr>
-            <w:rStyle w:val="Hyperlink"/>
-          </w:rPr>
-          <w:t xml:space="preserve">EKS</w:t>
-        </w:r>
-      </w:hyperlink>
-      <w:r>
-        <w:t xml:space="preserve">,</w:t>
-      </w:r>
-      <w:r>
-        <w:t xml:space="preserve"> </w:t>
-      </w:r>
-      <w:hyperlink r:id="rId34">
-        <w:r>
-          <w:rPr>
-            <w:rStyle w:val="Hyperlink"/>
-          </w:rPr>
-          <w:t xml:space="preserve">IAM</w:t>
-        </w:r>
-      </w:hyperlink>
-      <w:r>
-        <w:t xml:space="preserve">,</w:t>
-      </w:r>
-      <w:r>
-        <w:t xml:space="preserve"> </w:t>
-      </w:r>
-      <w:hyperlink r:id="rId35">
-        <w:r>
-          <w:rPr>
-            <w:rStyle w:val="Hyperlink"/>
-          </w:rPr>
-          <w:t xml:space="preserve">Docker</w:t>
-        </w:r>
-      </w:hyperlink>
-      <w:r>
-        <w:t xml:space="preserve">).</w:t>
-      </w:r>
-    </w:p>
-    <w:p>
-      <w:pPr>
-        <w:pStyle w:val="Compact"/>
-        <w:numPr>
-          <w:ilvl w:val="0"/>
-          <w:numId w:val="1005"/>
-        </w:numPr>
-      </w:pPr>
-      <w:r>
-        <w:t xml:space="preserve">Managed the migration from</w:t>
-      </w:r>
-      <w:r>
-        <w:t xml:space="preserve"> </w:t>
-      </w:r>
-      <w:hyperlink r:id="rId36">
-        <w:r>
-          <w:rPr>
-            <w:rStyle w:val="Hyperlink"/>
-          </w:rPr>
-          <w:t xml:space="preserve">CentOS</w:t>
-        </w:r>
-      </w:hyperlink>
-      <w:r>
-        <w:t xml:space="preserve"> </w:t>
-      </w:r>
-      <w:r>
-        <w:t xml:space="preserve">to</w:t>
-      </w:r>
-      <w:r>
-        <w:t xml:space="preserve"> </w:t>
-      </w:r>
-      <w:hyperlink r:id="rId37">
-        <w:r>
-          <w:rPr>
-            <w:rStyle w:val="Hyperlink"/>
-          </w:rPr>
-          <w:t xml:space="preserve">Amazon Linux</w:t>
-        </w:r>
-      </w:hyperlink>
-      <w:r>
-        <w:t xml:space="preserve"> </w:t>
-      </w:r>
-      <w:r>
-        <w:t xml:space="preserve">before the CentOS end-of-life date, ensuring a supported security posture (</w:t>
-      </w:r>
-      <w:hyperlink r:id="rId35">
-        <w:r>
-          <w:rPr>
-            <w:rStyle w:val="Hyperlink"/>
-          </w:rPr>
-          <w:t xml:space="preserve">Docker</w:t>
-        </w:r>
-      </w:hyperlink>
-      <w:r>
-        <w:t xml:space="preserve">,</w:t>
-      </w:r>
-      <w:r>
-        <w:t xml:space="preserve"> </w:t>
-      </w:r>
-      <w:hyperlink r:id="rId38">
-        <w:r>
-          <w:rPr>
-            <w:rStyle w:val="Hyperlink"/>
-          </w:rPr>
-          <w:t xml:space="preserve">Terraform</w:t>
-        </w:r>
-      </w:hyperlink>
-      <w:r>
-        <w:t xml:space="preserve">,</w:t>
-      </w:r>
-      <w:r>
-        <w:t xml:space="preserve"> </w:t>
-      </w:r>
-      <w:hyperlink r:id="rId32">
-        <w:r>
-          <w:rPr>
-            <w:rStyle w:val="Hyperlink"/>
-          </w:rPr>
-          <w:t xml:space="preserve">ECS</w:t>
-        </w:r>
-      </w:hyperlink>
-      <w:r>
-        <w:t xml:space="preserve">,</w:t>
-      </w:r>
-      <w:r>
-        <w:t xml:space="preserve"> </w:t>
-      </w:r>
-      <w:hyperlink r:id="rId33">
-        <w:r>
-          <w:rPr>
-            <w:rStyle w:val="Hyperlink"/>
-          </w:rPr>
-          <w:t xml:space="preserve">EKS</w:t>
-        </w:r>
-      </w:hyperlink>
-      <w:r>
-        <w:t xml:space="preserve">).</w:t>
-      </w:r>
-    </w:p>
-    <w:p>
-      <w:pPr>
-        <w:pStyle w:val="Compact"/>
-        <w:numPr>
-          <w:ilvl w:val="0"/>
-          <w:numId w:val="1005"/>
-        </w:numPr>
-      </w:pPr>
-      <w:r>
-        <w:t xml:space="preserve">Proposed and implemented best practices, guardrails, and security measures to ensure a secure and efficient cloud environment, extending these measures to other cloud platforms (Microsoft Azure, Oracle Cloud).</w:t>
-      </w:r>
-    </w:p>
-    <w:bookmarkEnd w:id="39"/>
-    <w:bookmarkStart w:id="62" w:name="X4cbec74ef50d2bac18d76b486d664134b376b29"/>
+        <w:t xml:space="preserve">, platform engineering.</w:t>
+      </w:r>
+    </w:p>
+    <w:bookmarkEnd w:id="40"/>
+    <w:bookmarkStart w:id="63" w:name="X4cbec74ef50d2bac18d76b486d664134b376b29"/>
     <w:p>
       <w:pPr>
         <w:pStyle w:val="Heading4"/>
@@ -746,7 +748,7 @@
       <w:r>
         <w:t xml:space="preserve"> </w:t>
       </w:r>
-      <w:hyperlink r:id="rId40">
+      <w:hyperlink r:id="rId41">
         <w:r>
           <w:rPr>
             <w:rStyle w:val="Hyperlink"/>
@@ -763,7 +765,7 @@
       <w:r>
         <w:t xml:space="preserve"> </w:t>
       </w:r>
-      <w:hyperlink r:id="rId41">
+      <w:hyperlink r:id="rId42">
         <w:r>
           <w:rPr>
             <w:rStyle w:val="Hyperlink"/>
@@ -780,7 +782,7 @@
       <w:r>
         <w:t xml:space="preserve"> </w:t>
       </w:r>
-      <w:hyperlink r:id="rId42">
+      <w:hyperlink r:id="rId43">
         <w:r>
           <w:rPr>
             <w:rStyle w:val="Hyperlink"/>
@@ -789,18 +791,19 @@
         </w:r>
       </w:hyperlink>
       <w:r>
-        <w:t xml:space="preserve">, lowering costs and enhancing security guardrails (</w:t>
-      </w:r>
-      <w:hyperlink r:id="rId43">
-        <w:r>
-          <w:rPr>
-            <w:rStyle w:val="Hyperlink"/>
-          </w:rPr>
-          <w:t xml:space="preserve">Python</w:t>
-        </w:r>
-      </w:hyperlink>
-      <w:r>
-        <w:t xml:space="preserve">,</w:t>
+        <w:t xml:space="preserve">, lowering costs and enhancing security guardrails.</w:t>
+      </w:r>
+    </w:p>
+    <w:p>
+      <w:pPr>
+        <w:pStyle w:val="Compact"/>
+        <w:numPr>
+          <w:ilvl w:val="0"/>
+          <w:numId w:val="1006"/>
+        </w:numPr>
+      </w:pPr>
+      <w:r>
+        <w:t xml:space="preserve">Managed the Base</w:t>
       </w:r>
       <w:r>
         <w:t xml:space="preserve"> </w:t>
@@ -810,39 +813,31 @@
           <w:rPr>
             <w:rStyle w:val="Hyperlink"/>
           </w:rPr>
-          <w:t xml:space="preserve">CloudFormation</w:t>
-        </w:r>
-      </w:hyperlink>
-      <w:r>
-        <w:t xml:space="preserve">,</w:t>
-      </w:r>
-      <w:r>
-        <w:t xml:space="preserve"> </w:t>
-      </w:r>
-      <w:hyperlink r:id="rId34">
-        <w:r>
-          <w:rPr>
-            <w:rStyle w:val="Hyperlink"/>
-          </w:rPr>
-          <w:t xml:space="preserve">IAM</w:t>
-        </w:r>
-      </w:hyperlink>
-      <w:r>
-        <w:t xml:space="preserve">,</w:t>
-      </w:r>
-      <w:r>
-        <w:t xml:space="preserve"> </w:t>
-      </w:r>
-      <w:hyperlink r:id="rId38">
-        <w:r>
-          <w:rPr>
-            <w:rStyle w:val="Hyperlink"/>
-          </w:rPr>
-          <w:t xml:space="preserve">Terraform</w:t>
-        </w:r>
-      </w:hyperlink>
-      <w:r>
-        <w:t xml:space="preserve">).</w:t>
+          <w:t xml:space="preserve">AMI</w:t>
+        </w:r>
+      </w:hyperlink>
+      <w:r>
+        <w:t xml:space="preserve"> </w:t>
+      </w:r>
+      <w:r>
+        <w:t xml:space="preserve">program, integrating best practices from</w:t>
+      </w:r>
+      <w:r>
+        <w:t xml:space="preserve"> </w:t>
+      </w:r>
+      <w:hyperlink r:id="rId45">
+        <w:r>
+          <w:rPr>
+            <w:rStyle w:val="Hyperlink"/>
+          </w:rPr>
+          <w:t xml:space="preserve">CIS</w:t>
+        </w:r>
+      </w:hyperlink>
+      <w:r>
+        <w:t xml:space="preserve"> </w:t>
+      </w:r>
+      <w:r>
+        <w:t xml:space="preserve">and security patching, reducing time-to-boot from 4m30s (avg) to 20s (avg) and eliminating engineering toil.</w:t>
       </w:r>
     </w:p>
     <w:p>
@@ -854,24 +849,31 @@
         </w:numPr>
       </w:pPr>
       <w:r>
-        <w:t xml:space="preserve">Managed the Base</w:t>
-      </w:r>
-      <w:r>
-        <w:t xml:space="preserve"> </w:t>
-      </w:r>
-      <w:hyperlink r:id="rId45">
-        <w:r>
-          <w:rPr>
-            <w:rStyle w:val="Hyperlink"/>
-          </w:rPr>
-          <w:t xml:space="preserve">AMI</w:t>
-        </w:r>
-      </w:hyperlink>
-      <w:r>
-        <w:t xml:space="preserve"> </w:t>
-      </w:r>
-      <w:r>
-        <w:t xml:space="preserve">program, integrating best practices from</w:t>
+        <w:t xml:space="preserve">Conducted scans of our domains and DNS records to obtain a mapping of the company’s thousands of active websites, remediating misconfigurations, rotating certificates, and increasing understanding.</w:t>
+      </w:r>
+    </w:p>
+    <w:p>
+      <w:pPr>
+        <w:pStyle w:val="Compact"/>
+        <w:numPr>
+          <w:ilvl w:val="0"/>
+          <w:numId w:val="1006"/>
+        </w:numPr>
+      </w:pPr>
+      <w:r>
+        <w:t xml:space="preserve">Scanned ~200 AWS accounts for high-priority misconfigurations, vulnerabilities, and cost-savings opportunities.</w:t>
+      </w:r>
+    </w:p>
+    <w:p>
+      <w:pPr>
+        <w:pStyle w:val="Compact"/>
+        <w:numPr>
+          <w:ilvl w:val="0"/>
+          <w:numId w:val="1006"/>
+        </w:numPr>
+      </w:pPr>
+      <w:r>
+        <w:t xml:space="preserve">Implemented the custom Linux runtime environment used by self-hosted</w:t>
       </w:r>
       <w:r>
         <w:t xml:space="preserve"> </w:t>
@@ -881,482 +883,40 @@
           <w:rPr>
             <w:rStyle w:val="Hyperlink"/>
           </w:rPr>
-          <w:t xml:space="preserve">CIS</w:t>
-        </w:r>
-      </w:hyperlink>
-      <w:r>
-        <w:t xml:space="preserve"> </w:t>
-      </w:r>
-      <w:r>
-        <w:t xml:space="preserve">and security patching, reducing time-to-boot from 4m30s (avg) to 20s (avg) and eliminating engineering toil (</w:t>
+          <w:t xml:space="preserve">GitHub Actions</w:t>
+        </w:r>
+      </w:hyperlink>
+      <w:r>
+        <w:t xml:space="preserve"> </w:t>
+      </w:r>
+      <w:r>
+        <w:t xml:space="preserve">runners.</w:t>
+      </w:r>
+    </w:p>
+    <w:p>
+      <w:pPr>
+        <w:pStyle w:val="Compact"/>
+        <w:numPr>
+          <w:ilvl w:val="0"/>
+          <w:numId w:val="1006"/>
+        </w:numPr>
+      </w:pPr>
+      <w:r>
+        <w:t xml:space="preserve">Spearheaded a project to modernize</w:t>
+      </w:r>
+      <w:r>
+        <w:t xml:space="preserve"> </w:t>
       </w:r>
       <w:hyperlink r:id="rId47">
         <w:r>
           <w:rPr>
             <w:rStyle w:val="Hyperlink"/>
           </w:rPr>
-          <w:t xml:space="preserve">Packer</w:t>
-        </w:r>
-      </w:hyperlink>
-      <w:r>
-        <w:t xml:space="preserve">,</w:t>
-      </w:r>
-      <w:r>
-        <w:t xml:space="preserve"> </w:t>
-      </w:r>
-      <w:hyperlink r:id="rId48">
-        <w:r>
-          <w:rPr>
-            <w:rStyle w:val="Hyperlink"/>
-          </w:rPr>
-          <w:t xml:space="preserve">Bash</w:t>
-        </w:r>
-      </w:hyperlink>
-      <w:r>
-        <w:t xml:space="preserve">,</w:t>
-      </w:r>
-      <w:r>
-        <w:t xml:space="preserve"> </w:t>
-      </w:r>
-      <w:hyperlink r:id="rId49">
-        <w:r>
-          <w:rPr>
-            <w:rStyle w:val="Hyperlink"/>
-          </w:rPr>
-          <w:t xml:space="preserve">AWS ImageBuilder</w:t>
-        </w:r>
-      </w:hyperlink>
-      <w:r>
-        <w:t xml:space="preserve">,</w:t>
-      </w:r>
-      <w:r>
-        <w:t xml:space="preserve"> </w:t>
-      </w:r>
-      <w:hyperlink r:id="rId38">
-        <w:r>
-          <w:rPr>
-            <w:rStyle w:val="Hyperlink"/>
-          </w:rPr>
-          <w:t xml:space="preserve">Terraform</w:t>
-        </w:r>
-      </w:hyperlink>
-      <w:r>
-        <w:t xml:space="preserve">).</w:t>
-      </w:r>
-    </w:p>
-    <w:p>
-      <w:pPr>
-        <w:pStyle w:val="Compact"/>
-        <w:numPr>
-          <w:ilvl w:val="0"/>
-          <w:numId w:val="1006"/>
-        </w:numPr>
-      </w:pPr>
-      <w:r>
-        <w:t xml:space="preserve">Conducted scans of our domains and DNS records to obtain a mapping of the company’s thousands of active websites, remediating misconfigurations, rotating certificates, and increasing understanding (</w:t>
-      </w:r>
-      <w:hyperlink r:id="rId26">
-        <w:r>
-          <w:rPr>
-            <w:rStyle w:val="Hyperlink"/>
-          </w:rPr>
-          <w:t xml:space="preserve">Go</w:t>
-        </w:r>
-      </w:hyperlink>
-      <w:r>
-        <w:t xml:space="preserve">, async programming,</w:t>
-      </w:r>
-      <w:r>
-        <w:t xml:space="preserve"> </w:t>
-      </w:r>
-      <w:hyperlink r:id="rId30">
-        <w:r>
-          <w:rPr>
-            <w:rStyle w:val="Hyperlink"/>
-          </w:rPr>
-          <w:t xml:space="preserve">AWS Lambda</w:t>
-        </w:r>
-      </w:hyperlink>
-      <w:r>
-        <w:t xml:space="preserve">,</w:t>
-      </w:r>
-      <w:r>
-        <w:t xml:space="preserve"> </w:t>
-      </w:r>
-      <w:hyperlink r:id="rId50">
-        <w:r>
-          <w:rPr>
-            <w:rStyle w:val="Hyperlink"/>
-          </w:rPr>
-          <w:t xml:space="preserve">PostgreSQL</w:t>
-        </w:r>
-      </w:hyperlink>
-      <w:r>
-        <w:t xml:space="preserve">,</w:t>
-      </w:r>
-      <w:r>
-        <w:t xml:space="preserve"> </w:t>
-      </w:r>
-      <w:hyperlink r:id="rId38">
-        <w:r>
-          <w:rPr>
-            <w:rStyle w:val="Hyperlink"/>
-          </w:rPr>
-          <w:t xml:space="preserve">Terraform</w:t>
-        </w:r>
-      </w:hyperlink>
-      <w:r>
-        <w:t xml:space="preserve">,</w:t>
-      </w:r>
-      <w:r>
-        <w:t xml:space="preserve"> </w:t>
-      </w:r>
-      <w:hyperlink r:id="rId35">
-        <w:r>
-          <w:rPr>
-            <w:rStyle w:val="Hyperlink"/>
-          </w:rPr>
-          <w:t xml:space="preserve">Docker</w:t>
-        </w:r>
-      </w:hyperlink>
-      <w:r>
-        <w:t xml:space="preserve">).</w:t>
-      </w:r>
-    </w:p>
-    <w:p>
-      <w:pPr>
-        <w:pStyle w:val="Compact"/>
-        <w:numPr>
-          <w:ilvl w:val="0"/>
-          <w:numId w:val="1006"/>
-        </w:numPr>
-      </w:pPr>
-      <w:r>
-        <w:t xml:space="preserve">Scanned ~200 AWS accounts for high-priority misconfigurations, vulnerabilities, and cost-savings opportunities (</w:t>
-      </w:r>
-      <w:hyperlink r:id="rId26">
-        <w:r>
-          <w:rPr>
-            <w:rStyle w:val="Hyperlink"/>
-          </w:rPr>
-          <w:t xml:space="preserve">Go</w:t>
-        </w:r>
-      </w:hyperlink>
-      <w:r>
-        <w:t xml:space="preserve">, async programming,</w:t>
-      </w:r>
-      <w:r>
-        <w:t xml:space="preserve"> </w:t>
-      </w:r>
-      <w:hyperlink r:id="rId30">
-        <w:r>
-          <w:rPr>
-            <w:rStyle w:val="Hyperlink"/>
-          </w:rPr>
-          <w:t xml:space="preserve">AWS Lambda</w:t>
-        </w:r>
-      </w:hyperlink>
-      <w:r>
-        <w:t xml:space="preserve">,</w:t>
-      </w:r>
-      <w:r>
-        <w:t xml:space="preserve"> </w:t>
-      </w:r>
-      <w:hyperlink r:id="rId50">
-        <w:r>
-          <w:rPr>
-            <w:rStyle w:val="Hyperlink"/>
-          </w:rPr>
-          <w:t xml:space="preserve">PostgreSQL</w:t>
-        </w:r>
-      </w:hyperlink>
-      <w:r>
-        <w:t xml:space="preserve">,</w:t>
-      </w:r>
-      <w:r>
-        <w:t xml:space="preserve"> </w:t>
-      </w:r>
-      <w:hyperlink r:id="rId38">
-        <w:r>
-          <w:rPr>
-            <w:rStyle w:val="Hyperlink"/>
-          </w:rPr>
-          <w:t xml:space="preserve">Terraform</w:t>
-        </w:r>
-      </w:hyperlink>
-      <w:r>
-        <w:t xml:space="preserve">,</w:t>
-      </w:r>
-      <w:r>
-        <w:t xml:space="preserve"> </w:t>
-      </w:r>
-      <w:hyperlink r:id="rId35">
-        <w:r>
-          <w:rPr>
-            <w:rStyle w:val="Hyperlink"/>
-          </w:rPr>
-          <w:t xml:space="preserve">Docker</w:t>
-        </w:r>
-      </w:hyperlink>
-      <w:r>
-        <w:t xml:space="preserve">).</w:t>
-      </w:r>
-    </w:p>
-    <w:p>
-      <w:pPr>
-        <w:pStyle w:val="Compact"/>
-        <w:numPr>
-          <w:ilvl w:val="0"/>
-          <w:numId w:val="1006"/>
-        </w:numPr>
-      </w:pPr>
-      <w:r>
-        <w:t xml:space="preserve">Implemented the custom Linux runtime environment used by self-hosted</w:t>
-      </w:r>
-      <w:r>
-        <w:t xml:space="preserve"> </w:t>
-      </w:r>
-      <w:hyperlink r:id="rId51">
-        <w:r>
-          <w:rPr>
-            <w:rStyle w:val="Hyperlink"/>
-          </w:rPr>
-          <w:t xml:space="preserve">GitHub Actions</w:t>
-        </w:r>
-      </w:hyperlink>
-      <w:r>
-        <w:t xml:space="preserve"> </w:t>
-      </w:r>
-      <w:r>
-        <w:t xml:space="preserve">runners (</w:t>
-      </w:r>
-      <w:hyperlink r:id="rId52">
-        <w:r>
-          <w:rPr>
-            <w:rStyle w:val="Hyperlink"/>
-          </w:rPr>
-          <w:t xml:space="preserve">Ubuntu</w:t>
-        </w:r>
-      </w:hyperlink>
-      <w:r>
-        <w:t xml:space="preserve">,</w:t>
-      </w:r>
-      <w:r>
-        <w:t xml:space="preserve"> </w:t>
-      </w:r>
-      <w:hyperlink r:id="rId43">
-        <w:r>
-          <w:rPr>
-            <w:rStyle w:val="Hyperlink"/>
-          </w:rPr>
-          <w:t xml:space="preserve">Python</w:t>
-        </w:r>
-      </w:hyperlink>
-      <w:r>
-        <w:t xml:space="preserve">,</w:t>
-      </w:r>
-      <w:r>
-        <w:t xml:space="preserve"> </w:t>
-      </w:r>
-      <w:hyperlink r:id="rId48">
-        <w:r>
-          <w:rPr>
-            <w:rStyle w:val="Hyperlink"/>
-          </w:rPr>
-          <w:t xml:space="preserve">Bash</w:t>
-        </w:r>
-      </w:hyperlink>
-      <w:r>
-        <w:t xml:space="preserve">,</w:t>
-      </w:r>
-      <w:r>
-        <w:t xml:space="preserve"> </w:t>
-      </w:r>
-      <w:hyperlink r:id="rId38">
-        <w:r>
-          <w:rPr>
-            <w:rStyle w:val="Hyperlink"/>
-          </w:rPr>
-          <w:t xml:space="preserve">Terraform</w:t>
-        </w:r>
-      </w:hyperlink>
-      <w:r>
-        <w:t xml:space="preserve">,</w:t>
-      </w:r>
-      <w:r>
-        <w:t xml:space="preserve"> </w:t>
-      </w:r>
-      <w:hyperlink r:id="rId33">
-        <w:r>
-          <w:rPr>
-            <w:rStyle w:val="Hyperlink"/>
-          </w:rPr>
-          <w:t xml:space="preserve">Amazon EKS</w:t>
-        </w:r>
-      </w:hyperlink>
-      <w:r>
-        <w:t xml:space="preserve">,</w:t>
-      </w:r>
-      <w:r>
-        <w:t xml:space="preserve"> </w:t>
-      </w:r>
-      <w:r>
-        <w:rPr>
-          <w:rStyle w:val="VerbatimChar"/>
-        </w:rPr>
-        <w:t xml:space="preserve">kubectl</w:t>
-      </w:r>
-      <w:r>
-        <w:t xml:space="preserve">,</w:t>
-      </w:r>
-      <w:r>
-        <w:t xml:space="preserve"> </w:t>
-      </w:r>
-      <w:hyperlink r:id="rId35">
-        <w:r>
-          <w:rPr>
-            <w:rStyle w:val="Hyperlink"/>
-          </w:rPr>
-          <w:t xml:space="preserve">Docker</w:t>
-        </w:r>
-      </w:hyperlink>
-      <w:r>
-        <w:t xml:space="preserve">).</w:t>
-      </w:r>
-    </w:p>
-    <w:p>
-      <w:pPr>
-        <w:pStyle w:val="Compact"/>
-        <w:numPr>
-          <w:ilvl w:val="0"/>
-          <w:numId w:val="1006"/>
-        </w:numPr>
-      </w:pPr>
-      <w:r>
-        <w:t xml:space="preserve">Spearheaded a project to modernize</w:t>
-      </w:r>
-      <w:r>
-        <w:t xml:space="preserve"> </w:t>
-      </w:r>
-      <w:hyperlink r:id="rId53">
-        <w:r>
-          <w:rPr>
-            <w:rStyle w:val="Hyperlink"/>
-          </w:rPr>
           <w:t xml:space="preserve">Artifactory</w:t>
         </w:r>
       </w:hyperlink>
       <w:r>
-        <w:t xml:space="preserve">, which significantly improved reliability and ability to detect/mirigate supply chain vulnerabilities. Directed effort across ~80 teams and ~300 services to complete the project (</w:t>
-      </w:r>
-      <w:hyperlink r:id="rId26">
-        <w:r>
-          <w:rPr>
-            <w:rStyle w:val="Hyperlink"/>
-          </w:rPr>
-          <w:t xml:space="preserve">Go</w:t>
-        </w:r>
-      </w:hyperlink>
-      <w:r>
-        <w:t xml:space="preserve">,</w:t>
-      </w:r>
-      <w:r>
-        <w:t xml:space="preserve"> </w:t>
-      </w:r>
-      <w:hyperlink r:id="rId43">
-        <w:r>
-          <w:rPr>
-            <w:rStyle w:val="Hyperlink"/>
-          </w:rPr>
-          <w:t xml:space="preserve">Python</w:t>
-        </w:r>
-      </w:hyperlink>
-      <w:r>
-        <w:t xml:space="preserve">,</w:t>
-      </w:r>
-      <w:r>
-        <w:t xml:space="preserve"> </w:t>
-      </w:r>
-      <w:hyperlink r:id="rId54">
-        <w:r>
-          <w:rPr>
-            <w:rStyle w:val="Hyperlink"/>
-          </w:rPr>
-          <w:t xml:space="preserve">Node.js</w:t>
-        </w:r>
-      </w:hyperlink>
-      <w:r>
-        <w:t xml:space="preserve">,</w:t>
-      </w:r>
-      <w:r>
-        <w:t xml:space="preserve"> </w:t>
-      </w:r>
-      <w:hyperlink r:id="rId48">
-        <w:r>
-          <w:rPr>
-            <w:rStyle w:val="Hyperlink"/>
-          </w:rPr>
-          <w:t xml:space="preserve">Bash</w:t>
-        </w:r>
-      </w:hyperlink>
-      <w:r>
-        <w:t xml:space="preserve">,</w:t>
-      </w:r>
-      <w:r>
-        <w:t xml:space="preserve"> </w:t>
-      </w:r>
-      <w:hyperlink r:id="rId55">
-        <w:r>
-          <w:rPr>
-            <w:rStyle w:val="Hyperlink"/>
-          </w:rPr>
-          <w:t xml:space="preserve">Maven</w:t>
-        </w:r>
-      </w:hyperlink>
-      <w:r>
-        <w:t xml:space="preserve">,</w:t>
-      </w:r>
-      <w:r>
-        <w:t xml:space="preserve"> </w:t>
-      </w:r>
-      <w:hyperlink r:id="rId56">
-        <w:r>
-          <w:rPr>
-            <w:rStyle w:val="Hyperlink"/>
-          </w:rPr>
-          <w:t xml:space="preserve">Gradle</w:t>
-        </w:r>
-      </w:hyperlink>
-      <w:r>
-        <w:t xml:space="preserve">,</w:t>
-      </w:r>
-      <w:r>
-        <w:t xml:space="preserve"> </w:t>
-      </w:r>
-      <w:hyperlink r:id="rId38">
-        <w:r>
-          <w:rPr>
-            <w:rStyle w:val="Hyperlink"/>
-          </w:rPr>
-          <w:t xml:space="preserve">Terraform</w:t>
-        </w:r>
-      </w:hyperlink>
-      <w:r>
-        <w:t xml:space="preserve">,</w:t>
-      </w:r>
-      <w:r>
-        <w:t xml:space="preserve"> </w:t>
-      </w:r>
-      <w:hyperlink r:id="rId35">
-        <w:r>
-          <w:rPr>
-            <w:rStyle w:val="Hyperlink"/>
-          </w:rPr>
-          <w:t xml:space="preserve">Docker</w:t>
-        </w:r>
-      </w:hyperlink>
-      <w:r>
-        <w:t xml:space="preserve">, cybersecurity, project management).</w:t>
+        <w:t xml:space="preserve">, which significantly improved reliability and ability to detect/mirigate supply chain vulnerabilities. Directed effort across ~80 teams and ~300 services to complete the project.</w:t>
       </w:r>
     </w:p>
     <w:p>
@@ -1381,74 +941,7 @@
         <w:t xml:space="preserve">Token Vending Machine</w:t>
       </w:r>
       <w:r>
-        <w:t xml:space="preserve">, empowering continuous token and password rotation, improving security (</w:t>
-      </w:r>
-      <w:hyperlink r:id="rId26">
-        <w:r>
-          <w:rPr>
-            <w:rStyle w:val="Hyperlink"/>
-          </w:rPr>
-          <w:t xml:space="preserve">Go</w:t>
-        </w:r>
-      </w:hyperlink>
-      <w:r>
-        <w:t xml:space="preserve">,</w:t>
-      </w:r>
-      <w:r>
-        <w:t xml:space="preserve"> </w:t>
-      </w:r>
-      <w:hyperlink r:id="rId34">
-        <w:r>
-          <w:rPr>
-            <w:rStyle w:val="Hyperlink"/>
-          </w:rPr>
-          <w:t xml:space="preserve">IAM</w:t>
-        </w:r>
-      </w:hyperlink>
-      <w:r>
-        <w:t xml:space="preserve">,</w:t>
-      </w:r>
-      <w:r>
-        <w:t xml:space="preserve"> </w:t>
-      </w:r>
-      <w:hyperlink r:id="rId30">
-        <w:r>
-          <w:rPr>
-            <w:rStyle w:val="Hyperlink"/>
-          </w:rPr>
-          <w:t xml:space="preserve">AWS Lambda</w:t>
-        </w:r>
-      </w:hyperlink>
-      <w:r>
-        <w:t xml:space="preserve">,</w:t>
-      </w:r>
-      <w:r>
-        <w:t xml:space="preserve"> </w:t>
-      </w:r>
-      <w:hyperlink r:id="rId57">
-        <w:r>
-          <w:rPr>
-            <w:rStyle w:val="Hyperlink"/>
-          </w:rPr>
-          <w:t xml:space="preserve">AWS Secrets Manager</w:t>
-        </w:r>
-      </w:hyperlink>
-      <w:r>
-        <w:t xml:space="preserve">,</w:t>
-      </w:r>
-      <w:r>
-        <w:t xml:space="preserve"> </w:t>
-      </w:r>
-      <w:hyperlink r:id="rId38">
-        <w:r>
-          <w:rPr>
-            <w:rStyle w:val="Hyperlink"/>
-          </w:rPr>
-          <w:t xml:space="preserve">Terraform</w:t>
-        </w:r>
-      </w:hyperlink>
-      <w:r>
-        <w:t xml:space="preserve">).</w:t>
+        <w:t xml:space="preserve">, empowering continuous token and password rotation, improving security.</w:t>
       </w:r>
     </w:p>
     <w:p>
@@ -1460,88 +953,7 @@
         </w:numPr>
       </w:pPr>
       <w:r>
-        <w:t xml:space="preserve">Adapted our internal observability-as-code framework to abstract-away the underlying vendor, streamlining vendor migrations and preventing vendor lock-in (</w:t>
-      </w:r>
-      <w:hyperlink r:id="rId58">
-        <w:r>
-          <w:rPr>
-            <w:rStyle w:val="Hyperlink"/>
-          </w:rPr>
-          <w:t xml:space="preserve">New Relic</w:t>
-        </w:r>
-      </w:hyperlink>
-      <w:r>
-        <w:t xml:space="preserve">,</w:t>
-      </w:r>
-      <w:r>
-        <w:t xml:space="preserve"> </w:t>
-      </w:r>
-      <w:hyperlink r:id="rId59">
-        <w:r>
-          <w:rPr>
-            <w:rStyle w:val="Hyperlink"/>
-          </w:rPr>
-          <w:t xml:space="preserve">Datadog</w:t>
-        </w:r>
-      </w:hyperlink>
-      <w:r>
-        <w:t xml:space="preserve">,</w:t>
-      </w:r>
-      <w:r>
-        <w:t xml:space="preserve"> </w:t>
-      </w:r>
-      <w:hyperlink r:id="rId38">
-        <w:r>
-          <w:rPr>
-            <w:rStyle w:val="Hyperlink"/>
-          </w:rPr>
-          <w:t xml:space="preserve">Terraform</w:t>
-        </w:r>
-      </w:hyperlink>
-      <w:r>
-        <w:t xml:space="preserve">,</w:t>
-      </w:r>
-      <w:r>
-        <w:t xml:space="preserve"> </w:t>
-      </w:r>
-      <w:hyperlink r:id="rId26">
-        <w:r>
-          <w:rPr>
-            <w:rStyle w:val="Hyperlink"/>
-          </w:rPr>
-          <w:t xml:space="preserve">Go</w:t>
-        </w:r>
-      </w:hyperlink>
-      <w:r>
-        <w:t xml:space="preserve">,</w:t>
-      </w:r>
-      <w:r>
-        <w:t xml:space="preserve"> </w:t>
-      </w:r>
-      <w:hyperlink r:id="rId43">
-        <w:r>
-          <w:rPr>
-            <w:rStyle w:val="Hyperlink"/>
-          </w:rPr>
-          <w:t xml:space="preserve">Python</w:t>
-        </w:r>
-      </w:hyperlink>
-      <w:r>
-        <w:t xml:space="preserve">,</w:t>
-      </w:r>
-      <w:r>
-        <w:t xml:space="preserve"> </w:t>
-      </w:r>
-      <w:hyperlink r:id="rId38">
-        <w:r>
-          <w:rPr>
-            <w:rStyle w:val="Hyperlink"/>
-          </w:rPr>
-          <w:t xml:space="preserve">Terraform</w:t>
-        </w:r>
-      </w:hyperlink>
-      <w:r>
-        <w:t xml:space="preserve">).</w:t>
+        <w:t xml:space="preserve">Adapted our internal observability-as-code framework to abstract-away the underlying vendor, streamlining vendor migrations and preventing vendor lock-in.</w:t>
       </w:r>
     </w:p>
     <w:p>
@@ -1558,7 +970,7 @@
       <w:r>
         <w:t xml:space="preserve"> </w:t>
       </w:r>
-      <w:hyperlink r:id="rId60">
+      <w:hyperlink r:id="rId48">
         <w:r>
           <w:rPr>
             <w:rStyle w:val="Hyperlink"/>
@@ -1570,32 +982,7 @@
         <w:t xml:space="preserve"> </w:t>
       </w:r>
       <w:r>
-        <w:t xml:space="preserve">CPUs, enabling ~$450k/year in cost savings (</w:t>
-      </w:r>
-      <w:hyperlink r:id="rId48">
-        <w:r>
-          <w:rPr>
-            <w:rStyle w:val="Hyperlink"/>
-          </w:rPr>
-          <w:t xml:space="preserve">Bash</w:t>
-        </w:r>
-      </w:hyperlink>
-      <w:r>
-        <w:t xml:space="preserve">, Linux packaging,</w:t>
-      </w:r>
-      <w:r>
-        <w:t xml:space="preserve"> </w:t>
-      </w:r>
-      <w:hyperlink r:id="rId38">
-        <w:r>
-          <w:rPr>
-            <w:rStyle w:val="Hyperlink"/>
-          </w:rPr>
-          <w:t xml:space="preserve">Terraform</w:t>
-        </w:r>
-      </w:hyperlink>
-      <w:r>
-        <w:t xml:space="preserve">).</w:t>
+        <w:t xml:space="preserve">CPUs, enabling ~$450k/year in cost savings.</w:t>
       </w:r>
     </w:p>
     <w:p>
@@ -1612,7 +999,7 @@
       <w:r>
         <w:t xml:space="preserve"> </w:t>
       </w:r>
-      <w:hyperlink r:id="rId61">
+      <w:hyperlink r:id="rId49">
         <w:r>
           <w:rPr>
             <w:rStyle w:val="Hyperlink"/>
@@ -1654,22 +1041,466 @@
       <w:r>
         <w:t xml:space="preserve"> </w:t>
       </w:r>
+      <w:hyperlink r:id="rId35">
+        <w:r>
+          <w:rPr>
+            <w:rStyle w:val="Hyperlink"/>
+          </w:rPr>
+          <w:t xml:space="preserve">Amazon ECS</w:t>
+        </w:r>
+      </w:hyperlink>
+      <w:r>
+        <w:t xml:space="preserve"> </w:t>
+      </w:r>
+      <w:r>
+        <w:t xml:space="preserve">scale their systems and improve their reliability and scalability, while reducing toil.</w:t>
+      </w:r>
+    </w:p>
+    <w:p>
+      <w:pPr>
+        <w:pStyle w:val="Compact"/>
+        <w:numPr>
+          <w:ilvl w:val="0"/>
+          <w:numId w:val="1006"/>
+        </w:numPr>
+      </w:pPr>
+      <w:r>
+        <w:t xml:space="preserve">Skills:</w:t>
+      </w:r>
+      <w:r>
+        <w:t xml:space="preserve"> </w:t>
+      </w:r>
+      <w:hyperlink r:id="rId47">
+        <w:r>
+          <w:rPr>
+            <w:rStyle w:val="Hyperlink"/>
+          </w:rPr>
+          <w:t xml:space="preserve">Artifactory</w:t>
+        </w:r>
+      </w:hyperlink>
+      <w:r>
+        <w:t xml:space="preserve">,</w:t>
+      </w:r>
+      <w:r>
+        <w:t xml:space="preserve"> </w:t>
+      </w:r>
+      <w:hyperlink r:id="rId43">
+        <w:r>
+          <w:rPr>
+            <w:rStyle w:val="Hyperlink"/>
+          </w:rPr>
+          <w:t xml:space="preserve">AWS Identity Center</w:t>
+        </w:r>
+      </w:hyperlink>
+      <w:r>
+        <w:t xml:space="preserve">,</w:t>
+      </w:r>
+      <w:r>
+        <w:t xml:space="preserve"> </w:t>
+      </w:r>
+      <w:hyperlink r:id="rId50">
+        <w:r>
+          <w:rPr>
+            <w:rStyle w:val="Hyperlink"/>
+          </w:rPr>
+          <w:t xml:space="preserve">AWS ImageBuilder</w:t>
+        </w:r>
+      </w:hyperlink>
+      <w:r>
+        <w:t xml:space="preserve">,</w:t>
+      </w:r>
+      <w:r>
+        <w:t xml:space="preserve"> </w:t>
+      </w:r>
+      <w:hyperlink r:id="rId51">
+        <w:r>
+          <w:rPr>
+            <w:rStyle w:val="Hyperlink"/>
+          </w:rPr>
+          <w:t xml:space="preserve">AWS Secrets Manager</w:t>
+        </w:r>
+      </w:hyperlink>
+      <w:r>
+        <w:t xml:space="preserve">,</w:t>
+      </w:r>
+      <w:r>
+        <w:t xml:space="preserve"> </w:t>
+      </w:r>
       <w:hyperlink r:id="rId32">
         <w:r>
           <w:rPr>
             <w:rStyle w:val="Hyperlink"/>
           </w:rPr>
-          <w:t xml:space="preserve">Amazon ECS</w:t>
-        </w:r>
-      </w:hyperlink>
-      <w:r>
-        <w:t xml:space="preserve"> </w:t>
-      </w:r>
-      <w:r>
-        <w:t xml:space="preserve">scale their systems and improve their reliability and scalability, while reducing toil.</w:t>
-      </w:r>
-    </w:p>
-    <w:bookmarkEnd w:id="62"/>
+          <w:t xml:space="preserve">AWS</w:t>
+        </w:r>
+      </w:hyperlink>
+      <w:r>
+        <w:t xml:space="preserve">,</w:t>
+      </w:r>
+      <w:r>
+        <w:t xml:space="preserve"> </w:t>
+      </w:r>
+      <w:hyperlink r:id="rId52">
+        <w:r>
+          <w:rPr>
+            <w:rStyle w:val="Hyperlink"/>
+          </w:rPr>
+          <w:t xml:space="preserve">Bash</w:t>
+        </w:r>
+      </w:hyperlink>
+      <w:r>
+        <w:t xml:space="preserve">,</w:t>
+      </w:r>
+      <w:r>
+        <w:t xml:space="preserve"> </w:t>
+      </w:r>
+      <w:hyperlink r:id="rId45">
+        <w:r>
+          <w:rPr>
+            <w:rStyle w:val="Hyperlink"/>
+          </w:rPr>
+          <w:t xml:space="preserve">CIS</w:t>
+        </w:r>
+      </w:hyperlink>
+      <w:r>
+        <w:t xml:space="preserve">,</w:t>
+      </w:r>
+      <w:r>
+        <w:t xml:space="preserve"> </w:t>
+      </w:r>
+      <w:hyperlink r:id="rId53">
+        <w:r>
+          <w:rPr>
+            <w:rStyle w:val="Hyperlink"/>
+          </w:rPr>
+          <w:t xml:space="preserve">CloudFormation</w:t>
+        </w:r>
+      </w:hyperlink>
+      <w:r>
+        <w:t xml:space="preserve">,</w:t>
+      </w:r>
+      <w:r>
+        <w:t xml:space="preserve"> </w:t>
+      </w:r>
+      <w:hyperlink r:id="rId33">
+        <w:r>
+          <w:rPr>
+            <w:rStyle w:val="Hyperlink"/>
+          </w:rPr>
+          <w:t xml:space="preserve">CloudFront</w:t>
+        </w:r>
+      </w:hyperlink>
+      <w:r>
+        <w:t xml:space="preserve">,</w:t>
+      </w:r>
+      <w:r>
+        <w:t xml:space="preserve"> </w:t>
+      </w:r>
+      <w:hyperlink r:id="rId42">
+        <w:r>
+          <w:rPr>
+            <w:rStyle w:val="Hyperlink"/>
+          </w:rPr>
+          <w:t xml:space="preserve">Control Tower</w:t>
+        </w:r>
+      </w:hyperlink>
+      <w:r>
+        <w:t xml:space="preserve">,</w:t>
+      </w:r>
+      <w:r>
+        <w:t xml:space="preserve"> </w:t>
+      </w:r>
+      <w:hyperlink r:id="rId54">
+        <w:r>
+          <w:rPr>
+            <w:rStyle w:val="Hyperlink"/>
+          </w:rPr>
+          <w:t xml:space="preserve">Datadog</w:t>
+        </w:r>
+      </w:hyperlink>
+      <w:r>
+        <w:t xml:space="preserve">,</w:t>
+      </w:r>
+      <w:r>
+        <w:t xml:space="preserve"> </w:t>
+      </w:r>
+      <w:hyperlink r:id="rId29">
+        <w:r>
+          <w:rPr>
+            <w:rStyle w:val="Hyperlink"/>
+          </w:rPr>
+          <w:t xml:space="preserve">Docker</w:t>
+        </w:r>
+      </w:hyperlink>
+      <w:r>
+        <w:t xml:space="preserve">,</w:t>
+      </w:r>
+      <w:r>
+        <w:t xml:space="preserve"> </w:t>
+      </w:r>
+      <w:hyperlink r:id="rId34">
+        <w:r>
+          <w:rPr>
+            <w:rStyle w:val="Hyperlink"/>
+          </w:rPr>
+          <w:t xml:space="preserve">EC2</w:t>
+        </w:r>
+      </w:hyperlink>
+      <w:r>
+        <w:t xml:space="preserve">,</w:t>
+      </w:r>
+      <w:r>
+        <w:t xml:space="preserve"> </w:t>
+      </w:r>
+      <w:hyperlink r:id="rId35">
+        <w:r>
+          <w:rPr>
+            <w:rStyle w:val="Hyperlink"/>
+          </w:rPr>
+          <w:t xml:space="preserve">ECS</w:t>
+        </w:r>
+      </w:hyperlink>
+      <w:r>
+        <w:t xml:space="preserve">,</w:t>
+      </w:r>
+      <w:r>
+        <w:t xml:space="preserve"> </w:t>
+      </w:r>
+      <w:hyperlink r:id="rId36">
+        <w:r>
+          <w:rPr>
+            <w:rStyle w:val="Hyperlink"/>
+          </w:rPr>
+          <w:t xml:space="preserve">EKS</w:t>
+        </w:r>
+      </w:hyperlink>
+      <w:r>
+        <w:t xml:space="preserve">,</w:t>
+      </w:r>
+      <w:r>
+        <w:t xml:space="preserve"> </w:t>
+      </w:r>
+      <w:hyperlink r:id="rId46">
+        <w:r>
+          <w:rPr>
+            <w:rStyle w:val="Hyperlink"/>
+          </w:rPr>
+          <w:t xml:space="preserve">GitHub Actions</w:t>
+        </w:r>
+      </w:hyperlink>
+      <w:r>
+        <w:t xml:space="preserve">,</w:t>
+      </w:r>
+      <w:r>
+        <w:t xml:space="preserve"> </w:t>
+      </w:r>
+      <w:hyperlink r:id="rId31">
+        <w:r>
+          <w:rPr>
+            <w:rStyle w:val="Hyperlink"/>
+          </w:rPr>
+          <w:t xml:space="preserve">GitOps</w:t>
+        </w:r>
+      </w:hyperlink>
+      <w:r>
+        <w:t xml:space="preserve">,</w:t>
+      </w:r>
+      <w:r>
+        <w:t xml:space="preserve"> </w:t>
+      </w:r>
+      <w:hyperlink r:id="rId28">
+        <w:r>
+          <w:rPr>
+            <w:rStyle w:val="Hyperlink"/>
+          </w:rPr>
+          <w:t xml:space="preserve">Go</w:t>
+        </w:r>
+      </w:hyperlink>
+      <w:r>
+        <w:t xml:space="preserve">,</w:t>
+      </w:r>
+      <w:r>
+        <w:t xml:space="preserve"> </w:t>
+      </w:r>
+      <w:hyperlink r:id="rId55">
+        <w:r>
+          <w:rPr>
+            <w:rStyle w:val="Hyperlink"/>
+          </w:rPr>
+          <w:t xml:space="preserve">Gradle</w:t>
+        </w:r>
+      </w:hyperlink>
+      <w:r>
+        <w:t xml:space="preserve">,</w:t>
+      </w:r>
+      <w:r>
+        <w:t xml:space="preserve"> </w:t>
+      </w:r>
+      <w:hyperlink r:id="rId37">
+        <w:r>
+          <w:rPr>
+            <w:rStyle w:val="Hyperlink"/>
+          </w:rPr>
+          <w:t xml:space="preserve">IAM</w:t>
+        </w:r>
+      </w:hyperlink>
+      <w:r>
+        <w:t xml:space="preserve">,</w:t>
+      </w:r>
+      <w:r>
+        <w:t xml:space="preserve"> </w:t>
+      </w:r>
+      <w:hyperlink r:id="rId38">
+        <w:r>
+          <w:rPr>
+            <w:rStyle w:val="Hyperlink"/>
+          </w:rPr>
+          <w:t xml:space="preserve">Lambda</w:t>
+        </w:r>
+      </w:hyperlink>
+      <w:r>
+        <w:t xml:space="preserve">,</w:t>
+      </w:r>
+      <w:r>
+        <w:t xml:space="preserve"> </w:t>
+      </w:r>
+      <w:hyperlink r:id="rId56">
+        <w:r>
+          <w:rPr>
+            <w:rStyle w:val="Hyperlink"/>
+          </w:rPr>
+          <w:t xml:space="preserve">Maven</w:t>
+        </w:r>
+      </w:hyperlink>
+      <w:r>
+        <w:t xml:space="preserve">,</w:t>
+      </w:r>
+      <w:r>
+        <w:t xml:space="preserve"> </w:t>
+      </w:r>
+      <w:hyperlink r:id="rId57">
+        <w:r>
+          <w:rPr>
+            <w:rStyle w:val="Hyperlink"/>
+          </w:rPr>
+          <w:t xml:space="preserve">New Relic</w:t>
+        </w:r>
+      </w:hyperlink>
+      <w:r>
+        <w:t xml:space="preserve">,</w:t>
+      </w:r>
+      <w:r>
+        <w:t xml:space="preserve"> </w:t>
+      </w:r>
+      <w:hyperlink r:id="rId58">
+        <w:r>
+          <w:rPr>
+            <w:rStyle w:val="Hyperlink"/>
+          </w:rPr>
+          <w:t xml:space="preserve">Node.js</w:t>
+        </w:r>
+      </w:hyperlink>
+      <w:r>
+        <w:t xml:space="preserve">,</w:t>
+      </w:r>
+      <w:r>
+        <w:t xml:space="preserve"> </w:t>
+      </w:r>
+      <w:hyperlink r:id="rId59">
+        <w:r>
+          <w:rPr>
+            <w:rStyle w:val="Hyperlink"/>
+          </w:rPr>
+          <w:t xml:space="preserve">Packer</w:t>
+        </w:r>
+      </w:hyperlink>
+      <w:r>
+        <w:t xml:space="preserve">,</w:t>
+      </w:r>
+      <w:r>
+        <w:t xml:space="preserve"> </w:t>
+      </w:r>
+      <w:hyperlink r:id="rId60">
+        <w:r>
+          <w:rPr>
+            <w:rStyle w:val="Hyperlink"/>
+          </w:rPr>
+          <w:t xml:space="preserve">PostgreSQL</w:t>
+        </w:r>
+      </w:hyperlink>
+      <w:r>
+        <w:t xml:space="preserve">,</w:t>
+      </w:r>
+      <w:r>
+        <w:t xml:space="preserve"> </w:t>
+      </w:r>
+      <w:hyperlink r:id="rId61">
+        <w:r>
+          <w:rPr>
+            <w:rStyle w:val="Hyperlink"/>
+          </w:rPr>
+          <w:t xml:space="preserve">Python</w:t>
+        </w:r>
+      </w:hyperlink>
+      <w:r>
+        <w:t xml:space="preserve">,</w:t>
+      </w:r>
+      <w:r>
+        <w:t xml:space="preserve"> </w:t>
+      </w:r>
+      <w:hyperlink r:id="rId39">
+        <w:r>
+          <w:rPr>
+            <w:rStyle w:val="Hyperlink"/>
+          </w:rPr>
+          <w:t xml:space="preserve">S3</w:t>
+        </w:r>
+      </w:hyperlink>
+      <w:r>
+        <w:t xml:space="preserve">,</w:t>
+      </w:r>
+      <w:r>
+        <w:t xml:space="preserve"> </w:t>
+      </w:r>
+      <w:hyperlink r:id="rId30">
+        <w:r>
+          <w:rPr>
+            <w:rStyle w:val="Hyperlink"/>
+          </w:rPr>
+          <w:t xml:space="preserve">Terraform</w:t>
+        </w:r>
+      </w:hyperlink>
+      <w:r>
+        <w:t xml:space="preserve">,</w:t>
+      </w:r>
+      <w:r>
+        <w:t xml:space="preserve"> </w:t>
+      </w:r>
+      <w:hyperlink r:id="rId62">
+        <w:r>
+          <w:rPr>
+            <w:rStyle w:val="Hyperlink"/>
+          </w:rPr>
+          <w:t xml:space="preserve">Ubuntu</w:t>
+        </w:r>
+      </w:hyperlink>
+      <w:r>
+        <w:t xml:space="preserve">,</w:t>
+      </w:r>
+      <w:r>
+        <w:t xml:space="preserve"> </w:t>
+      </w:r>
+      <w:r>
+        <w:rPr>
+          <w:rStyle w:val="VerbatimChar"/>
+        </w:rPr>
+        <w:t xml:space="preserve">kubectl</w:t>
+      </w:r>
+      <w:r>
+        <w:t xml:space="preserve">, async/concurrency, cybersecurity, Linux packaging, observability, project management, platform engineering.</w:t>
+      </w:r>
+    </w:p>
+    <w:bookmarkEnd w:id="63"/>
     <w:bookmarkStart w:id="66" w:name="X10db8962cfbd6696b1143be0f8a86ec8231ce42"/>
     <w:p>
       <w:pPr>
@@ -1693,7 +1524,7 @@
       <w:r>
         <w:t xml:space="preserve"> </w:t>
       </w:r>
-      <w:hyperlink r:id="rId63">
+      <w:hyperlink r:id="rId64">
         <w:r>
           <w:rPr>
             <w:rStyle w:val="Hyperlink"/>
@@ -1707,74 +1538,7 @@
         <w:t xml:space="preserve"> </w:t>
       </w:r>
       <w:r>
-        <w:t xml:space="preserve">(SRE) team, focusing on macro-oriented reliability/availability problems and platform engineering principles, improving our ability to scale our human resources (</w:t>
-      </w:r>
-      <w:hyperlink r:id="rId35">
-        <w:r>
-          <w:rPr>
-            <w:rStyle w:val="Hyperlink"/>
-          </w:rPr>
-          <w:t xml:space="preserve">Docker</w:t>
-        </w:r>
-      </w:hyperlink>
-      <w:r>
-        <w:t xml:space="preserve">,</w:t>
-      </w:r>
-      <w:r>
-        <w:t xml:space="preserve"> </w:t>
-      </w:r>
-      <w:hyperlink r:id="rId32">
-        <w:r>
-          <w:rPr>
-            <w:rStyle w:val="Hyperlink"/>
-          </w:rPr>
-          <w:t xml:space="preserve">Amazon ECS</w:t>
-        </w:r>
-      </w:hyperlink>
-      <w:r>
-        <w:t xml:space="preserve">,</w:t>
-      </w:r>
-      <w:r>
-        <w:t xml:space="preserve"> </w:t>
-      </w:r>
-      <w:hyperlink r:id="rId38">
-        <w:r>
-          <w:rPr>
-            <w:rStyle w:val="Hyperlink"/>
-          </w:rPr>
-          <w:t xml:space="preserve">Terraform</w:t>
-        </w:r>
-      </w:hyperlink>
-      <w:r>
-        <w:t xml:space="preserve">,</w:t>
-      </w:r>
-      <w:r>
-        <w:t xml:space="preserve"> </w:t>
-      </w:r>
-      <w:hyperlink r:id="rId58">
-        <w:r>
-          <w:rPr>
-            <w:rStyle w:val="Hyperlink"/>
-          </w:rPr>
-          <w:t xml:space="preserve">New Relic</w:t>
-        </w:r>
-      </w:hyperlink>
-      <w:r>
-        <w:t xml:space="preserve">,</w:t>
-      </w:r>
-      <w:r>
-        <w:t xml:space="preserve"> </w:t>
-      </w:r>
-      <w:hyperlink r:id="rId59">
-        <w:r>
-          <w:rPr>
-            <w:rStyle w:val="Hyperlink"/>
-          </w:rPr>
-          <w:t xml:space="preserve">Datadog</w:t>
-        </w:r>
-      </w:hyperlink>
-      <w:r>
-        <w:t xml:space="preserve">).</w:t>
+        <w:t xml:space="preserve">(SRE) team, focusing on macro-oriented reliability/availability problems and platform engineering principles, improving our ability to scale our human resources.</w:t>
       </w:r>
     </w:p>
     <w:p>
@@ -1799,13 +1563,490 @@
         <w:t xml:space="preserve">LEGO blocks</w:t>
       </w:r>
       <w:r>
-        <w:t xml:space="preserve">), enhancing infrastructure management and deployment efficiency significantly (</w:t>
+        <w:t xml:space="preserve">), enhancing infrastructure management and deployment efficiency significantly.</w:t>
+      </w:r>
+    </w:p>
+    <w:p>
+      <w:pPr>
+        <w:pStyle w:val="Compact"/>
+        <w:numPr>
+          <w:ilvl w:val="0"/>
+          <w:numId w:val="1007"/>
+        </w:numPr>
+      </w:pPr>
+      <w:r>
+        <w:t xml:space="preserve">Reduced time to deploy a new service from several weeks of weeks to under 20m by implementing an observability-as-code methodology and defining broad-use</w:t>
+      </w:r>
+      <w:r>
+        <w:t xml:space="preserve"> </w:t>
+      </w:r>
+      <w:hyperlink r:id="rId65">
+        <w:r>
+          <w:rPr>
+            <w:rStyle w:val="Hyperlink"/>
+          </w:rPr>
+          <w:t xml:space="preserve">Service Level Objectives</w:t>
+        </w:r>
+      </w:hyperlink>
+      <w:r>
+        <w:t xml:space="preserve"> </w:t>
+      </w:r>
+      <w:r>
+        <w:t xml:space="preserve">(SLOs).</w:t>
+      </w:r>
+    </w:p>
+    <w:p>
+      <w:pPr>
+        <w:pStyle w:val="Compact"/>
+        <w:numPr>
+          <w:ilvl w:val="0"/>
+          <w:numId w:val="1007"/>
+        </w:numPr>
+      </w:pPr>
+      <w:r>
+        <w:t xml:space="preserve">Customized the</w:t>
+      </w:r>
+      <w:r>
+        <w:t xml:space="preserve"> </w:t>
+      </w:r>
+      <w:hyperlink r:id="rId27">
+        <w:r>
+          <w:rPr>
+            <w:rStyle w:val="Hyperlink"/>
+          </w:rPr>
+          <w:t xml:space="preserve">Amazon Linux</w:t>
+        </w:r>
+      </w:hyperlink>
+      <w:r>
+        <w:t xml:space="preserve"> </w:t>
+      </w:r>
+      <w:r>
+        <w:t xml:space="preserve">AMIs to comply with Level-2</w:t>
+      </w:r>
+      <w:r>
+        <w:t xml:space="preserve"> </w:t>
+      </w:r>
+      <w:hyperlink r:id="rId45">
+        <w:r>
+          <w:rPr>
+            <w:rStyle w:val="Hyperlink"/>
+          </w:rPr>
+          <w:t xml:space="preserve">CIS</w:t>
+        </w:r>
+      </w:hyperlink>
+      <w:r>
+        <w:t xml:space="preserve"> </w:t>
+      </w:r>
+      <w:r>
+        <w:t xml:space="preserve">Guidelines for both Amazon Linux and</w:t>
+      </w:r>
+      <w:r>
+        <w:t xml:space="preserve"> </w:t>
+      </w:r>
+      <w:hyperlink r:id="rId29">
+        <w:r>
+          <w:rPr>
+            <w:rStyle w:val="Hyperlink"/>
+          </w:rPr>
+          <w:t xml:space="preserve">Docker</w:t>
+        </w:r>
+      </w:hyperlink>
+      <w:r>
+        <w:t xml:space="preserve">, increasing security and preventing breaches.</w:t>
+      </w:r>
+    </w:p>
+    <w:p>
+      <w:pPr>
+        <w:pStyle w:val="Compact"/>
+        <w:numPr>
+          <w:ilvl w:val="0"/>
+          <w:numId w:val="1007"/>
+        </w:numPr>
+      </w:pPr>
+      <w:r>
+        <w:t xml:space="preserve">Invented operational tooling to understand the current posture of AWS accounts where off-the-shelf tools did not meet the needs of the organization.</w:t>
+      </w:r>
+    </w:p>
+    <w:p>
+      <w:pPr>
+        <w:pStyle w:val="Compact"/>
+        <w:numPr>
+          <w:ilvl w:val="0"/>
+          <w:numId w:val="1007"/>
+        </w:numPr>
+      </w:pPr>
+      <w:r>
+        <w:t xml:space="preserve">Skills:</w:t>
+      </w:r>
+      <w:r>
+        <w:t xml:space="preserve"> </w:t>
+      </w:r>
+      <w:hyperlink r:id="rId32">
+        <w:r>
+          <w:rPr>
+            <w:rStyle w:val="Hyperlink"/>
+          </w:rPr>
+          <w:t xml:space="preserve">AWS</w:t>
+        </w:r>
+      </w:hyperlink>
+      <w:r>
+        <w:t xml:space="preserve">,</w:t>
+      </w:r>
+      <w:r>
+        <w:t xml:space="preserve"> </w:t>
+      </w:r>
+      <w:hyperlink r:id="rId52">
+        <w:r>
+          <w:rPr>
+            <w:rStyle w:val="Hyperlink"/>
+          </w:rPr>
+          <w:t xml:space="preserve">Bash</w:t>
+        </w:r>
+      </w:hyperlink>
+      <w:r>
+        <w:t xml:space="preserve">,</w:t>
+      </w:r>
+      <w:r>
+        <w:t xml:space="preserve"> </w:t>
+      </w:r>
+      <w:hyperlink r:id="rId45">
+        <w:r>
+          <w:rPr>
+            <w:rStyle w:val="Hyperlink"/>
+          </w:rPr>
+          <w:t xml:space="preserve">CIS</w:t>
+        </w:r>
+      </w:hyperlink>
+      <w:r>
+        <w:t xml:space="preserve">,</w:t>
+      </w:r>
+      <w:r>
+        <w:t xml:space="preserve"> </w:t>
+      </w:r>
+      <w:hyperlink r:id="rId33">
+        <w:r>
+          <w:rPr>
+            <w:rStyle w:val="Hyperlink"/>
+          </w:rPr>
+          <w:t xml:space="preserve">CloudFront</w:t>
+        </w:r>
+      </w:hyperlink>
+      <w:r>
+        <w:t xml:space="preserve">,</w:t>
+      </w:r>
+      <w:r>
+        <w:t xml:space="preserve"> </w:t>
+      </w:r>
+      <w:hyperlink r:id="rId54">
+        <w:r>
+          <w:rPr>
+            <w:rStyle w:val="Hyperlink"/>
+          </w:rPr>
+          <w:t xml:space="preserve">Datadog</w:t>
+        </w:r>
+      </w:hyperlink>
+      <w:r>
+        <w:t xml:space="preserve">,</w:t>
+      </w:r>
+      <w:r>
+        <w:t xml:space="preserve"> </w:t>
+      </w:r>
+      <w:hyperlink r:id="rId29">
+        <w:r>
+          <w:rPr>
+            <w:rStyle w:val="Hyperlink"/>
+          </w:rPr>
+          <w:t xml:space="preserve">Docker</w:t>
+        </w:r>
+      </w:hyperlink>
+      <w:r>
+        <w:t xml:space="preserve">,</w:t>
+      </w:r>
+      <w:r>
+        <w:t xml:space="preserve"> </w:t>
+      </w:r>
+      <w:hyperlink r:id="rId34">
+        <w:r>
+          <w:rPr>
+            <w:rStyle w:val="Hyperlink"/>
+          </w:rPr>
+          <w:t xml:space="preserve">EC2</w:t>
+        </w:r>
+      </w:hyperlink>
+      <w:r>
+        <w:t xml:space="preserve">,</w:t>
+      </w:r>
+      <w:r>
+        <w:t xml:space="preserve"> </w:t>
       </w:r>
       <w:hyperlink r:id="rId35">
         <w:r>
           <w:rPr>
             <w:rStyle w:val="Hyperlink"/>
           </w:rPr>
+          <w:t xml:space="preserve">ECS</w:t>
+        </w:r>
+      </w:hyperlink>
+      <w:r>
+        <w:t xml:space="preserve">,</w:t>
+      </w:r>
+      <w:r>
+        <w:t xml:space="preserve"> </w:t>
+      </w:r>
+      <w:hyperlink r:id="rId46">
+        <w:r>
+          <w:rPr>
+            <w:rStyle w:val="Hyperlink"/>
+          </w:rPr>
+          <w:t xml:space="preserve">GitHub Actions</w:t>
+        </w:r>
+      </w:hyperlink>
+      <w:r>
+        <w:t xml:space="preserve">,</w:t>
+      </w:r>
+      <w:r>
+        <w:t xml:space="preserve"> </w:t>
+      </w:r>
+      <w:hyperlink r:id="rId31">
+        <w:r>
+          <w:rPr>
+            <w:rStyle w:val="Hyperlink"/>
+          </w:rPr>
+          <w:t xml:space="preserve">GitOps</w:t>
+        </w:r>
+      </w:hyperlink>
+      <w:r>
+        <w:t xml:space="preserve">,</w:t>
+      </w:r>
+      <w:r>
+        <w:t xml:space="preserve"> </w:t>
+      </w:r>
+      <w:hyperlink r:id="rId28">
+        <w:r>
+          <w:rPr>
+            <w:rStyle w:val="Hyperlink"/>
+          </w:rPr>
+          <w:t xml:space="preserve">Go</w:t>
+        </w:r>
+      </w:hyperlink>
+      <w:r>
+        <w:t xml:space="preserve">,</w:t>
+      </w:r>
+      <w:r>
+        <w:t xml:space="preserve"> </w:t>
+      </w:r>
+      <w:hyperlink r:id="rId37">
+        <w:r>
+          <w:rPr>
+            <w:rStyle w:val="Hyperlink"/>
+          </w:rPr>
+          <w:t xml:space="preserve">IAM</w:t>
+        </w:r>
+      </w:hyperlink>
+      <w:r>
+        <w:t xml:space="preserve">,</w:t>
+      </w:r>
+      <w:r>
+        <w:t xml:space="preserve"> </w:t>
+      </w:r>
+      <w:hyperlink r:id="rId38">
+        <w:r>
+          <w:rPr>
+            <w:rStyle w:val="Hyperlink"/>
+          </w:rPr>
+          <w:t xml:space="preserve">Lambda</w:t>
+        </w:r>
+      </w:hyperlink>
+      <w:r>
+        <w:t xml:space="preserve">,</w:t>
+      </w:r>
+      <w:r>
+        <w:t xml:space="preserve"> </w:t>
+      </w:r>
+      <w:hyperlink r:id="rId57">
+        <w:r>
+          <w:rPr>
+            <w:rStyle w:val="Hyperlink"/>
+          </w:rPr>
+          <w:t xml:space="preserve">New Relic</w:t>
+        </w:r>
+      </w:hyperlink>
+      <w:r>
+        <w:t xml:space="preserve">,</w:t>
+      </w:r>
+      <w:r>
+        <w:t xml:space="preserve"> </w:t>
+      </w:r>
+      <w:hyperlink r:id="rId59">
+        <w:r>
+          <w:rPr>
+            <w:rStyle w:val="Hyperlink"/>
+          </w:rPr>
+          <w:t xml:space="preserve">Packer</w:t>
+        </w:r>
+      </w:hyperlink>
+      <w:r>
+        <w:t xml:space="preserve">,</w:t>
+      </w:r>
+      <w:r>
+        <w:t xml:space="preserve"> </w:t>
+      </w:r>
+      <w:hyperlink r:id="rId60">
+        <w:r>
+          <w:rPr>
+            <w:rStyle w:val="Hyperlink"/>
+          </w:rPr>
+          <w:t xml:space="preserve">PostgreSQL</w:t>
+        </w:r>
+      </w:hyperlink>
+      <w:r>
+        <w:t xml:space="preserve">,</w:t>
+      </w:r>
+      <w:r>
+        <w:t xml:space="preserve"> </w:t>
+      </w:r>
+      <w:hyperlink r:id="rId61">
+        <w:r>
+          <w:rPr>
+            <w:rStyle w:val="Hyperlink"/>
+          </w:rPr>
+          <w:t xml:space="preserve">Python</w:t>
+        </w:r>
+      </w:hyperlink>
+      <w:r>
+        <w:t xml:space="preserve">,</w:t>
+      </w:r>
+      <w:r>
+        <w:t xml:space="preserve"> </w:t>
+      </w:r>
+      <w:hyperlink r:id="rId39">
+        <w:r>
+          <w:rPr>
+            <w:rStyle w:val="Hyperlink"/>
+          </w:rPr>
+          <w:t xml:space="preserve">S3</w:t>
+        </w:r>
+      </w:hyperlink>
+      <w:r>
+        <w:t xml:space="preserve">,</w:t>
+      </w:r>
+      <w:r>
+        <w:t xml:space="preserve"> </w:t>
+      </w:r>
+      <w:hyperlink r:id="rId51">
+        <w:r>
+          <w:rPr>
+            <w:rStyle w:val="Hyperlink"/>
+          </w:rPr>
+          <w:t xml:space="preserve">Secrets Manager</w:t>
+        </w:r>
+      </w:hyperlink>
+      <w:r>
+        <w:t xml:space="preserve">,</w:t>
+      </w:r>
+      <w:r>
+        <w:t xml:space="preserve"> </w:t>
+      </w:r>
+      <w:hyperlink r:id="rId30">
+        <w:r>
+          <w:rPr>
+            <w:rStyle w:val="Hyperlink"/>
+          </w:rPr>
+          <w:t xml:space="preserve">Terraform</w:t>
+        </w:r>
+      </w:hyperlink>
+      <w:r>
+        <w:t xml:space="preserve">, async/concurrency, cybersecurity, observability, platform engineering.</w:t>
+      </w:r>
+    </w:p>
+    <w:bookmarkEnd w:id="66"/>
+    <w:bookmarkStart w:id="74" w:name="Xbb0df5850d4c183c9a79a02a33b92ad2a2543dd"/>
+    <w:p>
+      <w:pPr>
+        <w:pStyle w:val="Heading4"/>
+      </w:pPr>
+      <w:r>
+        <w:t xml:space="preserve">Staff Software Engineer (October 2016—October 2018)</w:t>
+      </w:r>
+    </w:p>
+    <w:p>
+      <w:pPr>
+        <w:pStyle w:val="Compact"/>
+        <w:numPr>
+          <w:ilvl w:val="0"/>
+          <w:numId w:val="1008"/>
+        </w:numPr>
+      </w:pPr>
+      <w:r>
+        <w:t xml:space="preserve">Led the development of Tier-1 services within the educational content authoring pipeline, leveraging technologies such as</w:t>
+      </w:r>
+      <w:r>
+        <w:t xml:space="preserve"> </w:t>
+      </w:r>
+      <w:hyperlink r:id="rId67">
+        <w:r>
+          <w:rPr>
+            <w:rStyle w:val="Hyperlink"/>
+          </w:rPr>
+          <w:t xml:space="preserve">REST</w:t>
+        </w:r>
+      </w:hyperlink>
+      <w:r>
+        <w:t xml:space="preserve">,</w:t>
+      </w:r>
+      <w:r>
+        <w:t xml:space="preserve"> </w:t>
+      </w:r>
+      <w:hyperlink r:id="rId68">
+        <w:r>
+          <w:rPr>
+            <w:rStyle w:val="Hyperlink"/>
+          </w:rPr>
+          <w:t xml:space="preserve">GraphQL</w:t>
+        </w:r>
+      </w:hyperlink>
+      <w:r>
+        <w:t xml:space="preserve">, API design,</w:t>
+      </w:r>
+      <w:r>
+        <w:t xml:space="preserve"> </w:t>
+      </w:r>
+      <w:hyperlink r:id="rId35">
+        <w:r>
+          <w:rPr>
+            <w:rStyle w:val="Hyperlink"/>
+          </w:rPr>
+          <w:t xml:space="preserve">Amazon ECS</w:t>
+        </w:r>
+      </w:hyperlink>
+      <w:r>
+        <w:t xml:space="preserve"> </w:t>
+      </w:r>
+      <w:r>
+        <w:t xml:space="preserve">(similar to</w:t>
+      </w:r>
+      <w:r>
+        <w:t xml:space="preserve"> </w:t>
+      </w:r>
+      <w:hyperlink r:id="rId69">
+        <w:r>
+          <w:rPr>
+            <w:rStyle w:val="Hyperlink"/>
+          </w:rPr>
+          <w:t xml:space="preserve">Kubernetes</w:t>
+        </w:r>
+      </w:hyperlink>
+      <w:r>
+        <w:t xml:space="preserve">),</w:t>
+      </w:r>
+      <w:r>
+        <w:t xml:space="preserve"> </w:t>
+      </w:r>
+      <w:hyperlink r:id="rId29">
+        <w:r>
+          <w:rPr>
+            <w:rStyle w:val="Hyperlink"/>
+          </w:rPr>
           <w:t xml:space="preserve">Docker</w:t>
         </w:r>
       </w:hyperlink>
@@ -1815,7 +2056,7 @@
       <w:r>
         <w:t xml:space="preserve"> </w:t>
       </w:r>
-      <w:hyperlink r:id="rId38">
+      <w:hyperlink r:id="rId30">
         <w:r>
           <w:rPr>
             <w:rStyle w:val="Hyperlink"/>
@@ -1829,272 +2070,16 @@
       <w:r>
         <w:t xml:space="preserve"> </w:t>
       </w:r>
-      <w:hyperlink r:id="rId64">
-        <w:r>
-          <w:rPr>
-            <w:rStyle w:val="Hyperlink"/>
-          </w:rPr>
-          <w:t xml:space="preserve">GitHub Enterprise</w:t>
-        </w:r>
-      </w:hyperlink>
-      <w:r>
-        <w:t xml:space="preserve">).</w:t>
-      </w:r>
-    </w:p>
-    <w:p>
-      <w:pPr>
-        <w:pStyle w:val="Compact"/>
-        <w:numPr>
-          <w:ilvl w:val="0"/>
-          <w:numId w:val="1007"/>
-        </w:numPr>
-      </w:pPr>
-      <w:r>
-        <w:t xml:space="preserve">Reduced time to deploy a new service from several weeks of weeks to under 20m by implementing an observability-as-code methodology and defining broad-use</w:t>
-      </w:r>
-      <w:r>
-        <w:t xml:space="preserve"> </w:t>
-      </w:r>
-      <w:hyperlink r:id="rId65">
-        <w:r>
-          <w:rPr>
-            <w:rStyle w:val="Hyperlink"/>
-          </w:rPr>
-          <w:t xml:space="preserve">Service Level Objectives</w:t>
-        </w:r>
-      </w:hyperlink>
-      <w:r>
-        <w:t xml:space="preserve"> </w:t>
-      </w:r>
-      <w:r>
-        <w:t xml:space="preserve">(SLOs) (</w:t>
-      </w:r>
-      <w:hyperlink r:id="rId58">
-        <w:r>
-          <w:rPr>
-            <w:rStyle w:val="Hyperlink"/>
-          </w:rPr>
-          <w:t xml:space="preserve">New Relic</w:t>
-        </w:r>
-      </w:hyperlink>
-      <w:r>
-        <w:t xml:space="preserve">,</w:t>
-      </w:r>
-      <w:r>
-        <w:t xml:space="preserve"> </w:t>
-      </w:r>
-      <w:hyperlink r:id="rId59">
-        <w:r>
-          <w:rPr>
-            <w:rStyle w:val="Hyperlink"/>
-          </w:rPr>
-          <w:t xml:space="preserve">Datadog</w:t>
-        </w:r>
-      </w:hyperlink>
-      <w:r>
-        <w:t xml:space="preserve">,</w:t>
-      </w:r>
-      <w:r>
-        <w:t xml:space="preserve"> </w:t>
-      </w:r>
-      <w:hyperlink r:id="rId26">
-        <w:r>
-          <w:rPr>
-            <w:rStyle w:val="Hyperlink"/>
-          </w:rPr>
-          <w:t xml:space="preserve">Go</w:t>
-        </w:r>
-      </w:hyperlink>
-      <w:r>
-        <w:t xml:space="preserve">,</w:t>
-      </w:r>
-      <w:r>
-        <w:t xml:space="preserve"> </w:t>
-      </w:r>
-      <w:hyperlink r:id="rId43">
-        <w:r>
-          <w:rPr>
-            <w:rStyle w:val="Hyperlink"/>
-          </w:rPr>
-          <w:t xml:space="preserve">Python</w:t>
-        </w:r>
-      </w:hyperlink>
-      <w:r>
-        <w:t xml:space="preserve">,</w:t>
-      </w:r>
-      <w:r>
-        <w:t xml:space="preserve"> </w:t>
-      </w:r>
-      <w:hyperlink r:id="rId54">
-        <w:r>
-          <w:rPr>
-            <w:rStyle w:val="Hyperlink"/>
-          </w:rPr>
-          <w:t xml:space="preserve">Node.js</w:t>
-        </w:r>
-      </w:hyperlink>
-      <w:r>
-        <w:t xml:space="preserve">,</w:t>
-      </w:r>
-      <w:r>
-        <w:t xml:space="preserve"> </w:t>
-      </w:r>
-      <w:hyperlink r:id="rId35">
-        <w:r>
-          <w:rPr>
-            <w:rStyle w:val="Hyperlink"/>
-          </w:rPr>
-          <w:t xml:space="preserve">Docker</w:t>
-        </w:r>
-      </w:hyperlink>
-      <w:r>
-        <w:t xml:space="preserve">).</w:t>
-      </w:r>
-    </w:p>
-    <w:p>
-      <w:pPr>
-        <w:pStyle w:val="Compact"/>
-        <w:numPr>
-          <w:ilvl w:val="0"/>
-          <w:numId w:val="1007"/>
-        </w:numPr>
-      </w:pPr>
-      <w:r>
-        <w:t xml:space="preserve">Customized the</w:t>
-      </w:r>
-      <w:r>
-        <w:t xml:space="preserve"> </w:t>
-      </w:r>
-      <w:hyperlink r:id="rId37">
-        <w:r>
-          <w:rPr>
-            <w:rStyle w:val="Hyperlink"/>
-          </w:rPr>
-          <w:t xml:space="preserve">Amazon Linux</w:t>
-        </w:r>
-      </w:hyperlink>
-      <w:r>
-        <w:t xml:space="preserve"> </w:t>
-      </w:r>
-      <w:r>
-        <w:t xml:space="preserve">AMIs to comply with Level-2</w:t>
-      </w:r>
-      <w:r>
-        <w:t xml:space="preserve"> </w:t>
-      </w:r>
-      <w:hyperlink r:id="rId46">
-        <w:r>
-          <w:rPr>
-            <w:rStyle w:val="Hyperlink"/>
-          </w:rPr>
-          <w:t xml:space="preserve">CIS</w:t>
-        </w:r>
-      </w:hyperlink>
-      <w:r>
-        <w:t xml:space="preserve"> </w:t>
-      </w:r>
-      <w:r>
-        <w:t xml:space="preserve">Guidelines for both Amazon Linux and</w:t>
-      </w:r>
-      <w:r>
-        <w:t xml:space="preserve"> </w:t>
-      </w:r>
-      <w:hyperlink r:id="rId35">
-        <w:r>
-          <w:rPr>
-            <w:rStyle w:val="Hyperlink"/>
-          </w:rPr>
-          <w:t xml:space="preserve">Docker</w:t>
-        </w:r>
-      </w:hyperlink>
-      <w:r>
-        <w:t xml:space="preserve">, increasing security and preventing breaches (</w:t>
-      </w:r>
-      <w:hyperlink r:id="rId48">
-        <w:r>
-          <w:rPr>
-            <w:rStyle w:val="Hyperlink"/>
-          </w:rPr>
-          <w:t xml:space="preserve">Bash</w:t>
-        </w:r>
-      </w:hyperlink>
-      <w:r>
-        <w:t xml:space="preserve">,</w:t>
-      </w:r>
-      <w:r>
-        <w:t xml:space="preserve"> </w:t>
-      </w:r>
-      <w:hyperlink r:id="rId43">
-        <w:r>
-          <w:rPr>
-            <w:rStyle w:val="Hyperlink"/>
-          </w:rPr>
-          <w:t xml:space="preserve">Python</w:t>
-        </w:r>
-      </w:hyperlink>
-      <w:r>
-        <w:t xml:space="preserve">,</w:t>
-      </w:r>
-      <w:r>
-        <w:t xml:space="preserve"> </w:t>
-      </w:r>
-      <w:hyperlink r:id="rId35">
-        <w:r>
-          <w:rPr>
-            <w:rStyle w:val="Hyperlink"/>
-          </w:rPr>
-          <w:t xml:space="preserve">Docker</w:t>
-        </w:r>
-      </w:hyperlink>
-      <w:r>
-        <w:t xml:space="preserve">).</w:t>
-      </w:r>
-    </w:p>
-    <w:p>
-      <w:pPr>
-        <w:pStyle w:val="Compact"/>
-        <w:numPr>
-          <w:ilvl w:val="0"/>
-          <w:numId w:val="1007"/>
-        </w:numPr>
-      </w:pPr>
-      <w:r>
-        <w:t xml:space="preserve">Invented operational tooling to understand the current posture of AWS accounts where off-the-shelf tools did not meet the needs of the organization (</w:t>
-      </w:r>
-      <w:hyperlink r:id="rId26">
-        <w:r>
-          <w:rPr>
-            <w:rStyle w:val="Hyperlink"/>
-          </w:rPr>
-          <w:t xml:space="preserve">Go</w:t>
-        </w:r>
-      </w:hyperlink>
-      <w:r>
-        <w:t xml:space="preserve">, async programming,</w:t>
-      </w:r>
-      <w:r>
-        <w:t xml:space="preserve"> </w:t>
-      </w:r>
-      <w:hyperlink r:id="rId38">
-        <w:r>
-          <w:rPr>
-            <w:rStyle w:val="Hyperlink"/>
-          </w:rPr>
-          <w:t xml:space="preserve">Terraform</w:t>
-        </w:r>
-      </w:hyperlink>
-      <w:r>
-        <w:t xml:space="preserve">).</w:t>
-      </w:r>
-    </w:p>
-    <w:bookmarkEnd w:id="66"/>
-    <w:bookmarkStart w:id="73" w:name="Xbb0df5850d4c183c9a79a02a33b92ad2a2543dd"/>
-    <w:p>
-      <w:pPr>
-        <w:pStyle w:val="Heading4"/>
-      </w:pPr>
-      <w:r>
-        <w:t xml:space="preserve">Staff Software Engineer (October 2016—October 2018)</w:t>
+      <w:hyperlink r:id="rId70">
+        <w:r>
+          <w:rPr>
+            <w:rStyle w:val="Hyperlink"/>
+          </w:rPr>
+          <w:t xml:space="preserve">ePubs</w:t>
+        </w:r>
+      </w:hyperlink>
+      <w:r>
+        <w:t xml:space="preserve">, and security best practices.</w:t>
       </w:r>
     </w:p>
     <w:p>
@@ -2106,108 +2091,35 @@
         </w:numPr>
       </w:pPr>
       <w:r>
-        <w:t xml:space="preserve">Led the development of Tier-1 services within the educational content authoring pipeline, leveraging technologies such as</w:t>
-      </w:r>
-      <w:r>
-        <w:t xml:space="preserve"> </w:t>
-      </w:r>
-      <w:hyperlink r:id="rId67">
-        <w:r>
-          <w:rPr>
-            <w:rStyle w:val="Hyperlink"/>
-          </w:rPr>
-          <w:t xml:space="preserve">REST</w:t>
-        </w:r>
-      </w:hyperlink>
-      <w:r>
-        <w:t xml:space="preserve">,</w:t>
-      </w:r>
-      <w:r>
-        <w:t xml:space="preserve"> </w:t>
-      </w:r>
-      <w:hyperlink r:id="rId68">
-        <w:r>
-          <w:rPr>
-            <w:rStyle w:val="Hyperlink"/>
-          </w:rPr>
-          <w:t xml:space="preserve">GraphQL</w:t>
-        </w:r>
-      </w:hyperlink>
-      <w:r>
-        <w:t xml:space="preserve">, API design,</w:t>
-      </w:r>
-      <w:r>
-        <w:t xml:space="preserve"> </w:t>
-      </w:r>
-      <w:hyperlink r:id="rId32">
-        <w:r>
-          <w:rPr>
-            <w:rStyle w:val="Hyperlink"/>
-          </w:rPr>
-          <w:t xml:space="preserve">Amazon ECS</w:t>
-        </w:r>
-      </w:hyperlink>
-      <w:r>
-        <w:t xml:space="preserve"> </w:t>
-      </w:r>
-      <w:r>
-        <w:t xml:space="preserve">(similar to</w:t>
-      </w:r>
-      <w:r>
-        <w:t xml:space="preserve"> </w:t>
-      </w:r>
-      <w:hyperlink r:id="rId69">
-        <w:r>
-          <w:rPr>
-            <w:rStyle w:val="Hyperlink"/>
-          </w:rPr>
-          <w:t xml:space="preserve">Kubernetes</w:t>
-        </w:r>
-      </w:hyperlink>
-      <w:r>
-        <w:t xml:space="preserve">),</w:t>
-      </w:r>
-      <w:r>
-        <w:t xml:space="preserve"> </w:t>
-      </w:r>
-      <w:hyperlink r:id="rId35">
-        <w:r>
-          <w:rPr>
-            <w:rStyle w:val="Hyperlink"/>
-          </w:rPr>
-          <w:t xml:space="preserve">Docker</w:t>
-        </w:r>
-      </w:hyperlink>
-      <w:r>
-        <w:t xml:space="preserve">,</w:t>
-      </w:r>
-      <w:r>
-        <w:t xml:space="preserve"> </w:t>
-      </w:r>
-      <w:hyperlink r:id="rId38">
-        <w:r>
-          <w:rPr>
-            <w:rStyle w:val="Hyperlink"/>
-          </w:rPr>
-          <w:t xml:space="preserve">Terraform</w:t>
-        </w:r>
-      </w:hyperlink>
-      <w:r>
-        <w:t xml:space="preserve">,</w:t>
-      </w:r>
-      <w:r>
-        <w:t xml:space="preserve"> </w:t>
-      </w:r>
-      <w:hyperlink r:id="rId70">
-        <w:r>
-          <w:rPr>
-            <w:rStyle w:val="Hyperlink"/>
-          </w:rPr>
-          <w:t xml:space="preserve">ePubs</w:t>
-        </w:r>
-      </w:hyperlink>
-      <w:r>
-        <w:t xml:space="preserve">, and security best practices.</w:t>
+        <w:t xml:space="preserve">Led the development of the authoring component of the</w:t>
+      </w:r>
+      <w:r>
+        <w:t xml:space="preserve"> </w:t>
+      </w:r>
+      <w:hyperlink r:id="rId71">
+        <w:r>
+          <w:rPr>
+            <w:rStyle w:val="Hyperlink"/>
+          </w:rPr>
+          <w:t xml:space="preserve">SmartBook 2.0 product</w:t>
+        </w:r>
+      </w:hyperlink>
+      <w:r>
+        <w:t xml:space="preserve">, and the internal system which indexes authored content, builds ePubs, and encodes images/video for the ePub CDN using</w:t>
+      </w:r>
+      <w:r>
+        <w:t xml:space="preserve"> </w:t>
+      </w:r>
+      <w:hyperlink r:id="rId72">
+        <w:r>
+          <w:rPr>
+            <w:rStyle w:val="Hyperlink"/>
+          </w:rPr>
+          <w:t xml:space="preserve">ffmpeg</w:t>
+        </w:r>
+      </w:hyperlink>
+      <w:r>
+        <w:t xml:space="preserve">.</w:t>
       </w:r>
     </w:p>
     <w:p>
@@ -2219,89 +2131,7 @@
         </w:numPr>
       </w:pPr>
       <w:r>
-        <w:t xml:space="preserve">Led the development of the authoring component of the</w:t>
-      </w:r>
-      <w:r>
-        <w:t xml:space="preserve"> </w:t>
-      </w:r>
-      <w:hyperlink r:id="rId71">
-        <w:r>
-          <w:rPr>
-            <w:rStyle w:val="Hyperlink"/>
-          </w:rPr>
-          <w:t xml:space="preserve">SmartBook 2.0 product</w:t>
-        </w:r>
-      </w:hyperlink>
-      <w:r>
-        <w:t xml:space="preserve">, and the internal system which indexes authored content, builds ePubs, and encodes images/video for the ePub CDN using</w:t>
-      </w:r>
-      <w:r>
-        <w:t xml:space="preserve"> </w:t>
-      </w:r>
-      <w:hyperlink r:id="rId72">
-        <w:r>
-          <w:rPr>
-            <w:rStyle w:val="Hyperlink"/>
-          </w:rPr>
-          <w:t xml:space="preserve">ffmpeg</w:t>
-        </w:r>
-      </w:hyperlink>
-      <w:r>
-        <w:t xml:space="preserve"> </w:t>
-      </w:r>
-      <w:r>
-        <w:t xml:space="preserve">(</w:t>
-      </w:r>
-      <w:hyperlink r:id="rId72">
-        <w:r>
-          <w:rPr>
-            <w:rStyle w:val="Hyperlink"/>
-          </w:rPr>
-          <w:t xml:space="preserve">ffmpeg</w:t>
-        </w:r>
-      </w:hyperlink>
-      <w:r>
-        <w:t xml:space="preserve">,</w:t>
-      </w:r>
-      <w:r>
-        <w:t xml:space="preserve"> </w:t>
-      </w:r>
-      <w:hyperlink r:id="rId32">
-        <w:r>
-          <w:rPr>
-            <w:rStyle w:val="Hyperlink"/>
-          </w:rPr>
-          <w:t xml:space="preserve">Amazon ECS</w:t>
-        </w:r>
-      </w:hyperlink>
-      <w:r>
-        <w:t xml:space="preserve">,</w:t>
-      </w:r>
-      <w:r>
-        <w:t xml:space="preserve"> </w:t>
-      </w:r>
-      <w:hyperlink r:id="rId35">
-        <w:r>
-          <w:rPr>
-            <w:rStyle w:val="Hyperlink"/>
-          </w:rPr>
-          <w:t xml:space="preserve">Docker</w:t>
-        </w:r>
-      </w:hyperlink>
-      <w:r>
-        <w:t xml:space="preserve">).</w:t>
-      </w:r>
-    </w:p>
-    <w:p>
-      <w:pPr>
-        <w:pStyle w:val="Compact"/>
-        <w:numPr>
-          <w:ilvl w:val="0"/>
-          <w:numId w:val="1008"/>
-        </w:numPr>
-      </w:pPr>
-      <w:r>
-        <w:t xml:space="preserve">Established the technical direction of these projects, promoted adoption across the organization, published comprehensive documentation, and offered ongoing integration guidance (technical leadership, technical writing).</w:t>
+        <w:t xml:space="preserve">Established the technical direction of these projects, promoted adoption across the organization, published comprehensive documentation, and offered ongoing integration guidance.</w:t>
       </w:r>
     </w:p>
     <w:p>
@@ -2346,7 +2176,7 @@
       <w:r>
         <w:t xml:space="preserve"> </w:t>
       </w:r>
-      <w:hyperlink r:id="rId38">
+      <w:hyperlink r:id="rId30">
         <w:r>
           <w:rPr>
             <w:rStyle w:val="Hyperlink"/>
@@ -2363,7 +2193,7 @@
       <w:r>
         <w:t xml:space="preserve"> </w:t>
       </w:r>
-      <w:hyperlink r:id="rId47">
+      <w:hyperlink r:id="rId59">
         <w:r>
           <w:rPr>
             <w:rStyle w:val="Hyperlink"/>
@@ -2375,14 +2205,152 @@
         <w:t xml:space="preserve">.</w:t>
       </w:r>
     </w:p>
-    <w:bookmarkEnd w:id="73"/>
+    <w:p>
+      <w:pPr>
+        <w:pStyle w:val="Compact"/>
+        <w:numPr>
+          <w:ilvl w:val="0"/>
+          <w:numId w:val="1008"/>
+        </w:numPr>
+      </w:pPr>
+      <w:r>
+        <w:t xml:space="preserve">Skills:</w:t>
+      </w:r>
+      <w:r>
+        <w:t xml:space="preserve"> </w:t>
+      </w:r>
+      <w:hyperlink r:id="rId35">
+        <w:r>
+          <w:rPr>
+            <w:rStyle w:val="Hyperlink"/>
+          </w:rPr>
+          <w:t xml:space="preserve">Amazon ECS</w:t>
+        </w:r>
+      </w:hyperlink>
+      <w:r>
+        <w:t xml:space="preserve">,</w:t>
+      </w:r>
+      <w:r>
+        <w:t xml:space="preserve"> </w:t>
+      </w:r>
+      <w:hyperlink r:id="rId29">
+        <w:r>
+          <w:rPr>
+            <w:rStyle w:val="Hyperlink"/>
+          </w:rPr>
+          <w:t xml:space="preserve">Docker</w:t>
+        </w:r>
+      </w:hyperlink>
+      <w:r>
+        <w:t xml:space="preserve">,</w:t>
+      </w:r>
+      <w:r>
+        <w:t xml:space="preserve"> </w:t>
+      </w:r>
+      <w:hyperlink r:id="rId70">
+        <w:r>
+          <w:rPr>
+            <w:rStyle w:val="Hyperlink"/>
+          </w:rPr>
+          <w:t xml:space="preserve">ePubs</w:t>
+        </w:r>
+      </w:hyperlink>
+      <w:r>
+        <w:t xml:space="preserve">,</w:t>
+      </w:r>
+      <w:r>
+        <w:t xml:space="preserve"> </w:t>
+      </w:r>
+      <w:hyperlink r:id="rId72">
+        <w:r>
+          <w:rPr>
+            <w:rStyle w:val="Hyperlink"/>
+          </w:rPr>
+          <w:t xml:space="preserve">ffmpeg</w:t>
+        </w:r>
+      </w:hyperlink>
+      <w:r>
+        <w:t xml:space="preserve">,</w:t>
+      </w:r>
+      <w:r>
+        <w:t xml:space="preserve"> </w:t>
+      </w:r>
+      <w:hyperlink r:id="rId68">
+        <w:r>
+          <w:rPr>
+            <w:rStyle w:val="Hyperlink"/>
+          </w:rPr>
+          <w:t xml:space="preserve">GraphQL</w:t>
+        </w:r>
+      </w:hyperlink>
+      <w:r>
+        <w:t xml:space="preserve">,</w:t>
+      </w:r>
+      <w:r>
+        <w:t xml:space="preserve"> </w:t>
+      </w:r>
+      <w:hyperlink r:id="rId59">
+        <w:r>
+          <w:rPr>
+            <w:rStyle w:val="Hyperlink"/>
+          </w:rPr>
+          <w:t xml:space="preserve">Packer</w:t>
+        </w:r>
+      </w:hyperlink>
+      <w:r>
+        <w:t xml:space="preserve">,</w:t>
+      </w:r>
+      <w:r>
+        <w:t xml:space="preserve"> </w:t>
+      </w:r>
+      <w:hyperlink r:id="rId73">
+        <w:r>
+          <w:rPr>
+            <w:rStyle w:val="Hyperlink"/>
+          </w:rPr>
+          <w:t xml:space="preserve">PHP</w:t>
+        </w:r>
+      </w:hyperlink>
+      <w:r>
+        <w:t xml:space="preserve">,</w:t>
+      </w:r>
+      <w:r>
+        <w:t xml:space="preserve"> </w:t>
+      </w:r>
+      <w:hyperlink r:id="rId67">
+        <w:r>
+          <w:rPr>
+            <w:rStyle w:val="Hyperlink"/>
+          </w:rPr>
+          <w:t xml:space="preserve">REST</w:t>
+        </w:r>
+      </w:hyperlink>
+      <w:r>
+        <w:t xml:space="preserve">,</w:t>
+      </w:r>
+      <w:r>
+        <w:t xml:space="preserve"> </w:t>
+      </w:r>
+      <w:hyperlink r:id="rId30">
+        <w:r>
+          <w:rPr>
+            <w:rStyle w:val="Hyperlink"/>
+          </w:rPr>
+          <w:t xml:space="preserve">Terraform</w:t>
+        </w:r>
+      </w:hyperlink>
+      <w:r>
+        <w:t xml:space="preserve">, observability, technical leadership, technical writing.</w:t>
+      </w:r>
+    </w:p>
     <w:bookmarkEnd w:id="74"/>
-    <w:bookmarkStart w:id="88" w:name="wepay--redwood-city-ca"/>
+    <w:bookmarkEnd w:id="75"/>
+    <w:bookmarkStart w:id="87" w:name="wepay--redwood-city-ca"/>
     <w:p>
       <w:pPr>
         <w:pStyle w:val="Heading3"/>
       </w:pPr>
-      <w:hyperlink r:id="rId75">
+      <w:hyperlink r:id="rId76">
         <w:r>
           <w:rPr>
             <w:rStyle w:val="Hyperlink"/>
@@ -2428,7 +2396,7 @@
       <w:r>
         <w:t xml:space="preserve"> </w:t>
       </w:r>
-      <w:hyperlink r:id="rId76">
+      <w:hyperlink r:id="rId73">
         <w:r>
           <w:rPr>
             <w:rStyle w:val="Hyperlink"/>
@@ -2442,7 +2410,7 @@
       <w:r>
         <w:t xml:space="preserve">5.4 to PHP 5.6 (the latest at the time). Facilitated cross-team collaboration among all major engineering teams and QA departments to achieve results (</w:t>
       </w:r>
-      <w:hyperlink r:id="rId76">
+      <w:hyperlink r:id="rId73">
         <w:r>
           <w:rPr>
             <w:rStyle w:val="Hyperlink"/>
@@ -2479,7 +2447,7 @@
       <w:r>
         <w:t xml:space="preserve"> </w:t>
       </w:r>
-      <w:hyperlink r:id="rId43">
+      <w:hyperlink r:id="rId61">
         <w:r>
           <w:rPr>
             <w:rStyle w:val="Hyperlink"/>
@@ -2516,7 +2484,7 @@
       <w:r>
         <w:t xml:space="preserve">Invested in observability systems to prevent customer-facing issues (</w:t>
       </w:r>
-      <w:hyperlink r:id="rId58">
+      <w:hyperlink r:id="rId57">
         <w:r>
           <w:rPr>
             <w:rStyle w:val="Hyperlink"/>
@@ -2586,7 +2554,7 @@
       <w:r>
         <w:t xml:space="preserve">to improve reliability and efficiency (</w:t>
       </w:r>
-      <w:hyperlink r:id="rId43">
+      <w:hyperlink r:id="rId61">
         <w:r>
           <w:rPr>
             <w:rStyle w:val="Hyperlink"/>
@@ -2600,7 +2568,7 @@
       <w:r>
         <w:t xml:space="preserve"> </w:t>
       </w:r>
-      <w:hyperlink r:id="rId38">
+      <w:hyperlink r:id="rId30">
         <w:r>
           <w:rPr>
             <w:rStyle w:val="Hyperlink"/>
@@ -2613,7 +2581,7 @@
       </w:r>
     </w:p>
     <w:bookmarkEnd w:id="80"/>
-    <w:bookmarkStart w:id="87" w:name="senior-api-engineer-april-2014april-2015"/>
+    <w:bookmarkStart w:id="86" w:name="senior-api-engineer-april-2014april-2015"/>
     <w:p>
       <w:pPr>
         <w:pStyle w:val="Heading4"/>
@@ -2662,7 +2630,7 @@
       <w:r>
         <w:t xml:space="preserve">Brought performance improvements, new features, improved testing processes, and new QA tooling to WePay (</w:t>
       </w:r>
-      <w:hyperlink r:id="rId76">
+      <w:hyperlink r:id="rId73">
         <w:r>
           <w:rPr>
             <w:rStyle w:val="Hyperlink"/>
@@ -2745,35 +2713,9 @@
         <w:t xml:space="preserve">. Eliminated "works on my machine", and reduced new engineer onboarding time from 2 weeks to 1 day (measured by when a new employee could make their first commit).</w:t>
       </w:r>
     </w:p>
-    <w:p>
-      <w:pPr>
-        <w:pStyle w:val="Compact"/>
-        <w:numPr>
-          <w:ilvl w:val="0"/>
-          <w:numId w:val="1010"/>
-        </w:numPr>
-      </w:pPr>
-      <w:r>
-        <w:t xml:space="preserve">Expanded WePay’s payment security offerings by designing MFA-as-a-Service (U.S. patent filing</w:t>
-      </w:r>
-      <w:r>
-        <w:t xml:space="preserve"> </w:t>
-      </w:r>
-      <w:hyperlink r:id="rId86">
-        <w:r>
-          <w:rPr>
-            <w:rStyle w:val="Hyperlink"/>
-          </w:rPr>
-          <w:t xml:space="preserve">US15042104</w:t>
-        </w:r>
-      </w:hyperlink>
-      <w:r>
-        <w:t xml:space="preserve">).</w:t>
-      </w:r>
-    </w:p>
+    <w:bookmarkEnd w:id="86"/>
     <w:bookmarkEnd w:id="87"/>
-    <w:bookmarkEnd w:id="88"/>
-    <w:bookmarkStart w:id="98" w:name="older-roles-side-projects"/>
+    <w:bookmarkStart w:id="97" w:name="older-roles-side-projects"/>
     <w:p>
       <w:pPr>
         <w:pStyle w:val="Heading3"/>
@@ -2789,16 +2731,39 @@
       <w:r>
         <w:t xml:space="preserve">See “</w:t>
       </w:r>
+      <w:hyperlink r:id="rId88">
+        <w:r>
+          <w:rPr>
+            <w:rStyle w:val="Hyperlink"/>
+          </w:rPr>
+          <w:t xml:space="preserve">Previous experience, side projects</w:t>
+        </w:r>
+      </w:hyperlink>
+      <w:r>
+        <w:t xml:space="preserve">” for additional details.</w:t>
+      </w:r>
+    </w:p>
+    <w:p>
+      <w:pPr>
+        <w:pStyle w:val="Compact"/>
+        <w:numPr>
+          <w:ilvl w:val="0"/>
+          <w:numId w:val="1011"/>
+        </w:numPr>
+      </w:pPr>
       <w:hyperlink r:id="rId89">
         <w:r>
           <w:rPr>
             <w:rStyle w:val="Hyperlink"/>
           </w:rPr>
-          <w:t xml:space="preserve">Previous experience, side projects</w:t>
-        </w:r>
-      </w:hyperlink>
-      <w:r>
-        <w:t xml:space="preserve">” for additional details.</w:t>
+          <w:t xml:space="preserve">Northwood Labs</w:t>
+        </w:r>
+      </w:hyperlink>
+      <w:r>
+        <w:t xml:space="preserve"> </w:t>
+      </w:r>
+      <w:r>
+        <w:t xml:space="preserve">— Owner (January 2024—Present)</w:t>
       </w:r>
     </w:p>
     <w:p>
@@ -2809,19 +2774,43 @@
           <w:numId w:val="1011"/>
         </w:numPr>
       </w:pPr>
+      <w:r>
+        <w:t xml:space="preserve">PCR Publishing (Side-Project) — Editor, Typesetter, Publisher, Book Producer (April 2021–April 2022)</w:t>
+      </w:r>
+    </w:p>
+    <w:p>
+      <w:pPr>
+        <w:pStyle w:val="Compact"/>
+        <w:numPr>
+          <w:ilvl w:val="0"/>
+          <w:numId w:val="1011"/>
+        </w:numPr>
+      </w:pPr>
+      <w:r>
+        <w:t xml:space="preserve">Perimeter of Wisdom, LLC (defunct) — Co-Owner, CTO, Producer (February 2015—2018)</w:t>
+      </w:r>
+    </w:p>
+    <w:p>
+      <w:pPr>
+        <w:pStyle w:val="Compact"/>
+        <w:numPr>
+          <w:ilvl w:val="0"/>
+          <w:numId w:val="1011"/>
+        </w:numPr>
+      </w:pPr>
       <w:hyperlink r:id="rId90">
         <w:r>
           <w:rPr>
             <w:rStyle w:val="Hyperlink"/>
           </w:rPr>
-          <w:t xml:space="preserve">Northwood Labs</w:t>
-        </w:r>
-      </w:hyperlink>
-      <w:r>
-        <w:t xml:space="preserve"> </w:t>
-      </w:r>
-      <w:r>
-        <w:t xml:space="preserve">— Owner (January 2024—Present)</w:t>
+          <w:t xml:space="preserve">Amazon Web Services</w:t>
+        </w:r>
+      </w:hyperlink>
+      <w:r>
+        <w:t xml:space="preserve"> </w:t>
+      </w:r>
+      <w:r>
+        <w:t xml:space="preserve">— AWS SDK Developer (March 2010—April 2014)</w:t>
       </w:r>
     </w:p>
     <w:p>
@@ -2833,7 +2822,21 @@
         </w:numPr>
       </w:pPr>
       <w:r>
-        <w:t xml:space="preserve">PCR Publishing (Side-Project) — Editor, Typesetter, Publisher, Book Producer (April 2021–April 2022)</w:t>
+        <w:t xml:space="preserve">Rearden Commerce (now</w:t>
+      </w:r>
+      <w:r>
+        <w:t xml:space="preserve"> </w:t>
+      </w:r>
+      <w:hyperlink r:id="rId91">
+        <w:r>
+          <w:rPr>
+            <w:rStyle w:val="Hyperlink"/>
+          </w:rPr>
+          <w:t xml:space="preserve">Deem</w:t>
+        </w:r>
+      </w:hyperlink>
+      <w:r>
+        <w:t xml:space="preserve">) — Senior User Experience Developer (July 2008—March 2010)</w:t>
       </w:r>
     </w:p>
     <w:p>
@@ -2844,8 +2847,19 @@
           <w:numId w:val="1011"/>
         </w:numPr>
       </w:pPr>
-      <w:r>
-        <w:t xml:space="preserve">Perimeter of Wisdom, LLC (defunct) — Co-Owner, CTO, Producer (February 2015—2018)</w:t>
+      <w:hyperlink r:id="rId92">
+        <w:r>
+          <w:rPr>
+            <w:rStyle w:val="Hyperlink"/>
+          </w:rPr>
+          <w:t xml:space="preserve">WarpShare</w:t>
+        </w:r>
+      </w:hyperlink>
+      <w:r>
+        <w:t xml:space="preserve"> </w:t>
+      </w:r>
+      <w:r>
+        <w:t xml:space="preserve">(defunct) — Co-Founder and Chief Information Officer (September 2006—March 2010)</w:t>
       </w:r>
     </w:p>
     <w:p>
@@ -2856,19 +2870,19 @@
           <w:numId w:val="1011"/>
         </w:numPr>
       </w:pPr>
-      <w:hyperlink r:id="rId91">
-        <w:r>
-          <w:rPr>
-            <w:rStyle w:val="Hyperlink"/>
-          </w:rPr>
-          <w:t xml:space="preserve">Amazon Web Services</w:t>
-        </w:r>
-      </w:hyperlink>
-      <w:r>
-        <w:t xml:space="preserve"> </w:t>
-      </w:r>
-      <w:r>
-        <w:t xml:space="preserve">— AWS SDK Developer (March 2010—April 2014)</w:t>
+      <w:hyperlink r:id="rId93">
+        <w:r>
+          <w:rPr>
+            <w:rStyle w:val="Hyperlink"/>
+          </w:rPr>
+          <w:t xml:space="preserve">Yahoo!</w:t>
+        </w:r>
+      </w:hyperlink>
+      <w:r>
+        <w:t xml:space="preserve"> </w:t>
+      </w:r>
+      <w:r>
+        <w:t xml:space="preserve">— Front-end Developer (Contract), Yahoo! Messenger (November 2007—January 2008)</w:t>
       </w:r>
     </w:p>
     <w:p>
@@ -2879,22 +2893,19 @@
           <w:numId w:val="1011"/>
         </w:numPr>
       </w:pPr>
-      <w:r>
-        <w:t xml:space="preserve">Rearden Commerce (now</w:t>
-      </w:r>
-      <w:r>
-        <w:t xml:space="preserve"> </w:t>
-      </w:r>
-      <w:hyperlink r:id="rId92">
-        <w:r>
-          <w:rPr>
-            <w:rStyle w:val="Hyperlink"/>
-          </w:rPr>
-          <w:t xml:space="preserve">Deem</w:t>
-        </w:r>
-      </w:hyperlink>
-      <w:r>
-        <w:t xml:space="preserve">) — Senior User Experience Developer (July 2008—March 2010)</w:t>
+      <w:hyperlink r:id="rId94">
+        <w:r>
+          <w:rPr>
+            <w:rStyle w:val="Hyperlink"/>
+          </w:rPr>
+          <w:t xml:space="preserve">Stryker</w:t>
+        </w:r>
+      </w:hyperlink>
+      <w:r>
+        <w:t xml:space="preserve"> </w:t>
+      </w:r>
+      <w:r>
+        <w:t xml:space="preserve">— User Interface Developer (Contract) (May 2005—September 2006)</w:t>
       </w:r>
     </w:p>
     <w:p>
@@ -2905,97 +2916,28 @@
           <w:numId w:val="1011"/>
         </w:numPr>
       </w:pPr>
-      <w:hyperlink r:id="rId93">
-        <w:r>
-          <w:rPr>
-            <w:rStyle w:val="Hyperlink"/>
-          </w:rPr>
-          <w:t xml:space="preserve">WarpShare</w:t>
-        </w:r>
-      </w:hyperlink>
-      <w:r>
-        <w:t xml:space="preserve"> </w:t>
-      </w:r>
-      <w:r>
-        <w:t xml:space="preserve">(defunct) — Co-Founder and Chief Information Officer (September 2006—March 2010)</w:t>
-      </w:r>
-    </w:p>
-    <w:p>
-      <w:pPr>
-        <w:pStyle w:val="Compact"/>
-        <w:numPr>
-          <w:ilvl w:val="0"/>
-          <w:numId w:val="1011"/>
-        </w:numPr>
-      </w:pPr>
-      <w:hyperlink r:id="rId94">
-        <w:r>
-          <w:rPr>
-            <w:rStyle w:val="Hyperlink"/>
-          </w:rPr>
-          <w:t xml:space="preserve">Yahoo!</w:t>
-        </w:r>
-      </w:hyperlink>
-      <w:r>
-        <w:t xml:space="preserve"> </w:t>
-      </w:r>
-      <w:r>
-        <w:t xml:space="preserve">— Front-end Developer (Contract), Yahoo! Messenger (November 2007—January 2008)</w:t>
-      </w:r>
-    </w:p>
-    <w:p>
-      <w:pPr>
-        <w:pStyle w:val="Compact"/>
-        <w:numPr>
-          <w:ilvl w:val="0"/>
-          <w:numId w:val="1011"/>
-        </w:numPr>
-      </w:pPr>
       <w:hyperlink r:id="rId95">
         <w:r>
           <w:rPr>
             <w:rStyle w:val="Hyperlink"/>
           </w:rPr>
-          <w:t xml:space="preserve">Stryker</w:t>
-        </w:r>
-      </w:hyperlink>
-      <w:r>
-        <w:t xml:space="preserve"> </w:t>
-      </w:r>
-      <w:r>
-        <w:t xml:space="preserve">— User Interface Developer (Contract) (May 2005—September 2006)</w:t>
-      </w:r>
-    </w:p>
-    <w:p>
-      <w:pPr>
-        <w:pStyle w:val="Compact"/>
-        <w:numPr>
-          <w:ilvl w:val="0"/>
-          <w:numId w:val="1011"/>
-        </w:numPr>
-      </w:pPr>
+          <w:t xml:space="preserve">Digital Impact</w:t>
+        </w:r>
+      </w:hyperlink>
+      <w:r>
+        <w:t xml:space="preserve"> </w:t>
+      </w:r>
+      <w:r>
+        <w:t xml:space="preserve">(now part of</w:t>
+      </w:r>
+      <w:r>
+        <w:t xml:space="preserve"> </w:t>
+      </w:r>
       <w:hyperlink r:id="rId96">
         <w:r>
           <w:rPr>
             <w:rStyle w:val="Hyperlink"/>
           </w:rPr>
-          <w:t xml:space="preserve">Digital Impact</w:t>
-        </w:r>
-      </w:hyperlink>
-      <w:r>
-        <w:t xml:space="preserve"> </w:t>
-      </w:r>
-      <w:r>
-        <w:t xml:space="preserve">(now part of</w:t>
-      </w:r>
-      <w:r>
-        <w:t xml:space="preserve"> </w:t>
-      </w:r>
-      <w:hyperlink r:id="rId97">
-        <w:r>
-          <w:rPr>
-            <w:rStyle w:val="Hyperlink"/>
-          </w:rPr>
           <w:t xml:space="preserve">Axciom</w:t>
         </w:r>
       </w:hyperlink>
@@ -3003,9 +2945,9 @@
         <w:t xml:space="preserve">) — Production Specialist (March 2004—April 2005)</w:t>
       </w:r>
     </w:p>
+    <w:bookmarkEnd w:id="97"/>
     <w:bookmarkEnd w:id="98"/>
-    <w:bookmarkEnd w:id="99"/>
-    <w:bookmarkStart w:id="108" w:name="projects"/>
+    <w:bookmarkStart w:id="107" w:name="projects"/>
     <w:p>
       <w:pPr>
         <w:pStyle w:val="Heading2"/>
@@ -3046,21 +2988,21 @@
       <w:r>
         <w:t xml:space="preserve"> </w:t>
       </w:r>
+      <w:hyperlink r:id="rId99">
+        <w:r>
+          <w:rPr>
+            <w:rStyle w:val="Hyperlink"/>
+          </w:rPr>
+          <w:t xml:space="preserve">website</w:t>
+        </w:r>
+      </w:hyperlink>
+      <w:r>
+        <w:t xml:space="preserve">,</w:t>
+      </w:r>
+      <w:r>
+        <w:t xml:space="preserve"> </w:t>
+      </w:r>
       <w:hyperlink r:id="rId100">
-        <w:r>
-          <w:rPr>
-            <w:rStyle w:val="Hyperlink"/>
-          </w:rPr>
-          <w:t xml:space="preserve">website</w:t>
-        </w:r>
-      </w:hyperlink>
-      <w:r>
-        <w:t xml:space="preserve">,</w:t>
-      </w:r>
-      <w:r>
-        <w:t xml:space="preserve"> </w:t>
-      </w:r>
-      <w:hyperlink r:id="rId101">
         <w:r>
           <w:rPr>
             <w:rStyle w:val="Hyperlink"/>
@@ -3099,7 +3041,7 @@
       <w:r>
         <w:t xml:space="preserve"> </w:t>
       </w:r>
-      <w:hyperlink r:id="rId102">
+      <w:hyperlink r:id="rId101">
         <w:r>
           <w:rPr>
             <w:rStyle w:val="Hyperlink"/>
@@ -3138,7 +3080,7 @@
       <w:r>
         <w:t xml:space="preserve"> </w:t>
       </w:r>
-      <w:hyperlink r:id="rId103">
+      <w:hyperlink r:id="rId102">
         <w:r>
           <w:rPr>
             <w:rStyle w:val="Hyperlink"/>
@@ -3177,7 +3119,7 @@
       <w:r>
         <w:t xml:space="preserve"> </w:t>
       </w:r>
-      <w:hyperlink r:id="rId104">
+      <w:hyperlink r:id="rId103">
         <w:r>
           <w:rPr>
             <w:rStyle w:val="Hyperlink"/>
@@ -3216,7 +3158,7 @@
       <w:r>
         <w:t xml:space="preserve"> </w:t>
       </w:r>
-      <w:hyperlink r:id="rId105">
+      <w:hyperlink r:id="rId104">
         <w:r>
           <w:rPr>
             <w:rStyle w:val="Hyperlink"/>
@@ -3255,28 +3197,28 @@
       <w:r>
         <w:t xml:space="preserve"> </w:t>
       </w:r>
+      <w:hyperlink r:id="rId105">
+        <w:r>
+          <w:rPr>
+            <w:rStyle w:val="Hyperlink"/>
+          </w:rPr>
+          <w:t xml:space="preserve">TUI</w:t>
+        </w:r>
+      </w:hyperlink>
+      <w:r>
+        <w:t xml:space="preserve"> </w:t>
+      </w:r>
+      <w:r>
+        <w:t xml:space="preserve">for</w:t>
+      </w:r>
+      <w:r>
+        <w:t xml:space="preserve"> </w:t>
+      </w:r>
       <w:hyperlink r:id="rId106">
         <w:r>
           <w:rPr>
             <w:rStyle w:val="Hyperlink"/>
           </w:rPr>
-          <w:t xml:space="preserve">TUI</w:t>
-        </w:r>
-      </w:hyperlink>
-      <w:r>
-        <w:t xml:space="preserve"> </w:t>
-      </w:r>
-      <w:r>
-        <w:t xml:space="preserve">for</w:t>
-      </w:r>
-      <w:r>
-        <w:t xml:space="preserve"> </w:t>
-      </w:r>
-      <w:hyperlink r:id="rId107">
-        <w:r>
-          <w:rPr>
-            <w:rStyle w:val="Hyperlink"/>
-          </w:rPr>
           <w:t xml:space="preserve">simplifying connections to SSM-enabled EC2 instances</w:t>
         </w:r>
       </w:hyperlink>
@@ -3287,8 +3229,8 @@
         <w:t xml:space="preserve">using your Terminal.</w:t>
       </w:r>
     </w:p>
-    <w:bookmarkEnd w:id="108"/>
-    <w:bookmarkStart w:id="116" w:name="examples-of-technical-documentation"/>
+    <w:bookmarkEnd w:id="107"/>
+    <w:bookmarkStart w:id="115" w:name="examples-of-technical-documentation"/>
     <w:p>
       <w:pPr>
         <w:pStyle w:val="Heading2"/>
@@ -3313,12 +3255,29 @@
           <w:numId w:val="1013"/>
         </w:numPr>
       </w:pPr>
+      <w:hyperlink r:id="rId108">
+        <w:r>
+          <w:rPr>
+            <w:rStyle w:val="Hyperlink"/>
+          </w:rPr>
+          <w:t xml:space="preserve">Setting up macOS for development</w:t>
+        </w:r>
+      </w:hyperlink>
+    </w:p>
+    <w:p>
+      <w:pPr>
+        <w:pStyle w:val="Compact"/>
+        <w:numPr>
+          <w:ilvl w:val="0"/>
+          <w:numId w:val="1013"/>
+        </w:numPr>
+      </w:pPr>
       <w:hyperlink r:id="rId109">
         <w:r>
           <w:rPr>
             <w:rStyle w:val="Hyperlink"/>
           </w:rPr>
-          <w:t xml:space="preserve">Setting up macOS for development</w:t>
+          <w:t xml:space="preserve">Local AWS Lambda environments (with Go)</w:t>
         </w:r>
       </w:hyperlink>
     </w:p>
@@ -3335,7 +3294,7 @@
           <w:rPr>
             <w:rStyle w:val="Hyperlink"/>
           </w:rPr>
-          <w:t xml:space="preserve">Local AWS Lambda environments (with Go)</w:t>
+          <w:t xml:space="preserve">Local development environment (devsec-tools)</w:t>
         </w:r>
       </w:hyperlink>
     </w:p>
@@ -3352,7 +3311,7 @@
           <w:rPr>
             <w:rStyle w:val="Hyperlink"/>
           </w:rPr>
-          <w:t xml:space="preserve">Local development environment (devsec-tools)</w:t>
+          <w:t xml:space="preserve">Configuring DataGrip for Valkey (devsec-tools)</w:t>
         </w:r>
       </w:hyperlink>
     </w:p>
@@ -3364,14 +3323,43 @@
           <w:numId w:val="1013"/>
         </w:numPr>
       </w:pPr>
+      <w:r>
+        <w:t xml:space="preserve">Diagrams of Artifactory</w:t>
+      </w:r>
+      <w:r>
+        <w:t xml:space="preserve"> </w:t>
+      </w:r>
       <w:hyperlink r:id="rId112">
         <w:r>
           <w:rPr>
             <w:rStyle w:val="Hyperlink"/>
           </w:rPr>
-          <w:t xml:space="preserve">Configuring DataGrip for Valkey (devsec-tools)</w:t>
-        </w:r>
-      </w:hyperlink>
+          <w:t xml:space="preserve">infrastructure</w:t>
+        </w:r>
+      </w:hyperlink>
+      <w:r>
+        <w:t xml:space="preserve"> </w:t>
+      </w:r>
+      <w:r>
+        <w:t xml:space="preserve">and</w:t>
+      </w:r>
+      <w:r>
+        <w:t xml:space="preserve"> </w:t>
+      </w:r>
+      <w:hyperlink r:id="rId113">
+        <w:r>
+          <w:rPr>
+            <w:rStyle w:val="Hyperlink"/>
+          </w:rPr>
+          <w:t xml:space="preserve">software</w:t>
+        </w:r>
+      </w:hyperlink>
+      <w:r>
+        <w:t xml:space="preserve"> </w:t>
+      </w:r>
+      <w:r>
+        <w:t xml:space="preserve">configuration.</w:t>
+      </w:r>
     </w:p>
     <w:p>
       <w:pPr>
@@ -3382,24 +3370,7 @@
         </w:numPr>
       </w:pPr>
       <w:r>
-        <w:t xml:space="preserve">Diagrams of Artifactory</w:t>
-      </w:r>
-      <w:r>
-        <w:t xml:space="preserve"> </w:t>
-      </w:r>
-      <w:hyperlink r:id="rId113">
-        <w:r>
-          <w:rPr>
-            <w:rStyle w:val="Hyperlink"/>
-          </w:rPr>
-          <w:t xml:space="preserve">infrastructure</w:t>
-        </w:r>
-      </w:hyperlink>
-      <w:r>
-        <w:t xml:space="preserve"> </w:t>
-      </w:r>
-      <w:r>
-        <w:t xml:space="preserve">and</w:t>
+        <w:t xml:space="preserve">Diagram of a</w:t>
       </w:r>
       <w:r>
         <w:t xml:space="preserve"> </w:t>
@@ -3409,35 +3380,6 @@
           <w:rPr>
             <w:rStyle w:val="Hyperlink"/>
           </w:rPr>
-          <w:t xml:space="preserve">software</w:t>
-        </w:r>
-      </w:hyperlink>
-      <w:r>
-        <w:t xml:space="preserve"> </w:t>
-      </w:r>
-      <w:r>
-        <w:t xml:space="preserve">configuration.</w:t>
-      </w:r>
-    </w:p>
-    <w:p>
-      <w:pPr>
-        <w:pStyle w:val="Compact"/>
-        <w:numPr>
-          <w:ilvl w:val="0"/>
-          <w:numId w:val="1013"/>
-        </w:numPr>
-      </w:pPr>
-      <w:r>
-        <w:t xml:space="preserve">Diagram of a</w:t>
-      </w:r>
-      <w:r>
-        <w:t xml:space="preserve"> </w:t>
-      </w:r>
-      <w:hyperlink r:id="rId115">
-        <w:r>
-          <w:rPr>
-            <w:rStyle w:val="Hyperlink"/>
-          </w:rPr>
           <w:t xml:space="preserve">secrets-rotation system</w:t>
         </w:r>
       </w:hyperlink>
@@ -3445,8 +3387,8 @@
         <w:t xml:space="preserve">.</w:t>
       </w:r>
     </w:p>
-    <w:bookmarkEnd w:id="116"/>
-    <w:bookmarkStart w:id="118" w:name="recommendations"/>
+    <w:bookmarkEnd w:id="115"/>
+    <w:bookmarkStart w:id="117" w:name="recommendations"/>
     <w:p>
       <w:pPr>
         <w:pStyle w:val="Heading2"/>
@@ -3465,7 +3407,7 @@
       <w:r>
         <w:t xml:space="preserve"> </w:t>
       </w:r>
-      <w:hyperlink r:id="rId117">
+      <w:hyperlink r:id="rId116">
         <w:r>
           <w:rPr>
             <w:rStyle w:val="Hyperlink"/>
@@ -3480,7 +3422,7 @@
         <w:t xml:space="preserve">from co-workers and peers.</w:t>
       </w:r>
     </w:p>
-    <w:bookmarkEnd w:id="118"/>
+    <w:bookmarkEnd w:id="117"/>
     <w:bookmarkStart w:id="123" w:name="patents-and-notable-open-source"/>
     <w:p>
       <w:pPr>
@@ -3504,7 +3446,7 @@
       <w:r>
         <w:t xml:space="preserve"> </w:t>
       </w:r>
-      <w:hyperlink r:id="rId86">
+      <w:hyperlink r:id="rId118">
         <w:r>
           <w:rPr>
             <w:rStyle w:val="Hyperlink"/>
@@ -3626,7 +3568,7 @@
       </w:r>
     </w:p>
     <w:bookmarkEnd w:id="123"/>
-    <w:bookmarkStart w:id="133" w:name="skills"/>
+    <w:bookmarkStart w:id="134" w:name="skills"/>
     <w:p>
       <w:pPr>
         <w:pStyle w:val="Heading2"/>
@@ -3653,7 +3595,7 @@
       <w:r>
         <w:t xml:space="preserve"> </w:t>
       </w:r>
-      <w:hyperlink r:id="rId60">
+      <w:hyperlink r:id="rId48">
         <w:r>
           <w:rPr>
             <w:rStyle w:val="Hyperlink"/>
@@ -3681,7 +3623,7 @@
       <w:r>
         <w:t xml:space="preserve"> </w:t>
       </w:r>
-      <w:hyperlink r:id="rId27">
+      <w:hyperlink r:id="rId32">
         <w:r>
           <w:rPr>
             <w:rStyle w:val="Hyperlink"/>
@@ -3709,26 +3651,124 @@
       <w:r>
         <w:t xml:space="preserve"> </w:t>
       </w:r>
+      <w:hyperlink r:id="rId47">
+        <w:r>
+          <w:rPr>
+            <w:rStyle w:val="Hyperlink"/>
+          </w:rPr>
+          <w:t xml:space="preserve">Artifactory</w:t>
+        </w:r>
+      </w:hyperlink>
+      <w:r>
+        <w:t xml:space="preserve">,</w:t>
+      </w:r>
+      <w:r>
+        <w:t xml:space="preserve"> </w:t>
+      </w:r>
+      <w:hyperlink r:id="rId52">
+        <w:r>
+          <w:rPr>
+            <w:rStyle w:val="Hyperlink"/>
+          </w:rPr>
+          <w:t xml:space="preserve">Bash</w:t>
+        </w:r>
+      </w:hyperlink>
+      <w:r>
+        <w:t xml:space="preserve">,</w:t>
+      </w:r>
+      <w:r>
+        <w:t xml:space="preserve"> </w:t>
+      </w:r>
+      <w:hyperlink r:id="rId45">
+        <w:r>
+          <w:rPr>
+            <w:rStyle w:val="Hyperlink"/>
+          </w:rPr>
+          <w:t xml:space="preserve">CIS</w:t>
+        </w:r>
+      </w:hyperlink>
+      <w:r>
+        <w:t xml:space="preserve">,</w:t>
+      </w:r>
+      <w:r>
+        <w:t xml:space="preserve"> </w:t>
+      </w:r>
+      <w:hyperlink r:id="rId26">
+        <w:r>
+          <w:rPr>
+            <w:rStyle w:val="Hyperlink"/>
+          </w:rPr>
+          <w:t xml:space="preserve">CentOS</w:t>
+        </w:r>
+      </w:hyperlink>
+      <w:r>
+        <w:t xml:space="preserve">,</w:t>
+      </w:r>
+      <w:r>
+        <w:t xml:space="preserve"> </w:t>
+      </w:r>
       <w:hyperlink r:id="rId53">
         <w:r>
           <w:rPr>
             <w:rStyle w:val="Hyperlink"/>
           </w:rPr>
-          <w:t xml:space="preserve">Artifactory</w:t>
-        </w:r>
-      </w:hyperlink>
-      <w:r>
-        <w:t xml:space="preserve">,</w:t>
-      </w:r>
-      <w:r>
-        <w:t xml:space="preserve"> </w:t>
-      </w:r>
-      <w:hyperlink r:id="rId48">
-        <w:r>
-          <w:rPr>
-            <w:rStyle w:val="Hyperlink"/>
-          </w:rPr>
-          <w:t xml:space="preserve">Bash</w:t>
+          <w:t xml:space="preserve">CloudFormation</w:t>
+        </w:r>
+      </w:hyperlink>
+      <w:r>
+        <w:t xml:space="preserve">,</w:t>
+      </w:r>
+      <w:r>
+        <w:t xml:space="preserve"> </w:t>
+      </w:r>
+      <w:hyperlink r:id="rId124">
+        <w:r>
+          <w:rPr>
+            <w:rStyle w:val="Hyperlink"/>
+          </w:rPr>
+          <w:t xml:space="preserve">CloudWatch</w:t>
+        </w:r>
+      </w:hyperlink>
+      <w:r>
+        <w:t xml:space="preserve">,</w:t>
+      </w:r>
+      <w:r>
+        <w:t xml:space="preserve"> </w:t>
+      </w:r>
+      <w:hyperlink r:id="rId42">
+        <w:r>
+          <w:rPr>
+            <w:rStyle w:val="Hyperlink"/>
+          </w:rPr>
+          <w:t xml:space="preserve">Control Tower</w:t>
+        </w:r>
+      </w:hyperlink>
+      <w:r>
+        <w:t xml:space="preserve">,</w:t>
+      </w:r>
+      <w:r>
+        <w:t xml:space="preserve"> </w:t>
+      </w:r>
+      <w:hyperlink r:id="rId29">
+        <w:r>
+          <w:rPr>
+            <w:rStyle w:val="Hyperlink"/>
+          </w:rPr>
+          <w:t xml:space="preserve">Docker</w:t>
+        </w:r>
+      </w:hyperlink>
+      <w:r>
+        <w:t xml:space="preserve">,</w:t>
+      </w:r>
+      <w:r>
+        <w:t xml:space="preserve"> </w:t>
+      </w:r>
+      <w:hyperlink r:id="rId35">
+        <w:r>
+          <w:rPr>
+            <w:rStyle w:val="Hyperlink"/>
+          </w:rPr>
+          <w:t xml:space="preserve">ECS</w:t>
         </w:r>
       </w:hyperlink>
       <w:r>
@@ -3742,104 +3782,6 @@
           <w:rPr>
             <w:rStyle w:val="Hyperlink"/>
           </w:rPr>
-          <w:t xml:space="preserve">CIS</w:t>
-        </w:r>
-      </w:hyperlink>
-      <w:r>
-        <w:t xml:space="preserve">,</w:t>
-      </w:r>
-      <w:r>
-        <w:t xml:space="preserve"> </w:t>
-      </w:r>
-      <w:hyperlink r:id="rId36">
-        <w:r>
-          <w:rPr>
-            <w:rStyle w:val="Hyperlink"/>
-          </w:rPr>
-          <w:t xml:space="preserve">CentOS</w:t>
-        </w:r>
-      </w:hyperlink>
-      <w:r>
-        <w:t xml:space="preserve">,</w:t>
-      </w:r>
-      <w:r>
-        <w:t xml:space="preserve"> </w:t>
-      </w:r>
-      <w:hyperlink r:id="rId44">
-        <w:r>
-          <w:rPr>
-            <w:rStyle w:val="Hyperlink"/>
-          </w:rPr>
-          <w:t xml:space="preserve">CloudFormation</w:t>
-        </w:r>
-      </w:hyperlink>
-      <w:r>
-        <w:t xml:space="preserve">,</w:t>
-      </w:r>
-      <w:r>
-        <w:t xml:space="preserve"> </w:t>
-      </w:r>
-      <w:hyperlink r:id="rId124">
-        <w:r>
-          <w:rPr>
-            <w:rStyle w:val="Hyperlink"/>
-          </w:rPr>
-          <w:t xml:space="preserve">CloudWatch</w:t>
-        </w:r>
-      </w:hyperlink>
-      <w:r>
-        <w:t xml:space="preserve">,</w:t>
-      </w:r>
-      <w:r>
-        <w:t xml:space="preserve"> </w:t>
-      </w:r>
-      <w:hyperlink r:id="rId41">
-        <w:r>
-          <w:rPr>
-            <w:rStyle w:val="Hyperlink"/>
-          </w:rPr>
-          <w:t xml:space="preserve">Control Tower</w:t>
-        </w:r>
-      </w:hyperlink>
-      <w:r>
-        <w:t xml:space="preserve">,</w:t>
-      </w:r>
-      <w:r>
-        <w:t xml:space="preserve"> </w:t>
-      </w:r>
-      <w:hyperlink r:id="rId35">
-        <w:r>
-          <w:rPr>
-            <w:rStyle w:val="Hyperlink"/>
-          </w:rPr>
-          <w:t xml:space="preserve">Docker</w:t>
-        </w:r>
-      </w:hyperlink>
-      <w:r>
-        <w:t xml:space="preserve">,</w:t>
-      </w:r>
-      <w:r>
-        <w:t xml:space="preserve"> </w:t>
-      </w:r>
-      <w:hyperlink r:id="rId32">
-        <w:r>
-          <w:rPr>
-            <w:rStyle w:val="Hyperlink"/>
-          </w:rPr>
-          <w:t xml:space="preserve">ECS</w:t>
-        </w:r>
-      </w:hyperlink>
-      <w:r>
-        <w:t xml:space="preserve">,</w:t>
-      </w:r>
-      <w:r>
-        <w:t xml:space="preserve"> </w:t>
-      </w:r>
-      <w:hyperlink r:id="rId51">
-        <w:r>
-          <w:rPr>
-            <w:rStyle w:val="Hyperlink"/>
-          </w:rPr>
           <w:t xml:space="preserve">GitHub Actions</w:t>
         </w:r>
       </w:hyperlink>
@@ -3849,7 +3791,7 @@
       <w:r>
         <w:t xml:space="preserve"> </w:t>
       </w:r>
-      <w:hyperlink r:id="rId64">
+      <w:hyperlink r:id="rId125">
         <w:r>
           <w:rPr>
             <w:rStyle w:val="Hyperlink"/>
@@ -3863,7 +3805,21 @@
       <w:r>
         <w:t xml:space="preserve"> </w:t>
       </w:r>
-      <w:hyperlink r:id="rId125">
+      <w:hyperlink r:id="rId31">
+        <w:r>
+          <w:rPr>
+            <w:rStyle w:val="Hyperlink"/>
+          </w:rPr>
+          <w:t xml:space="preserve">GitOps</w:t>
+        </w:r>
+      </w:hyperlink>
+      <w:r>
+        <w:t xml:space="preserve">,</w:t>
+      </w:r>
+      <w:r>
+        <w:t xml:space="preserve"> </w:t>
+      </w:r>
+      <w:hyperlink r:id="rId126">
         <w:r>
           <w:rPr>
             <w:rStyle w:val="Hyperlink"/>
@@ -3877,7 +3833,7 @@
       <w:r>
         <w:t xml:space="preserve"> </w:t>
       </w:r>
-      <w:hyperlink r:id="rId26">
+      <w:hyperlink r:id="rId28">
         <w:r>
           <w:rPr>
             <w:rStyle w:val="Hyperlink"/>
@@ -3891,7 +3847,7 @@
       <w:r>
         <w:t xml:space="preserve"> </w:t>
       </w:r>
-      <w:hyperlink r:id="rId126">
+      <w:hyperlink r:id="rId127">
         <w:r>
           <w:rPr>
             <w:rStyle w:val="Hyperlink"/>
@@ -3905,137 +3861,137 @@
       <w:r>
         <w:t xml:space="preserve"> </w:t>
       </w:r>
+      <w:hyperlink r:id="rId38">
+        <w:r>
+          <w:rPr>
+            <w:rStyle w:val="Hyperlink"/>
+          </w:rPr>
+          <w:t xml:space="preserve">Lambda</w:t>
+        </w:r>
+      </w:hyperlink>
+      <w:r>
+        <w:t xml:space="preserve">,</w:t>
+      </w:r>
+      <w:r>
+        <w:t xml:space="preserve"> </w:t>
+      </w:r>
+      <w:hyperlink r:id="rId128">
+        <w:r>
+          <w:rPr>
+            <w:rStyle w:val="Hyperlink"/>
+          </w:rPr>
+          <w:t xml:space="preserve">Nginx</w:t>
+        </w:r>
+      </w:hyperlink>
+      <w:r>
+        <w:t xml:space="preserve">,</w:t>
+      </w:r>
+      <w:r>
+        <w:t xml:space="preserve"> </w:t>
+      </w:r>
+      <w:hyperlink r:id="rId129">
+        <w:r>
+          <w:rPr>
+            <w:rStyle w:val="Hyperlink"/>
+          </w:rPr>
+          <w:t xml:space="preserve">OpenTelemetry</w:t>
+        </w:r>
+      </w:hyperlink>
+      <w:r>
+        <w:t xml:space="preserve">,</w:t>
+      </w:r>
+      <w:r>
+        <w:t xml:space="preserve"> </w:t>
+      </w:r>
+      <w:hyperlink r:id="rId130">
+        <w:r>
+          <w:rPr>
+            <w:rStyle w:val="Hyperlink"/>
+          </w:rPr>
+          <w:t xml:space="preserve">OpenTofu</w:t>
+        </w:r>
+      </w:hyperlink>
+      <w:r>
+        <w:t xml:space="preserve">,</w:t>
+      </w:r>
+      <w:r>
+        <w:t xml:space="preserve"> </w:t>
+      </w:r>
+      <w:hyperlink r:id="rId73">
+        <w:r>
+          <w:rPr>
+            <w:rStyle w:val="Hyperlink"/>
+          </w:rPr>
+          <w:t xml:space="preserve">PHP</w:t>
+        </w:r>
+      </w:hyperlink>
+      <w:r>
+        <w:t xml:space="preserve">,</w:t>
+      </w:r>
+      <w:r>
+        <w:t xml:space="preserve"> </w:t>
+      </w:r>
+      <w:hyperlink r:id="rId59">
+        <w:r>
+          <w:rPr>
+            <w:rStyle w:val="Hyperlink"/>
+          </w:rPr>
+          <w:t xml:space="preserve">Packer</w:t>
+        </w:r>
+      </w:hyperlink>
+      <w:r>
+        <w:t xml:space="preserve">,</w:t>
+      </w:r>
+      <w:r>
+        <w:t xml:space="preserve"> </w:t>
+      </w:r>
+      <w:hyperlink r:id="rId61">
+        <w:r>
+          <w:rPr>
+            <w:rStyle w:val="Hyperlink"/>
+          </w:rPr>
+          <w:t xml:space="preserve">Python</w:t>
+        </w:r>
+      </w:hyperlink>
+      <w:r>
+        <w:t xml:space="preserve">,</w:t>
+      </w:r>
+      <w:r>
+        <w:t xml:space="preserve"> </w:t>
+      </w:r>
+      <w:hyperlink r:id="rId131">
+        <w:r>
+          <w:rPr>
+            <w:rStyle w:val="Hyperlink"/>
+          </w:rPr>
+          <w:t xml:space="preserve">Redis</w:t>
+        </w:r>
+      </w:hyperlink>
+      <w:r>
+        <w:t xml:space="preserve">,</w:t>
+      </w:r>
+      <w:r>
+        <w:t xml:space="preserve"> </w:t>
+      </w:r>
+      <w:hyperlink r:id="rId132">
+        <w:r>
+          <w:rPr>
+            <w:rStyle w:val="Hyperlink"/>
+          </w:rPr>
+          <w:t xml:space="preserve">SDKs</w:t>
+        </w:r>
+      </w:hyperlink>
+      <w:r>
+        <w:t xml:space="preserve">,</w:t>
+      </w:r>
+      <w:r>
+        <w:t xml:space="preserve"> </w:t>
+      </w:r>
       <w:hyperlink r:id="rId30">
         <w:r>
           <w:rPr>
             <w:rStyle w:val="Hyperlink"/>
           </w:rPr>
-          <w:t xml:space="preserve">Lambda</w:t>
-        </w:r>
-      </w:hyperlink>
-      <w:r>
-        <w:t xml:space="preserve">,</w:t>
-      </w:r>
-      <w:r>
-        <w:t xml:space="preserve"> </w:t>
-      </w:r>
-      <w:hyperlink r:id="rId127">
-        <w:r>
-          <w:rPr>
-            <w:rStyle w:val="Hyperlink"/>
-          </w:rPr>
-          <w:t xml:space="preserve">Nginx</w:t>
-        </w:r>
-      </w:hyperlink>
-      <w:r>
-        <w:t xml:space="preserve">,</w:t>
-      </w:r>
-      <w:r>
-        <w:t xml:space="preserve"> </w:t>
-      </w:r>
-      <w:hyperlink r:id="rId128">
-        <w:r>
-          <w:rPr>
-            <w:rStyle w:val="Hyperlink"/>
-          </w:rPr>
-          <w:t xml:space="preserve">OpenTelemetry</w:t>
-        </w:r>
-      </w:hyperlink>
-      <w:r>
-        <w:t xml:space="preserve">,</w:t>
-      </w:r>
-      <w:r>
-        <w:t xml:space="preserve"> </w:t>
-      </w:r>
-      <w:hyperlink r:id="rId129">
-        <w:r>
-          <w:rPr>
-            <w:rStyle w:val="Hyperlink"/>
-          </w:rPr>
-          <w:t xml:space="preserve">OpenTofu</w:t>
-        </w:r>
-      </w:hyperlink>
-      <w:r>
-        <w:t xml:space="preserve">,</w:t>
-      </w:r>
-      <w:r>
-        <w:t xml:space="preserve"> </w:t>
-      </w:r>
-      <w:hyperlink r:id="rId76">
-        <w:r>
-          <w:rPr>
-            <w:rStyle w:val="Hyperlink"/>
-          </w:rPr>
-          <w:t xml:space="preserve">PHP</w:t>
-        </w:r>
-      </w:hyperlink>
-      <w:r>
-        <w:t xml:space="preserve">,</w:t>
-      </w:r>
-      <w:r>
-        <w:t xml:space="preserve"> </w:t>
-      </w:r>
-      <w:hyperlink r:id="rId47">
-        <w:r>
-          <w:rPr>
-            <w:rStyle w:val="Hyperlink"/>
-          </w:rPr>
-          <w:t xml:space="preserve">Packer</w:t>
-        </w:r>
-      </w:hyperlink>
-      <w:r>
-        <w:t xml:space="preserve">,</w:t>
-      </w:r>
-      <w:r>
-        <w:t xml:space="preserve"> </w:t>
-      </w:r>
-      <w:hyperlink r:id="rId43">
-        <w:r>
-          <w:rPr>
-            <w:rStyle w:val="Hyperlink"/>
-          </w:rPr>
-          <w:t xml:space="preserve">Python</w:t>
-        </w:r>
-      </w:hyperlink>
-      <w:r>
-        <w:t xml:space="preserve">,</w:t>
-      </w:r>
-      <w:r>
-        <w:t xml:space="preserve"> </w:t>
-      </w:r>
-      <w:hyperlink r:id="rId130">
-        <w:r>
-          <w:rPr>
-            <w:rStyle w:val="Hyperlink"/>
-          </w:rPr>
-          <w:t xml:space="preserve">Redis</w:t>
-        </w:r>
-      </w:hyperlink>
-      <w:r>
-        <w:t xml:space="preserve">,</w:t>
-      </w:r>
-      <w:r>
-        <w:t xml:space="preserve"> </w:t>
-      </w:r>
-      <w:hyperlink r:id="rId131">
-        <w:r>
-          <w:rPr>
-            <w:rStyle w:val="Hyperlink"/>
-          </w:rPr>
-          <w:t xml:space="preserve">SDKs</w:t>
-        </w:r>
-      </w:hyperlink>
-      <w:r>
-        <w:t xml:space="preserve">,</w:t>
-      </w:r>
-      <w:r>
-        <w:t xml:space="preserve"> </w:t>
-      </w:r>
-      <w:hyperlink r:id="rId38">
-        <w:r>
-          <w:rPr>
-            <w:rStyle w:val="Hyperlink"/>
-          </w:rPr>
           <w:t xml:space="preserve">Terraform</w:t>
         </w:r>
       </w:hyperlink>
@@ -4045,7 +4001,7 @@
       <w:r>
         <w:t xml:space="preserve"> </w:t>
       </w:r>
-      <w:hyperlink r:id="rId132">
+      <w:hyperlink r:id="rId133">
         <w:r>
           <w:rPr>
             <w:rStyle w:val="Hyperlink"/>
@@ -4054,11 +4010,11 @@
         </w:r>
       </w:hyperlink>
       <w:r>
-        <w:t xml:space="preserve">, architecture, automation, disaster recovery, error budget, multi-platform, performance, reliability, scalability, scripting, security, troubleshooting, uptime.</w:t>
-      </w:r>
-    </w:p>
-    <w:bookmarkEnd w:id="133"/>
-    <w:bookmarkStart w:id="135" w:name="education"/>
+        <w:t xml:space="preserve">, architecture, automation, disaster recovery, distributed systems, error budget, fault tolerance, multi-platform, performance, reliability, scalability, scripting, security, troubleshooting, uptime.</w:t>
+      </w:r>
+    </w:p>
+    <w:bookmarkEnd w:id="134"/>
+    <w:bookmarkStart w:id="136" w:name="education"/>
     <w:p>
       <w:pPr>
         <w:pStyle w:val="Heading2"/>
@@ -4087,7 +4043,7 @@
       <w:r>
         <w:t xml:space="preserve"> </w:t>
       </w:r>
-      <w:hyperlink r:id="rId134">
+      <w:hyperlink r:id="rId135">
         <w:r>
           <w:rPr>
             <w:rStyle w:val="Hyperlink"/>
@@ -4109,8 +4065,8 @@
         <w:t xml:space="preserve">Design and Visualization</w:t>
       </w:r>
     </w:p>
-    <w:bookmarkEnd w:id="135"/>
     <w:bookmarkEnd w:id="136"/>
+    <w:bookmarkEnd w:id="137"/>
     <w:sectPr>
       <w:pgSz w:h="15840" w:w="12240"/>
       <w:pgMar w:bottom="1440" w:footer="720" w:gutter="0" w:header="720" w:left="1440" w:right="1440" w:top="1440"/>

</xml_diff>